<commit_message>
modify tangential point calculation code to privide the point in IAU_moon coordinate system longitude and latitude
</commit_message>
<xml_diff>
--- a/doc/redme.docx
+++ b/doc/redme.docx
@@ -1194,6 +1194,7 @@
         <w:rPr>
           <w:rFonts w:eastAsiaTheme="minorHAnsi"/>
         </w:rPr>
+        <w:lastRenderedPageBreak/>
         <w:t>r</w:t>
       </w:r>
       <w:proofErr w:type="gramEnd"/>
@@ -1262,7 +1263,6 @@
           <w:rFonts w:eastAsiaTheme="minorHAnsi" w:hint="eastAsia"/>
           <w:noProof/>
         </w:rPr>
-        <w:lastRenderedPageBreak/>
         <w:drawing>
           <wp:anchor distT="0" distB="0" distL="114300" distR="114300" simplePos="0" relativeHeight="251673600" behindDoc="0" locked="0" layoutInCell="1" allowOverlap="1" wp14:anchorId="17006BB4" wp14:editId="22D14C10">
             <wp:simplePos x="0" y="0"/>
@@ -1636,7 +1636,37 @@
         <w:rPr>
           <w:rFonts w:eastAsiaTheme="minorHAnsi" w:hint="eastAsia"/>
         </w:rPr>
-        <w:t>” が保存され、</w:t>
+        <w:t>” が保存され</w:t>
+      </w:r>
+      <w:r>
+        <w:rPr>
+          <w:rFonts w:eastAsiaTheme="minorHAnsi" w:hint="eastAsia"/>
+        </w:rPr>
+        <w:t xml:space="preserve"> </w:t>
+      </w:r>
+      <w:r>
+        <w:rPr>
+          <w:rFonts w:eastAsiaTheme="minorHAnsi"/>
+        </w:rPr>
+        <w:t>(All_galileo_ganymede_1_Radio</w:t>
+      </w:r>
+      <w:r>
+        <w:rPr>
+          <w:rFonts w:eastAsiaTheme="minorHAnsi"/>
+        </w:rPr>
+        <w:t>_data.txt</w:t>
+      </w:r>
+      <w:r>
+        <w:rPr>
+          <w:rFonts w:eastAsiaTheme="minorHAnsi" w:hint="eastAsia"/>
+        </w:rPr>
+        <w:t>のように)</w:t>
+      </w:r>
+      <w:r>
+        <w:rPr>
+          <w:rFonts w:eastAsiaTheme="minorHAnsi" w:hint="eastAsia"/>
+        </w:rPr>
+        <w:t>、</w:t>
       </w:r>
       <w:proofErr w:type="gramStart"/>
       <w:r>
@@ -1752,14 +1782,20 @@
         <w:rPr>
           <w:rFonts w:eastAsiaTheme="minorHAnsi" w:hint="eastAsia"/>
         </w:rPr>
-        <w:t>座標変換の詳細は以下参照。</w:t>
+        <w:t>座標変換の詳細は以下参</w:t>
+      </w:r>
+      <w:r>
+        <w:rPr>
+          <w:rFonts w:eastAsiaTheme="minorHAnsi" w:hint="eastAsia"/>
+        </w:rPr>
+        <w:lastRenderedPageBreak/>
+        <w:t>照。</w:t>
       </w:r>
       <w:r>
         <w:rPr>
           <w:rFonts w:eastAsiaTheme="minorHAnsi"/>
           <w:noProof/>
         </w:rPr>
-        <w:lastRenderedPageBreak/>
         <w:drawing>
           <wp:inline distT="0" distB="0" distL="0" distR="0" wp14:anchorId="679C0C14" wp14:editId="095D3774">
             <wp:extent cx="3297802" cy="3406140"/>
@@ -2145,6 +2181,7 @@
           <w:rFonts w:eastAsiaTheme="minorHAnsi"/>
           <w:noProof/>
         </w:rPr>
+        <w:lastRenderedPageBreak/>
         <w:drawing>
           <wp:inline distT="0" distB="0" distL="0" distR="0" wp14:anchorId="04AE7FD3" wp14:editId="2C663E9C">
             <wp:extent cx="5400040" cy="1961515"/>
@@ -6519,19 +6556,7 @@
           <w:szCs w:val="18"/>
           <w:lang w:val="en-JP"/>
         </w:rPr>
-        <w:t>'ganymede</w:t>
-      </w:r>
-      <w:proofErr w:type="gramStart"/>
-      <w:r>
-        <w:rPr>
-          <w:rFonts w:ascii="Menlo" w:eastAsia="Times New Roman" w:hAnsi="Menlo" w:cs="Menlo"/>
-          <w:color w:val="CE9178"/>
-          <w:kern w:val="0"/>
-          <w:sz w:val="18"/>
-          <w:szCs w:val="18"/>
-          <w:lang w:val="en-JP"/>
-        </w:rPr>
-        <w:t>'</w:t>
+        <w:t>'ganymede'</w:t>
       </w:r>
       <w:r>
         <w:rPr>
@@ -6553,19 +6578,7 @@
           <w:szCs w:val="18"/>
           <w:lang w:val="en-JP"/>
         </w:rPr>
-        <w:t>#</w:t>
-      </w:r>
-      <w:proofErr w:type="gramEnd"/>
-      <w:r>
-        <w:rPr>
-          <w:rFonts w:ascii="Menlo" w:eastAsia="Times New Roman" w:hAnsi="Menlo" w:cs="Menlo"/>
-          <w:color w:val="6A9955"/>
-          <w:kern w:val="0"/>
-          <w:sz w:val="18"/>
-          <w:szCs w:val="18"/>
-          <w:lang w:val="en-JP"/>
-        </w:rPr>
-        <w:t xml:space="preserve"> ganydeme/europa/calisto``</w:t>
+        <w:t># ganydeme/europa/calisto``</w:t>
       </w:r>
     </w:p>
     <w:p>
@@ -9270,6 +9283,1046 @@
         </w:rPr>
       </w:pPr>
     </w:p>
+    <w:p>
+      <w:pPr>
+        <w:jc w:val="center"/>
+        <w:rPr>
+          <w:rFonts w:asciiTheme="majorHAnsi" w:eastAsiaTheme="majorHAnsi" w:hAnsiTheme="majorHAnsi"/>
+        </w:rPr>
+      </w:pPr>
+      <w:r>
+        <w:br w:type="page"/>
+      </w:r>
+      <w:r>
+        <w:rPr>
+          <w:rFonts w:asciiTheme="majorHAnsi" w:eastAsiaTheme="majorHAnsi" w:hAnsiTheme="majorHAnsi" w:hint="eastAsia"/>
+        </w:rPr>
+        <w:lastRenderedPageBreak/>
+        <w:t>❸掩蔽観測の観測地点を</w:t>
+      </w:r>
+      <w:r>
+        <w:rPr>
+          <w:rFonts w:asciiTheme="majorHAnsi" w:eastAsiaTheme="majorHAnsi" w:hAnsiTheme="majorHAnsi" w:hint="eastAsia"/>
+        </w:rPr>
+        <w:t>プロット</w:t>
+      </w:r>
+      <w:r>
+        <w:rPr>
+          <w:rFonts w:asciiTheme="majorHAnsi" w:eastAsiaTheme="majorHAnsi" w:hAnsiTheme="majorHAnsi" w:hint="eastAsia"/>
+        </w:rPr>
+        <w:t>する手法</w:t>
+      </w:r>
+    </w:p>
+    <w:p>
+      <w:pPr>
+        <w:pStyle w:val="ListParagraph"/>
+        <w:numPr>
+          <w:ilvl w:val="0"/>
+          <w:numId w:val="14"/>
+        </w:numPr>
+        <w:ind w:leftChars="0"/>
+        <w:jc w:val="left"/>
+        <w:rPr>
+          <w:rFonts w:asciiTheme="minorEastAsia" w:hAnsiTheme="minorEastAsia"/>
+        </w:rPr>
+      </w:pPr>
+      <w:r>
+        <w:rPr>
+          <w:rFonts w:asciiTheme="minorEastAsia" w:hAnsiTheme="minorEastAsia" w:hint="eastAsia"/>
+        </w:rPr>
+        <w:t>観測で利用している時間帯における　“衛星”系座標・木星中心</w:t>
+      </w:r>
+      <w:r>
+        <w:rPr>
+          <w:rFonts w:asciiTheme="minorEastAsia" w:hAnsiTheme="minorEastAsia" w:hint="eastAsia"/>
+        </w:rPr>
+        <w:t>から見た探査機と月の位置データを</w:t>
+      </w:r>
+      <w:r>
+        <w:rPr>
+          <w:rFonts w:asciiTheme="minorEastAsia" w:hAnsiTheme="minorEastAsia" w:hint="eastAsia"/>
+        </w:rPr>
+        <w:t xml:space="preserve">取得　</w:t>
+      </w:r>
+      <w:r>
+        <w:rPr>
+          <w:rFonts w:asciiTheme="minorEastAsia" w:hAnsiTheme="minorEastAsia" w:hint="eastAsia"/>
+        </w:rPr>
+        <w:t>（</w:t>
+      </w:r>
+      <w:hyperlink r:id="rId19" w:history="1">
+        <w:r>
+          <w:rPr>
+            <w:rStyle w:val="Hyperlink"/>
+            <w:rFonts w:asciiTheme="minorEastAsia" w:hAnsiTheme="minorEastAsia"/>
+          </w:rPr>
+          <w:t>https://wgc2.jpl.nasa.gov:8443/webgeocalc/#StateVector</w:t>
+        </w:r>
+      </w:hyperlink>
+      <w:r>
+        <w:rPr>
+          <w:rFonts w:asciiTheme="minorEastAsia" w:hAnsiTheme="minorEastAsia" w:hint="eastAsia"/>
+        </w:rPr>
+        <w:t>から</w:t>
+      </w:r>
+      <w:r>
+        <w:rPr>
+          <w:rFonts w:asciiTheme="minorEastAsia" w:hAnsiTheme="minorEastAsia" w:hint="eastAsia"/>
+        </w:rPr>
+        <w:t>）</w:t>
+      </w:r>
+    </w:p>
+    <w:p>
+      <w:pPr>
+        <w:pStyle w:val="ListParagraph"/>
+        <w:ind w:leftChars="0" w:left="720"/>
+        <w:jc w:val="left"/>
+        <w:rPr>
+          <w:rFonts w:asciiTheme="minorEastAsia" w:hAnsiTheme="minorEastAsia"/>
+        </w:rPr>
+      </w:pPr>
+      <w:r>
+        <w:rPr>
+          <w:rFonts w:asciiTheme="minorEastAsia" w:hAnsiTheme="minorEastAsia"/>
+        </w:rPr>
+        <w:drawing>
+          <wp:inline distT="0" distB="0" distL="0" distR="0" wp14:anchorId="393DE956" wp14:editId="618089C6">
+            <wp:extent cx="4540102" cy="2158409"/>
+            <wp:effectExtent l="0" t="0" r="0" b="635"/>
+            <wp:docPr id="11" name="Picture 11" descr="Application, table&#10;&#10;Description automatically generated"/>
+            <wp:cNvGraphicFramePr>
+              <a:graphicFrameLocks xmlns:a="http://schemas.openxmlformats.org/drawingml/2006/main" noChangeAspect="1"/>
+            </wp:cNvGraphicFramePr>
+            <a:graphic xmlns:a="http://schemas.openxmlformats.org/drawingml/2006/main">
+              <a:graphicData uri="http://schemas.openxmlformats.org/drawingml/2006/picture">
+                <pic:pic xmlns:pic="http://schemas.openxmlformats.org/drawingml/2006/picture">
+                  <pic:nvPicPr>
+                    <pic:cNvPr id="11" name="Picture 11" descr="Application, table&#10;&#10;Description automatically generated"/>
+                    <pic:cNvPicPr/>
+                  </pic:nvPicPr>
+                  <pic:blipFill rotWithShape="1">
+                    <a:blip r:embed="rId20"/>
+                    <a:srcRect r="3395" b="46855"/>
+                    <a:stretch/>
+                  </pic:blipFill>
+                  <pic:spPr bwMode="auto">
+                    <a:xfrm>
+                      <a:off x="0" y="0"/>
+                      <a:ext cx="4552508" cy="2164307"/>
+                    </a:xfrm>
+                    <a:prstGeom prst="rect">
+                      <a:avLst/>
+                    </a:prstGeom>
+                    <a:ln>
+                      <a:noFill/>
+                    </a:ln>
+                    <a:extLst>
+                      <a:ext uri="{53640926-AAD7-44D8-BBD7-CCE9431645EC}">
+                        <a14:shadowObscured xmlns:a14="http://schemas.microsoft.com/office/drawing/2010/main"/>
+                      </a:ext>
+                    </a:extLst>
+                  </pic:spPr>
+                </pic:pic>
+              </a:graphicData>
+            </a:graphic>
+          </wp:inline>
+        </w:drawing>
+      </w:r>
+    </w:p>
+    <w:p>
+      <w:pPr>
+        <w:pStyle w:val="ListParagraph"/>
+        <w:ind w:leftChars="0" w:left="720"/>
+        <w:jc w:val="left"/>
+        <w:rPr>
+          <w:rFonts w:asciiTheme="minorEastAsia" w:hAnsiTheme="minorEastAsia" w:hint="eastAsia"/>
+        </w:rPr>
+      </w:pPr>
+      <w:r>
+        <w:rPr>
+          <w:rFonts w:asciiTheme="minorEastAsia" w:hAnsiTheme="minorEastAsia" w:hint="eastAsia"/>
+        </w:rPr>
+        <w:t>時間範囲や時間ステップは</w:t>
+      </w:r>
+      <w:r>
+        <w:rPr>
+          <w:rFonts w:asciiTheme="minorEastAsia" w:hAnsiTheme="minorEastAsia" w:hint="eastAsia"/>
+        </w:rPr>
+        <w:t>シミュレーションに合わせる（</w:t>
+      </w:r>
+      <w:r>
+        <w:rPr>
+          <w:rFonts w:asciiTheme="minorEastAsia" w:hAnsiTheme="minorEastAsia"/>
+        </w:rPr>
+        <w:t>/Users/yasudarikuto/research/icymoon_raytracing/tools/</w:t>
+      </w:r>
+      <w:proofErr w:type="gramStart"/>
+      <w:r>
+        <w:rPr>
+          <w:rFonts w:asciiTheme="minorEastAsia" w:hAnsiTheme="minorEastAsia"/>
+        </w:rPr>
+        <w:t>r</w:t>
+      </w:r>
+      <w:proofErr w:type="gramEnd"/>
+      <w:r>
+        <w:rPr>
+          <w:rFonts w:asciiTheme="minorEastAsia" w:hAnsiTheme="minorEastAsia"/>
+        </w:rPr>
+        <w:t>esult_for_yasudaetal2022/occultation_flyby_list.csv</w:t>
+      </w:r>
+      <w:r>
+        <w:rPr>
+          <w:rFonts w:asciiTheme="minorEastAsia" w:hAnsiTheme="minorEastAsia" w:hint="eastAsia"/>
+        </w:rPr>
+        <w:t xml:space="preserve">　が参考になる</w:t>
+      </w:r>
+      <w:r>
+        <w:rPr>
+          <w:rFonts w:asciiTheme="minorEastAsia" w:hAnsiTheme="minorEastAsia"/>
+        </w:rPr>
+        <w:t>）</w:t>
+      </w:r>
+    </w:p>
+    <w:p>
+      <w:pPr>
+        <w:pStyle w:val="ListParagraph"/>
+        <w:numPr>
+          <w:ilvl w:val="0"/>
+          <w:numId w:val="14"/>
+        </w:numPr>
+        <w:ind w:leftChars="0"/>
+        <w:jc w:val="left"/>
+        <w:rPr>
+          <w:rFonts w:asciiTheme="minorEastAsia" w:hAnsiTheme="minorEastAsia"/>
+        </w:rPr>
+      </w:pPr>
+      <w:r>
+        <w:rPr>
+          <w:rFonts w:asciiTheme="minorEastAsia" w:hAnsiTheme="minorEastAsia"/>
+        </w:rPr>
+        <w:t>/Users/yasudarikuto/research/icymoon_raytracing/tools/</w:t>
+      </w:r>
+      <w:proofErr w:type="gramStart"/>
+      <w:r>
+        <w:rPr>
+          <w:rFonts w:asciiTheme="minorEastAsia" w:hAnsiTheme="minorEastAsia"/>
+        </w:rPr>
+        <w:t>r</w:t>
+      </w:r>
+      <w:proofErr w:type="gramEnd"/>
+      <w:r>
+        <w:rPr>
+          <w:rFonts w:asciiTheme="minorEastAsia" w:hAnsiTheme="minorEastAsia"/>
+        </w:rPr>
+        <w:t>esult_for_yasudaetal2022/ephemeris_for_coordinate_transformation/moon</w:t>
+      </w:r>
+      <w:r>
+        <w:rPr>
+          <w:rFonts w:asciiTheme="minorEastAsia" w:hAnsiTheme="minorEastAsia" w:hint="eastAsia"/>
+        </w:rPr>
+        <w:t xml:space="preserve">　o</w:t>
+      </w:r>
+      <w:r>
+        <w:rPr>
+          <w:rFonts w:asciiTheme="minorEastAsia" w:hAnsiTheme="minorEastAsia"/>
+        </w:rPr>
+        <w:t xml:space="preserve">r  spacecraft </w:t>
+      </w:r>
+      <w:r>
+        <w:rPr>
+          <w:rFonts w:asciiTheme="minorEastAsia" w:hAnsiTheme="minorEastAsia" w:hint="eastAsia"/>
+        </w:rPr>
+        <w:t>に保存</w:t>
+      </w:r>
+    </w:p>
+    <w:p>
+      <w:pPr>
+        <w:pStyle w:val="ListParagraph"/>
+        <w:numPr>
+          <w:ilvl w:val="0"/>
+          <w:numId w:val="14"/>
+        </w:numPr>
+        <w:ind w:leftChars="0"/>
+        <w:jc w:val="left"/>
+        <w:rPr>
+          <w:rFonts w:asciiTheme="minorEastAsia" w:hAnsiTheme="minorEastAsia"/>
+        </w:rPr>
+      </w:pPr>
+      <w:r>
+        <w:rPr>
+          <w:rFonts w:asciiTheme="minorEastAsia" w:hAnsiTheme="minorEastAsia" w:hint="eastAsia"/>
+        </w:rPr>
+        <w:t>ファイル名を</w:t>
+      </w:r>
+      <w:r>
+        <w:rPr>
+          <w:rFonts w:asciiTheme="minorEastAsia" w:hAnsiTheme="minorEastAsia"/>
+        </w:rPr>
+        <w:t>/Users/yasudarikuto/research/icymoon_raytracing/tools/</w:t>
+      </w:r>
+      <w:proofErr w:type="gramStart"/>
+      <w:r>
+        <w:rPr>
+          <w:rFonts w:asciiTheme="minorEastAsia" w:hAnsiTheme="minorEastAsia"/>
+        </w:rPr>
+        <w:t>r</w:t>
+      </w:r>
+      <w:proofErr w:type="gramEnd"/>
+      <w:r>
+        <w:rPr>
+          <w:rFonts w:asciiTheme="minorEastAsia" w:hAnsiTheme="minorEastAsia"/>
+        </w:rPr>
+        <w:t>esult_for_yasudaetal2022/occultation_flyby_list.csv</w:t>
+      </w:r>
+      <w:r>
+        <w:rPr>
+          <w:rFonts w:asciiTheme="minorEastAsia" w:hAnsiTheme="minorEastAsia" w:hint="eastAsia"/>
+        </w:rPr>
+        <w:t xml:space="preserve">　</w:t>
+      </w:r>
+      <w:r>
+        <w:rPr>
+          <w:rFonts w:asciiTheme="minorEastAsia" w:hAnsiTheme="minorEastAsia" w:hint="eastAsia"/>
+        </w:rPr>
+        <w:t>に記入</w:t>
+      </w:r>
+    </w:p>
+    <w:p>
+      <w:pPr>
+        <w:pStyle w:val="ListParagraph"/>
+        <w:numPr>
+          <w:ilvl w:val="0"/>
+          <w:numId w:val="14"/>
+        </w:numPr>
+        <w:ind w:leftChars="0"/>
+        <w:jc w:val="left"/>
+        <w:rPr>
+          <w:rFonts w:asciiTheme="minorEastAsia" w:hAnsiTheme="minorEastAsia"/>
+        </w:rPr>
+      </w:pPr>
+      <w:r>
+        <w:rPr>
+          <w:rFonts w:hint="eastAsia"/>
+          <w:noProof/>
+        </w:rPr>
+        <mc:AlternateContent>
+          <mc:Choice Requires="wps">
+            <w:drawing>
+              <wp:anchor distT="0" distB="0" distL="114300" distR="114300" simplePos="0" relativeHeight="251675648" behindDoc="0" locked="0" layoutInCell="1" allowOverlap="1" wp14:anchorId="1155EA6D" wp14:editId="564D58EE">
+                <wp:simplePos x="0" y="0"/>
+                <wp:positionH relativeFrom="column">
+                  <wp:posOffset>2130898</wp:posOffset>
+                </wp:positionH>
+                <wp:positionV relativeFrom="paragraph">
+                  <wp:posOffset>164288</wp:posOffset>
+                </wp:positionV>
+                <wp:extent cx="1903227" cy="584790"/>
+                <wp:effectExtent l="0" t="0" r="14605" b="12700"/>
+                <wp:wrapNone/>
+                <wp:docPr id="25" name="Rounded Rectangle 25"/>
+                <wp:cNvGraphicFramePr/>
+                <a:graphic xmlns:a="http://schemas.openxmlformats.org/drawingml/2006/main">
+                  <a:graphicData uri="http://schemas.microsoft.com/office/word/2010/wordprocessingShape">
+                    <wps:wsp>
+                      <wps:cNvSpPr/>
+                      <wps:spPr>
+                        <a:xfrm>
+                          <a:off x="0" y="0"/>
+                          <a:ext cx="1903227" cy="584790"/>
+                        </a:xfrm>
+                        <a:prstGeom prst="roundRect">
+                          <a:avLst/>
+                        </a:prstGeom>
+                        <a:noFill/>
+                      </wps:spPr>
+                      <wps:style>
+                        <a:lnRef idx="2">
+                          <a:schemeClr val="accent1">
+                            <a:shade val="50000"/>
+                          </a:schemeClr>
+                        </a:lnRef>
+                        <a:fillRef idx="1">
+                          <a:schemeClr val="accent1"/>
+                        </a:fillRef>
+                        <a:effectRef idx="0">
+                          <a:schemeClr val="accent1"/>
+                        </a:effectRef>
+                        <a:fontRef idx="minor">
+                          <a:schemeClr val="lt1"/>
+                        </a:fontRef>
+                      </wps:style>
+                      <wps:bodyPr rot="0" spcFirstLastPara="0" vertOverflow="overflow" horzOverflow="overflow" vert="horz" wrap="square" lIns="91440" tIns="45720" rIns="91440" bIns="45720" numCol="1" spcCol="0" rtlCol="0" fromWordArt="0" anchor="ctr" anchorCtr="0" forceAA="0" compatLnSpc="1">
+                        <a:prstTxWarp prst="textNoShape">
+                          <a:avLst/>
+                        </a:prstTxWarp>
+                        <a:noAutofit/>
+                      </wps:bodyPr>
+                    </wps:wsp>
+                  </a:graphicData>
+                </a:graphic>
+              </wp:anchor>
+            </w:drawing>
+          </mc:Choice>
+          <mc:Fallback>
+            <w:pict>
+              <v:roundrect w14:anchorId="552BC2ED" id="Rounded Rectangle 25" o:spid="_x0000_s1026" style="position:absolute;margin-left:167.8pt;margin-top:12.95pt;width:149.85pt;height:46.05pt;z-index:251675648;visibility:visible;mso-wrap-style:square;mso-wrap-distance-left:9pt;mso-wrap-distance-top:0;mso-wrap-distance-right:9pt;mso-wrap-distance-bottom:0;mso-position-horizontal:absolute;mso-position-horizontal-relative:text;mso-position-vertical:absolute;mso-position-vertical-relative:text;v-text-anchor:middle" arcsize="10923f" o:gfxdata="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" filled="f" strokecolor="#1f3763 [1604]" strokeweight="1pt">
+                <v:stroke joinstyle="miter"/>
+              </v:roundrect>
+            </w:pict>
+          </mc:Fallback>
+        </mc:AlternateContent>
+      </w:r>
+      <w:r>
+        <w:rPr>
+          <w:rFonts w:hint="eastAsia"/>
+          <w:noProof/>
+        </w:rPr>
+        <mc:AlternateContent>
+          <mc:Choice Requires="wps">
+            <w:drawing>
+              <wp:anchor distT="0" distB="0" distL="114300" distR="114300" simplePos="0" relativeHeight="251674624" behindDoc="0" locked="0" layoutInCell="1" allowOverlap="1" wp14:anchorId="70DEC34C" wp14:editId="7CDC6669">
+                <wp:simplePos x="0" y="0"/>
+                <wp:positionH relativeFrom="column">
+                  <wp:posOffset>3949065</wp:posOffset>
+                </wp:positionH>
+                <wp:positionV relativeFrom="paragraph">
+                  <wp:posOffset>100492</wp:posOffset>
+                </wp:positionV>
+                <wp:extent cx="531628" cy="202019"/>
+                <wp:effectExtent l="25400" t="0" r="14605" b="39370"/>
+                <wp:wrapNone/>
+                <wp:docPr id="24" name="Straight Arrow Connector 24"/>
+                <wp:cNvGraphicFramePr/>
+                <a:graphic xmlns:a="http://schemas.openxmlformats.org/drawingml/2006/main">
+                  <a:graphicData uri="http://schemas.microsoft.com/office/word/2010/wordprocessingShape">
+                    <wps:wsp>
+                      <wps:cNvCnPr/>
+                      <wps:spPr>
+                        <a:xfrm flipH="1">
+                          <a:off x="0" y="0"/>
+                          <a:ext cx="531628" cy="202019"/>
+                        </a:xfrm>
+                        <a:prstGeom prst="straightConnector1">
+                          <a:avLst/>
+                        </a:prstGeom>
+                        <a:ln>
+                          <a:solidFill>
+                            <a:srgbClr val="FF0000"/>
+                          </a:solidFill>
+                          <a:tailEnd type="triangle"/>
+                        </a:ln>
+                      </wps:spPr>
+                      <wps:style>
+                        <a:lnRef idx="1">
+                          <a:schemeClr val="accent1"/>
+                        </a:lnRef>
+                        <a:fillRef idx="0">
+                          <a:schemeClr val="accent1"/>
+                        </a:fillRef>
+                        <a:effectRef idx="0">
+                          <a:schemeClr val="accent1"/>
+                        </a:effectRef>
+                        <a:fontRef idx="minor">
+                          <a:schemeClr val="tx1"/>
+                        </a:fontRef>
+                      </wps:style>
+                      <wps:bodyPr/>
+                    </wps:wsp>
+                  </a:graphicData>
+                </a:graphic>
+              </wp:anchor>
+            </w:drawing>
+          </mc:Choice>
+          <mc:Fallback>
+            <w:pict>
+              <v:shapetype w14:anchorId="7B8FE9D8" id="_x0000_t32" coordsize="21600,21600" o:spt="32" o:oned="t" path="m,l21600,21600e" filled="f">
+                <v:path arrowok="t" fillok="f" o:connecttype="none"/>
+                <o:lock v:ext="edit" shapetype="t"/>
+              </v:shapetype>
+              <v:shape id="Straight Arrow Connector 24" o:spid="_x0000_s1026" type="#_x0000_t32" style="position:absolute;margin-left:310.95pt;margin-top:7.9pt;width:41.85pt;height:15.9pt;flip:x;z-index:251674624;visibility:visible;mso-wrap-style:square;mso-wrap-distance-left:9pt;mso-wrap-distance-top:0;mso-wrap-distance-right:9pt;mso-wrap-distance-bottom:0;mso-position-horizontal:absolute;mso-position-horizontal-relative:text;mso-position-vertical:absolute;mso-position-vertical-relative:text" o:gfxdata="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" strokecolor="red" strokeweight=".5pt">
+                <v:stroke endarrow="block" joinstyle="miter"/>
+              </v:shape>
+            </w:pict>
+          </mc:Fallback>
+        </mc:AlternateContent>
+      </w:r>
+      <w:r>
+        <w:rPr>
+          <w:rFonts w:hint="eastAsia"/>
+          <w:noProof/>
+        </w:rPr>
+        <w:drawing>
+          <wp:inline distT="0" distB="0" distL="0" distR="0" wp14:anchorId="04FED071" wp14:editId="587B6FFC">
+            <wp:extent cx="3635035" cy="720725"/>
+            <wp:effectExtent l="0" t="0" r="0" b="3175"/>
+            <wp:docPr id="23" name="Picture 23" descr="Table&#10;&#10;Description automatically generated"/>
+            <wp:cNvGraphicFramePr>
+              <a:graphicFrameLocks xmlns:a="http://schemas.openxmlformats.org/drawingml/2006/main" noChangeAspect="1"/>
+            </wp:cNvGraphicFramePr>
+            <a:graphic xmlns:a="http://schemas.openxmlformats.org/drawingml/2006/main">
+              <a:graphicData uri="http://schemas.openxmlformats.org/drawingml/2006/picture">
+                <pic:pic xmlns:pic="http://schemas.openxmlformats.org/drawingml/2006/picture">
+                  <pic:nvPicPr>
+                    <pic:cNvPr id="23" name="Picture 23" descr="Table&#10;&#10;Description automatically generated"/>
+                    <pic:cNvPicPr/>
+                  </pic:nvPicPr>
+                  <pic:blipFill rotWithShape="1">
+                    <a:blip r:embed="rId21" cstate="print">
+                      <a:extLst>
+                        <a:ext uri="{28A0092B-C50C-407E-A947-70E740481C1C}">
+                          <a14:useLocalDpi xmlns:a14="http://schemas.microsoft.com/office/drawing/2010/main" val="0"/>
+                        </a:ext>
+                      </a:extLst>
+                    </a:blip>
+                    <a:srcRect l="32685"/>
+                    <a:stretch/>
+                  </pic:blipFill>
+                  <pic:spPr bwMode="auto">
+                    <a:xfrm>
+                      <a:off x="0" y="0"/>
+                      <a:ext cx="3635035" cy="720725"/>
+                    </a:xfrm>
+                    <a:prstGeom prst="rect">
+                      <a:avLst/>
+                    </a:prstGeom>
+                    <a:ln>
+                      <a:noFill/>
+                    </a:ln>
+                    <a:extLst>
+                      <a:ext uri="{53640926-AAD7-44D8-BBD7-CCE9431645EC}">
+                        <a14:shadowObscured xmlns:a14="http://schemas.microsoft.com/office/drawing/2010/main"/>
+                      </a:ext>
+                    </a:extLst>
+                  </pic:spPr>
+                </pic:pic>
+              </a:graphicData>
+            </a:graphic>
+          </wp:inline>
+        </w:drawing>
+      </w:r>
+    </w:p>
+    <w:p>
+      <w:pPr>
+        <w:pStyle w:val="ListParagraph"/>
+        <w:numPr>
+          <w:ilvl w:val="0"/>
+          <w:numId w:val="14"/>
+        </w:numPr>
+        <w:ind w:leftChars="0"/>
+        <w:jc w:val="left"/>
+        <w:rPr>
+          <w:rFonts w:asciiTheme="minorEastAsia" w:hAnsiTheme="minorEastAsia"/>
+        </w:rPr>
+      </w:pPr>
+      <w:r>
+        <w:rPr>
+          <w:rFonts w:asciiTheme="minorEastAsia" w:hAnsiTheme="minorEastAsia"/>
+        </w:rPr>
+        <w:t>/Users/yasudarikuto/research/icymoon_raytracing/tools/</w:t>
+      </w:r>
+      <w:proofErr w:type="gramStart"/>
+      <w:r>
+        <w:rPr>
+          <w:rFonts w:asciiTheme="minorEastAsia" w:hAnsiTheme="minorEastAsia"/>
+        </w:rPr>
+        <w:t>p</w:t>
+      </w:r>
+      <w:proofErr w:type="gramEnd"/>
+      <w:r>
+        <w:rPr>
+          <w:rFonts w:asciiTheme="minorEastAsia" w:hAnsiTheme="minorEastAsia"/>
+        </w:rPr>
+        <w:t>ython_for_yasudaetal2022/tangential_position_revised.py</w:t>
+      </w:r>
+      <w:r>
+        <w:rPr>
+          <w:rFonts w:asciiTheme="minorEastAsia" w:hAnsiTheme="minorEastAsia"/>
+        </w:rPr>
+        <w:t xml:space="preserve"> </w:t>
+      </w:r>
+      <w:r>
+        <w:rPr>
+          <w:rFonts w:asciiTheme="minorEastAsia" w:hAnsiTheme="minorEastAsia" w:hint="eastAsia"/>
+        </w:rPr>
+        <w:t>に天体名・</w:t>
+      </w:r>
+      <w:r>
+        <w:rPr>
+          <w:rFonts w:asciiTheme="minorEastAsia" w:hAnsiTheme="minorEastAsia" w:hint="eastAsia"/>
+        </w:rPr>
+        <w:t>探査機名・フライバイ回数を記入して</w:t>
+      </w:r>
+      <w:r>
+        <w:rPr>
+          <w:rFonts w:asciiTheme="minorEastAsia" w:hAnsiTheme="minorEastAsia" w:hint="eastAsia"/>
+        </w:rPr>
+        <w:t>実行（表のヘッダーとフッターの行数が異なるとエラーが</w:t>
+      </w:r>
+      <w:r>
+        <w:rPr>
+          <w:rFonts w:asciiTheme="minorEastAsia" w:hAnsiTheme="minorEastAsia" w:hint="eastAsia"/>
+        </w:rPr>
+        <w:t>出る</w:t>
+      </w:r>
+      <w:r>
+        <w:rPr>
+          <w:rFonts w:asciiTheme="minorEastAsia" w:hAnsiTheme="minorEastAsia" w:hint="eastAsia"/>
+        </w:rPr>
+        <w:t>ので</w:t>
+      </w:r>
+      <w:proofErr w:type="spellStart"/>
+      <w:r>
+        <w:rPr>
+          <w:rFonts w:asciiTheme="minorEastAsia" w:hAnsiTheme="minorEastAsia"/>
+        </w:rPr>
+        <w:t>read_csv</w:t>
+      </w:r>
+      <w:proofErr w:type="spellEnd"/>
+      <w:r>
+        <w:rPr>
+          <w:rFonts w:asciiTheme="minorEastAsia" w:hAnsiTheme="minorEastAsia"/>
+        </w:rPr>
+        <w:t>(</w:t>
+      </w:r>
+    </w:p>
+    <w:p>
+      <w:pPr>
+        <w:pStyle w:val="ListParagraph"/>
+        <w:ind w:leftChars="0" w:left="720"/>
+        <w:jc w:val="left"/>
+        <w:rPr>
+          <w:rFonts w:asciiTheme="minorEastAsia" w:hAnsiTheme="minorEastAsia"/>
+        </w:rPr>
+      </w:pPr>
+      <w:r>
+        <w:rPr>
+          <w:rFonts w:asciiTheme="minorEastAsia" w:hAnsiTheme="minorEastAsia"/>
+        </w:rPr>
+        <w:t xml:space="preserve"> </w:t>
+      </w:r>
+      <w:proofErr w:type="spellStart"/>
+      <w:r>
+        <w:rPr>
+          <w:rFonts w:asciiTheme="minorEastAsia" w:hAnsiTheme="minorEastAsia"/>
+        </w:rPr>
+        <w:t>spacecraft_csv_path</w:t>
+      </w:r>
+      <w:proofErr w:type="spellEnd"/>
+      <w:r>
+        <w:rPr>
+          <w:rFonts w:asciiTheme="minorEastAsia" w:hAnsiTheme="minorEastAsia"/>
+        </w:rPr>
+        <w:t xml:space="preserve">, header=15, </w:t>
+      </w:r>
+      <w:proofErr w:type="spellStart"/>
+      <w:r>
+        <w:rPr>
+          <w:rFonts w:asciiTheme="minorEastAsia" w:hAnsiTheme="minorEastAsia"/>
+        </w:rPr>
+        <w:t>skipfooter</w:t>
+      </w:r>
+      <w:proofErr w:type="spellEnd"/>
+      <w:r>
+        <w:rPr>
+          <w:rFonts w:asciiTheme="minorEastAsia" w:hAnsiTheme="minorEastAsia"/>
+        </w:rPr>
+        <w:t>=4)</w:t>
+      </w:r>
+      <w:r>
+        <w:rPr>
+          <w:rFonts w:asciiTheme="minorEastAsia" w:hAnsiTheme="minorEastAsia" w:hint="eastAsia"/>
+        </w:rPr>
+        <w:t xml:space="preserve">　の値を変更して再度実行する）</w:t>
+      </w:r>
+    </w:p>
+    <w:p>
+      <w:pPr>
+        <w:pStyle w:val="ListParagraph"/>
+        <w:numPr>
+          <w:ilvl w:val="0"/>
+          <w:numId w:val="14"/>
+        </w:numPr>
+        <w:ind w:leftChars="0"/>
+        <w:jc w:val="left"/>
+        <w:rPr>
+          <w:rFonts w:asciiTheme="minorEastAsia" w:hAnsiTheme="minorEastAsia"/>
+        </w:rPr>
+      </w:pPr>
+      <w:r>
+        <w:rPr>
+          <w:rFonts w:asciiTheme="minorEastAsia" w:hAnsiTheme="minorEastAsia" w:hint="eastAsia"/>
+        </w:rPr>
+        <w:t>うまくいけば</w:t>
+      </w:r>
+      <w:r>
+        <w:rPr>
+          <w:rFonts w:asciiTheme="minorEastAsia" w:hAnsiTheme="minorEastAsia"/>
+        </w:rPr>
+        <w:t>/Users/yasudarikuto/research/icymoon_raytracing/tools/</w:t>
+      </w:r>
+      <w:proofErr w:type="gramStart"/>
+      <w:r>
+        <w:rPr>
+          <w:rFonts w:asciiTheme="minorEastAsia" w:hAnsiTheme="minorEastAsia"/>
+        </w:rPr>
+        <w:t>r</w:t>
+      </w:r>
+      <w:proofErr w:type="gramEnd"/>
+      <w:r>
+        <w:rPr>
+          <w:rFonts w:asciiTheme="minorEastAsia" w:hAnsiTheme="minorEastAsia"/>
+        </w:rPr>
+        <w:t>esult_for_yasudaetal2022/calculated_expres_detectable_radio_data_of_each_flyby/calculated_all_galileo_callisto_9_tangential_point_revised.txt</w:t>
+      </w:r>
+      <w:r>
+        <w:rPr>
+          <w:rFonts w:asciiTheme="minorEastAsia" w:hAnsiTheme="minorEastAsia" w:hint="eastAsia"/>
+        </w:rPr>
+        <w:t>に</w:t>
+      </w:r>
+      <w:r>
+        <w:rPr>
+          <w:rFonts w:asciiTheme="minorEastAsia" w:hAnsiTheme="minorEastAsia" w:hint="eastAsia"/>
+        </w:rPr>
+        <w:t>掩蔽観測の観測地点</w:t>
+      </w:r>
+      <w:r>
+        <w:rPr>
+          <w:rFonts w:asciiTheme="minorEastAsia" w:hAnsiTheme="minorEastAsia" w:hint="eastAsia"/>
+        </w:rPr>
+        <w:t>を含む情報が</w:t>
+      </w:r>
+      <w:r>
+        <w:rPr>
+          <w:rFonts w:asciiTheme="minorEastAsia" w:hAnsiTheme="minorEastAsia" w:hint="eastAsia"/>
+        </w:rPr>
+        <w:t>出力される</w:t>
+      </w:r>
+      <w:r>
+        <w:rPr>
+          <w:rFonts w:asciiTheme="minorEastAsia" w:hAnsiTheme="minorEastAsia" w:hint="eastAsia"/>
+        </w:rPr>
+        <w:t>。</w:t>
+      </w:r>
+      <w:r>
+        <w:rPr>
+          <w:rFonts w:asciiTheme="minorEastAsia" w:hAnsiTheme="minorEastAsia" w:hint="eastAsia"/>
+        </w:rPr>
+        <w:t>以下注意点</w:t>
+      </w:r>
+    </w:p>
+    <w:p>
+      <w:pPr>
+        <w:pStyle w:val="ListParagraph"/>
+        <w:numPr>
+          <w:ilvl w:val="1"/>
+          <w:numId w:val="14"/>
+        </w:numPr>
+        <w:ind w:leftChars="0"/>
+        <w:jc w:val="left"/>
+        <w:rPr>
+          <w:rFonts w:asciiTheme="minorEastAsia" w:hAnsiTheme="minorEastAsia"/>
+        </w:rPr>
+      </w:pPr>
+      <w:r>
+        <w:rPr>
+          <w:rFonts w:asciiTheme="minorEastAsia" w:hAnsiTheme="minorEastAsia" w:hint="eastAsia"/>
+        </w:rPr>
+        <w:t>ここでいう観測地点というのは、探査機と電波源を直線で結んだ時の</w:t>
+      </w:r>
+      <w:r>
+        <w:rPr>
+          <w:rFonts w:asciiTheme="minorEastAsia" w:hAnsiTheme="minorEastAsia" w:hint="eastAsia"/>
+        </w:rPr>
+        <w:t>接点である</w:t>
+      </w:r>
+    </w:p>
+    <w:p>
+      <w:pPr>
+        <w:pStyle w:val="ListParagraph"/>
+        <w:numPr>
+          <w:ilvl w:val="1"/>
+          <w:numId w:val="14"/>
+        </w:numPr>
+        <w:ind w:leftChars="0"/>
+        <w:jc w:val="left"/>
+        <w:rPr>
+          <w:rFonts w:asciiTheme="minorEastAsia" w:hAnsiTheme="minorEastAsia"/>
+        </w:rPr>
+      </w:pPr>
+      <w:r>
+        <w:rPr>
+          <w:rFonts w:asciiTheme="minorEastAsia" w:hAnsiTheme="minorEastAsia" w:hint="eastAsia"/>
+        </w:rPr>
+        <w:lastRenderedPageBreak/>
+        <w:t>衛星座標とは</w:t>
+      </w:r>
+      <w:r>
+        <w:rPr>
+          <w:rFonts w:asciiTheme="minorEastAsia" w:hAnsiTheme="minorEastAsia"/>
+        </w:rPr>
+        <w:t>IAU_</w:t>
+      </w:r>
+      <w:r>
+        <w:rPr>
+          <w:rFonts w:asciiTheme="minorEastAsia" w:hAnsiTheme="minorEastAsia" w:hint="eastAsia"/>
+        </w:rPr>
+        <w:t>“衛星名</w:t>
+      </w:r>
+      <w:r>
+        <w:rPr>
+          <w:rFonts w:asciiTheme="minorEastAsia" w:hAnsiTheme="minorEastAsia"/>
+        </w:rPr>
+        <w:t>”</w:t>
+      </w:r>
+      <w:r>
+        <w:rPr>
+          <w:rFonts w:asciiTheme="minorEastAsia" w:hAnsiTheme="minorEastAsia" w:hint="eastAsia"/>
+        </w:rPr>
+        <w:t>。</w:t>
+      </w:r>
+      <w:r>
+        <w:rPr>
+          <w:rFonts w:asciiTheme="minorEastAsia" w:hAnsiTheme="minorEastAsia"/>
+        </w:rPr>
+        <w:t xml:space="preserve">SPICE </w:t>
+      </w:r>
+      <w:proofErr w:type="spellStart"/>
+      <w:r>
+        <w:rPr>
+          <w:rFonts w:asciiTheme="minorEastAsia" w:hAnsiTheme="minorEastAsia"/>
+        </w:rPr>
+        <w:t>grocalc</w:t>
+      </w:r>
+      <w:proofErr w:type="spellEnd"/>
+      <w:r>
+        <w:rPr>
+          <w:rFonts w:asciiTheme="minorEastAsia" w:hAnsiTheme="minorEastAsia" w:hint="eastAsia"/>
+        </w:rPr>
+        <w:t>にもあるはず</w:t>
+      </w:r>
+    </w:p>
+    <w:p>
+      <w:pPr>
+        <w:pStyle w:val="ListParagraph"/>
+        <w:numPr>
+          <w:ilvl w:val="1"/>
+          <w:numId w:val="14"/>
+        </w:numPr>
+        <w:ind w:leftChars="0"/>
+        <w:jc w:val="left"/>
+        <w:rPr>
+          <w:rFonts w:asciiTheme="minorEastAsia" w:hAnsiTheme="minorEastAsia"/>
+        </w:rPr>
+      </w:pPr>
+      <w:r>
+        <w:rPr>
+          <w:rFonts w:asciiTheme="minorEastAsia" w:hAnsiTheme="minorEastAsia" w:hint="eastAsia"/>
+        </w:rPr>
+        <w:t>出力結果には観測地点の緯度経度を含む以下の情報が含まれている</w:t>
+      </w:r>
+    </w:p>
+    <w:p>
+      <w:pPr>
+        <w:pStyle w:val="ListParagraph"/>
+        <w:ind w:leftChars="0" w:left="1260"/>
+        <w:rPr>
+          <w:rFonts w:asciiTheme="minorEastAsia" w:hAnsiTheme="minorEastAsia" w:hint="eastAsia"/>
+        </w:rPr>
+      </w:pPr>
+      <w:r>
+        <w:rPr>
+          <w:rFonts w:asciiTheme="minorEastAsia" w:hAnsiTheme="minorEastAsia"/>
+        </w:rPr>
+        <w:t>[hour, min, frequency(MHz), 電波源データの磁力線(根本)の経度  orイオの場合は(-1000), 電波源の南北, tangential pointの</w:t>
+      </w:r>
+      <w:proofErr w:type="spellStart"/>
+      <w:r>
+        <w:rPr>
+          <w:rFonts w:asciiTheme="minorEastAsia" w:hAnsiTheme="minorEastAsia"/>
+        </w:rPr>
+        <w:t>IAUmoon</w:t>
+      </w:r>
+      <w:proofErr w:type="spellEnd"/>
+      <w:r>
+        <w:rPr>
+          <w:rFonts w:asciiTheme="minorEastAsia" w:hAnsiTheme="minorEastAsia"/>
+        </w:rPr>
+        <w:t xml:space="preserve">経度, tangential </w:t>
+      </w:r>
+      <w:proofErr w:type="spellStart"/>
+      <w:r>
+        <w:rPr>
+          <w:rFonts w:asciiTheme="minorEastAsia" w:hAnsiTheme="minorEastAsia"/>
+        </w:rPr>
+        <w:t>pointno</w:t>
+      </w:r>
+      <w:proofErr w:type="spellEnd"/>
+      <w:r>
+        <w:rPr>
+          <w:rFonts w:asciiTheme="minorEastAsia" w:hAnsiTheme="minorEastAsia"/>
+        </w:rPr>
+        <w:t>の</w:t>
+      </w:r>
+      <w:proofErr w:type="spellStart"/>
+      <w:r>
+        <w:rPr>
+          <w:rFonts w:asciiTheme="minorEastAsia" w:hAnsiTheme="minorEastAsia"/>
+        </w:rPr>
+        <w:t>IAUmoon</w:t>
+      </w:r>
+      <w:proofErr w:type="spellEnd"/>
+      <w:r>
+        <w:rPr>
+          <w:rFonts w:asciiTheme="minorEastAsia" w:hAnsiTheme="minorEastAsia"/>
+        </w:rPr>
+        <w:t>緯度, tangential pointからの探査機方向（tangential から90度回転）の</w:t>
+      </w:r>
+      <w:proofErr w:type="spellStart"/>
+      <w:r>
+        <w:rPr>
+          <w:rFonts w:asciiTheme="minorEastAsia" w:hAnsiTheme="minorEastAsia"/>
+        </w:rPr>
+        <w:t>IAUmoon</w:t>
+      </w:r>
+      <w:proofErr w:type="spellEnd"/>
+      <w:r>
+        <w:rPr>
+          <w:rFonts w:asciiTheme="minorEastAsia" w:hAnsiTheme="minorEastAsia"/>
+        </w:rPr>
+        <w:t>経度, tangential pointからの探査機方向（tangential から90度回転）の</w:t>
+      </w:r>
+      <w:proofErr w:type="spellStart"/>
+      <w:r>
+        <w:rPr>
+          <w:rFonts w:asciiTheme="minorEastAsia" w:hAnsiTheme="minorEastAsia"/>
+        </w:rPr>
+        <w:t>IAUmoon</w:t>
+      </w:r>
+      <w:proofErr w:type="spellEnd"/>
+      <w:r>
+        <w:rPr>
+          <w:rFonts w:asciiTheme="minorEastAsia" w:hAnsiTheme="minorEastAsia"/>
+        </w:rPr>
+        <w:t>緯度,座標変換した時のy(tangential pointからの高さ方向の距離)]</w:t>
+      </w:r>
+    </w:p>
+    <w:p>
+      <w:pPr>
+        <w:pStyle w:val="ListParagraph"/>
+        <w:numPr>
+          <w:ilvl w:val="1"/>
+          <w:numId w:val="14"/>
+        </w:numPr>
+        <w:ind w:leftChars="0"/>
+        <w:jc w:val="left"/>
+        <w:rPr>
+          <w:rFonts w:asciiTheme="minorEastAsia" w:hAnsiTheme="minorEastAsia" w:hint="eastAsia"/>
+        </w:rPr>
+      </w:pPr>
+      <w:r>
+        <w:rPr>
+          <w:rFonts w:asciiTheme="minorEastAsia" w:hAnsiTheme="minorEastAsia" w:hint="eastAsia"/>
+        </w:rPr>
+        <w:t>この結果には電波の屈折によって受信できなくなると予想される電波も含まれていることを留意すること</w:t>
+      </w:r>
+    </w:p>
+    <w:p>
+      <w:pPr>
+        <w:pStyle w:val="ListParagraph"/>
+        <w:ind w:leftChars="0" w:left="720"/>
+        <w:jc w:val="left"/>
+        <w:rPr>
+          <w:rFonts w:asciiTheme="minorEastAsia" w:hAnsiTheme="minorEastAsia" w:hint="eastAsia"/>
+        </w:rPr>
+      </w:pPr>
+    </w:p>
+    <w:p>
+      <w:pPr>
+        <w:pStyle w:val="ListParagraph"/>
+        <w:widowControl/>
+        <w:numPr>
+          <w:ilvl w:val="0"/>
+          <w:numId w:val="13"/>
+        </w:numPr>
+        <w:ind w:leftChars="0"/>
+        <w:jc w:val="left"/>
+        <w:rPr>
+          <w:rFonts w:hint="eastAsia"/>
+        </w:rPr>
+      </w:pPr>
+      <w:r>
+        <w:rPr>
+          <w:rFonts w:hint="eastAsia"/>
+        </w:rPr>
+        <w:t>さ</w:t>
+      </w:r>
+      <w:proofErr w:type="spellStart"/>
+      <w:r>
+        <w:t>af</w:t>
+      </w:r>
+      <w:proofErr w:type="spellEnd"/>
+      <w:r>
+        <w:rPr>
+          <w:noProof/>
+        </w:rPr>
+        <w:drawing>
+          <wp:inline distT="0" distB="0" distL="0" distR="0" wp14:anchorId="167C8960" wp14:editId="75A867C9">
+            <wp:extent cx="5400040" cy="720725"/>
+            <wp:effectExtent l="0" t="0" r="0" b="3175"/>
+            <wp:docPr id="21" name="Picture 21" descr="Table&#10;&#10;Description automatically generated"/>
+            <wp:cNvGraphicFramePr>
+              <a:graphicFrameLocks xmlns:a="http://schemas.openxmlformats.org/drawingml/2006/main" noChangeAspect="1"/>
+            </wp:cNvGraphicFramePr>
+            <a:graphic xmlns:a="http://schemas.openxmlformats.org/drawingml/2006/main">
+              <a:graphicData uri="http://schemas.openxmlformats.org/drawingml/2006/picture">
+                <pic:pic xmlns:pic="http://schemas.openxmlformats.org/drawingml/2006/picture">
+                  <pic:nvPicPr>
+                    <pic:cNvPr id="21" name="Picture 21" descr="Table&#10;&#10;Description automatically generated"/>
+                    <pic:cNvPicPr/>
+                  </pic:nvPicPr>
+                  <pic:blipFill>
+                    <a:blip r:embed="rId21" cstate="print">
+                      <a:extLst>
+                        <a:ext uri="{28A0092B-C50C-407E-A947-70E740481C1C}">
+                          <a14:useLocalDpi xmlns:a14="http://schemas.microsoft.com/office/drawing/2010/main" val="0"/>
+                        </a:ext>
+                      </a:extLst>
+                    </a:blip>
+                    <a:stretch>
+                      <a:fillRect/>
+                    </a:stretch>
+                  </pic:blipFill>
+                  <pic:spPr>
+                    <a:xfrm>
+                      <a:off x="0" y="0"/>
+                      <a:ext cx="5400040" cy="720725"/>
+                    </a:xfrm>
+                    <a:prstGeom prst="rect">
+                      <a:avLst/>
+                    </a:prstGeom>
+                  </pic:spPr>
+                </pic:pic>
+              </a:graphicData>
+            </a:graphic>
+          </wp:inline>
+        </w:drawing>
+      </w:r>
+      <w:proofErr w:type="spellStart"/>
+      <w:r>
+        <w:t>fff</w:t>
+      </w:r>
+      <w:proofErr w:type="spellEnd"/>
+      <w:r>
+        <w:br w:type="page"/>
+      </w:r>
+    </w:p>
+    <w:p>
+      <w:pPr>
+        <w:widowControl/>
+        <w:jc w:val="left"/>
+      </w:pPr>
+    </w:p>
     <w:p/>
     <w:p>
       <w:pPr>
@@ -9836,7 +10889,6 @@
       </w:pPr>
       <w:proofErr w:type="spellStart"/>
       <w:r>
-        <w:lastRenderedPageBreak/>
         <w:t>src</w:t>
       </w:r>
       <w:proofErr w:type="spellEnd"/>
@@ -10019,7 +11071,14 @@
         <w:rPr>
           <w:rFonts w:hint="eastAsia"/>
         </w:rPr>
-        <w:t>分くらいまで有効な電波の伝搬経路長を採用！</w:t>
+        <w:t>分くらいまで有効な電</w:t>
+      </w:r>
+      <w:r>
+        <w:rPr>
+          <w:rFonts w:hint="eastAsia"/>
+        </w:rPr>
+        <w:lastRenderedPageBreak/>
+        <w:t>波の伝搬経路長を採用！</w:t>
       </w:r>
       <w:r>
         <w:rPr>
@@ -10316,17 +11375,199 @@
     </w:lvl>
   </w:abstractNum>
   <w:abstractNum w:abstractNumId="2" w15:restartNumberingAfterBreak="0">
-    <w:nsid w:val="55A14B20"/>
+    <w:nsid w:val="0D216E42"/>
     <w:multiLevelType w:val="hybridMultilevel"/>
-    <w:tmpl w:val="CA86080E"/>
-    <w:lvl w:ilvl="0" w:tplc="0409000F">
+    <w:tmpl w:val="59B83AF4"/>
+    <w:lvl w:ilvl="0" w:tplc="D0AE510A">
       <w:start w:val="1"/>
       <w:numFmt w:val="decimal"/>
       <w:lvlText w:val="%1."/>
       <w:lvlJc w:val="left"/>
       <w:pPr>
-        <w:ind w:left="360" w:hanging="360"/>
-      </w:pPr>
+        <w:ind w:left="12240" w:hanging="360"/>
+      </w:pPr>
+      <w:rPr>
+        <w:rFonts w:hint="default"/>
+      </w:rPr>
+    </w:lvl>
+    <w:lvl w:ilvl="1" w:tplc="04090019" w:tentative="1">
+      <w:start w:val="1"/>
+      <w:numFmt w:val="lowerLetter"/>
+      <w:lvlText w:val="%2."/>
+      <w:lvlJc w:val="left"/>
+      <w:pPr>
+        <w:ind w:left="12960" w:hanging="360"/>
+      </w:pPr>
+    </w:lvl>
+    <w:lvl w:ilvl="2" w:tplc="0409001B" w:tentative="1">
+      <w:start w:val="1"/>
+      <w:numFmt w:val="lowerRoman"/>
+      <w:lvlText w:val="%3."/>
+      <w:lvlJc w:val="right"/>
+      <w:pPr>
+        <w:ind w:left="13680" w:hanging="180"/>
+      </w:pPr>
+    </w:lvl>
+    <w:lvl w:ilvl="3" w:tplc="0409000F" w:tentative="1">
+      <w:start w:val="1"/>
+      <w:numFmt w:val="decimal"/>
+      <w:lvlText w:val="%4."/>
+      <w:lvlJc w:val="left"/>
+      <w:pPr>
+        <w:ind w:left="14400" w:hanging="360"/>
+      </w:pPr>
+    </w:lvl>
+    <w:lvl w:ilvl="4" w:tplc="04090019" w:tentative="1">
+      <w:start w:val="1"/>
+      <w:numFmt w:val="lowerLetter"/>
+      <w:lvlText w:val="%5."/>
+      <w:lvlJc w:val="left"/>
+      <w:pPr>
+        <w:ind w:left="15120" w:hanging="360"/>
+      </w:pPr>
+    </w:lvl>
+    <w:lvl w:ilvl="5" w:tplc="0409001B" w:tentative="1">
+      <w:start w:val="1"/>
+      <w:numFmt w:val="lowerRoman"/>
+      <w:lvlText w:val="%6."/>
+      <w:lvlJc w:val="right"/>
+      <w:pPr>
+        <w:ind w:left="15840" w:hanging="180"/>
+      </w:pPr>
+    </w:lvl>
+    <w:lvl w:ilvl="6" w:tplc="0409000F" w:tentative="1">
+      <w:start w:val="1"/>
+      <w:numFmt w:val="decimal"/>
+      <w:lvlText w:val="%7."/>
+      <w:lvlJc w:val="left"/>
+      <w:pPr>
+        <w:ind w:left="16560" w:hanging="360"/>
+      </w:pPr>
+    </w:lvl>
+    <w:lvl w:ilvl="7" w:tplc="04090019" w:tentative="1">
+      <w:start w:val="1"/>
+      <w:numFmt w:val="lowerLetter"/>
+      <w:lvlText w:val="%8."/>
+      <w:lvlJc w:val="left"/>
+      <w:pPr>
+        <w:ind w:left="17280" w:hanging="360"/>
+      </w:pPr>
+    </w:lvl>
+    <w:lvl w:ilvl="8" w:tplc="0409001B" w:tentative="1">
+      <w:start w:val="1"/>
+      <w:numFmt w:val="lowerRoman"/>
+      <w:lvlText w:val="%9."/>
+      <w:lvlJc w:val="right"/>
+      <w:pPr>
+        <w:ind w:left="18000" w:hanging="180"/>
+      </w:pPr>
+    </w:lvl>
+  </w:abstractNum>
+  <w:abstractNum w:abstractNumId="3" w15:restartNumberingAfterBreak="0">
+    <w:nsid w:val="20AB706E"/>
+    <w:multiLevelType w:val="multilevel"/>
+    <w:tmpl w:val="C8B8CE4A"/>
+    <w:styleLink w:val="CurrentList3"/>
+    <w:lvl w:ilvl="0">
+      <w:start w:val="1"/>
+      <w:numFmt w:val="decimal"/>
+      <w:lvlText w:val="%1."/>
+      <w:lvlJc w:val="left"/>
+      <w:pPr>
+        <w:ind w:left="720" w:hanging="360"/>
+      </w:pPr>
+      <w:rPr>
+        <w:rFonts w:hint="default"/>
+      </w:rPr>
+    </w:lvl>
+    <w:lvl w:ilvl="1">
+      <w:start w:val="1"/>
+      <w:numFmt w:val="aiueoFullWidth"/>
+      <w:lvlText w:val="(%2)"/>
+      <w:lvlJc w:val="left"/>
+      <w:pPr>
+        <w:ind w:left="840" w:hanging="420"/>
+      </w:pPr>
+    </w:lvl>
+    <w:lvl w:ilvl="2">
+      <w:start w:val="1"/>
+      <w:numFmt w:val="decimalEnclosedCircle"/>
+      <w:lvlText w:val="%3"/>
+      <w:lvlJc w:val="left"/>
+      <w:pPr>
+        <w:ind w:left="1260" w:hanging="420"/>
+      </w:pPr>
+    </w:lvl>
+    <w:lvl w:ilvl="3">
+      <w:start w:val="1"/>
+      <w:numFmt w:val="decimal"/>
+      <w:lvlText w:val="%4."/>
+      <w:lvlJc w:val="left"/>
+      <w:pPr>
+        <w:ind w:left="1680" w:hanging="420"/>
+      </w:pPr>
+    </w:lvl>
+    <w:lvl w:ilvl="4">
+      <w:start w:val="1"/>
+      <w:numFmt w:val="aiueoFullWidth"/>
+      <w:lvlText w:val="(%5)"/>
+      <w:lvlJc w:val="left"/>
+      <w:pPr>
+        <w:ind w:left="2100" w:hanging="420"/>
+      </w:pPr>
+    </w:lvl>
+    <w:lvl w:ilvl="5">
+      <w:start w:val="1"/>
+      <w:numFmt w:val="decimalEnclosedCircle"/>
+      <w:lvlText w:val="%6"/>
+      <w:lvlJc w:val="left"/>
+      <w:pPr>
+        <w:ind w:left="2520" w:hanging="420"/>
+      </w:pPr>
+    </w:lvl>
+    <w:lvl w:ilvl="6">
+      <w:start w:val="1"/>
+      <w:numFmt w:val="decimal"/>
+      <w:lvlText w:val="%7."/>
+      <w:lvlJc w:val="left"/>
+      <w:pPr>
+        <w:ind w:left="2940" w:hanging="420"/>
+      </w:pPr>
+    </w:lvl>
+    <w:lvl w:ilvl="7">
+      <w:start w:val="1"/>
+      <w:numFmt w:val="aiueoFullWidth"/>
+      <w:lvlText w:val="(%8)"/>
+      <w:lvlJc w:val="left"/>
+      <w:pPr>
+        <w:ind w:left="3360" w:hanging="420"/>
+      </w:pPr>
+    </w:lvl>
+    <w:lvl w:ilvl="8">
+      <w:start w:val="1"/>
+      <w:numFmt w:val="decimalEnclosedCircle"/>
+      <w:lvlText w:val="%9"/>
+      <w:lvlJc w:val="left"/>
+      <w:pPr>
+        <w:ind w:left="3780" w:hanging="420"/>
+      </w:pPr>
+    </w:lvl>
+  </w:abstractNum>
+  <w:abstractNum w:abstractNumId="4" w15:restartNumberingAfterBreak="0">
+    <w:nsid w:val="55A14B20"/>
+    <w:multiLevelType w:val="hybridMultilevel"/>
+    <w:tmpl w:val="B68EE330"/>
+    <w:lvl w:ilvl="0" w:tplc="D0AE510A">
+      <w:start w:val="1"/>
+      <w:numFmt w:val="decimal"/>
+      <w:lvlText w:val="%1."/>
+      <w:lvlJc w:val="left"/>
+      <w:pPr>
+        <w:ind w:left="720" w:hanging="360"/>
+      </w:pPr>
+      <w:rPr>
+        <w:rFonts w:hint="default"/>
+      </w:rPr>
     </w:lvl>
     <w:lvl w:ilvl="1" w:tplc="04090017" w:tentative="1">
       <w:start w:val="1"/>
@@ -10401,7 +11642,186 @@
       </w:pPr>
     </w:lvl>
   </w:abstractNum>
-  <w:abstractNum w:abstractNumId="3" w15:restartNumberingAfterBreak="0">
+  <w:abstractNum w:abstractNumId="5" w15:restartNumberingAfterBreak="0">
+    <w:nsid w:val="5C47699D"/>
+    <w:multiLevelType w:val="multilevel"/>
+    <w:tmpl w:val="FC6A0EA6"/>
+    <w:styleLink w:val="CurrentList2"/>
+    <w:lvl w:ilvl="0">
+      <w:start w:val="1"/>
+      <w:numFmt w:val="decimal"/>
+      <w:lvlText w:val="%1."/>
+      <w:lvlJc w:val="left"/>
+      <w:pPr>
+        <w:ind w:left="720" w:hanging="360"/>
+      </w:pPr>
+      <w:rPr>
+        <w:rFonts w:hint="default"/>
+      </w:rPr>
+    </w:lvl>
+    <w:lvl w:ilvl="1">
+      <w:start w:val="1"/>
+      <w:numFmt w:val="aiueoFullWidth"/>
+      <w:lvlText w:val="(%2)"/>
+      <w:lvlJc w:val="left"/>
+      <w:pPr>
+        <w:ind w:left="840" w:hanging="420"/>
+      </w:pPr>
+    </w:lvl>
+    <w:lvl w:ilvl="2">
+      <w:start w:val="1"/>
+      <w:numFmt w:val="decimalEnclosedCircle"/>
+      <w:lvlText w:val="%3"/>
+      <w:lvlJc w:val="left"/>
+      <w:pPr>
+        <w:ind w:left="1260" w:hanging="420"/>
+      </w:pPr>
+    </w:lvl>
+    <w:lvl w:ilvl="3">
+      <w:start w:val="1"/>
+      <w:numFmt w:val="decimal"/>
+      <w:lvlText w:val="%4."/>
+      <w:lvlJc w:val="left"/>
+      <w:pPr>
+        <w:ind w:left="1680" w:hanging="420"/>
+      </w:pPr>
+    </w:lvl>
+    <w:lvl w:ilvl="4">
+      <w:start w:val="1"/>
+      <w:numFmt w:val="aiueoFullWidth"/>
+      <w:lvlText w:val="(%5)"/>
+      <w:lvlJc w:val="left"/>
+      <w:pPr>
+        <w:ind w:left="2100" w:hanging="420"/>
+      </w:pPr>
+    </w:lvl>
+    <w:lvl w:ilvl="5">
+      <w:start w:val="1"/>
+      <w:numFmt w:val="decimalEnclosedCircle"/>
+      <w:lvlText w:val="%6"/>
+      <w:lvlJc w:val="left"/>
+      <w:pPr>
+        <w:ind w:left="2520" w:hanging="420"/>
+      </w:pPr>
+    </w:lvl>
+    <w:lvl w:ilvl="6">
+      <w:start w:val="1"/>
+      <w:numFmt w:val="decimal"/>
+      <w:lvlText w:val="%7."/>
+      <w:lvlJc w:val="left"/>
+      <w:pPr>
+        <w:ind w:left="2940" w:hanging="420"/>
+      </w:pPr>
+    </w:lvl>
+    <w:lvl w:ilvl="7">
+      <w:start w:val="1"/>
+      <w:numFmt w:val="aiueoFullWidth"/>
+      <w:lvlText w:val="(%8)"/>
+      <w:lvlJc w:val="left"/>
+      <w:pPr>
+        <w:ind w:left="3360" w:hanging="420"/>
+      </w:pPr>
+    </w:lvl>
+    <w:lvl w:ilvl="8">
+      <w:start w:val="1"/>
+      <w:numFmt w:val="decimalEnclosedCircle"/>
+      <w:lvlText w:val="%9"/>
+      <w:lvlJc w:val="left"/>
+      <w:pPr>
+        <w:ind w:left="3780" w:hanging="420"/>
+      </w:pPr>
+    </w:lvl>
+  </w:abstractNum>
+  <w:abstractNum w:abstractNumId="6" w15:restartNumberingAfterBreak="0">
+    <w:nsid w:val="5F477ACB"/>
+    <w:multiLevelType w:val="hybridMultilevel"/>
+    <w:tmpl w:val="4AE2208C"/>
+    <w:lvl w:ilvl="0" w:tplc="FFFFFFFF">
+      <w:start w:val="1"/>
+      <w:numFmt w:val="decimal"/>
+      <w:lvlText w:val="%1."/>
+      <w:lvlJc w:val="left"/>
+      <w:pPr>
+        <w:ind w:left="720" w:hanging="360"/>
+      </w:pPr>
+      <w:rPr>
+        <w:rFonts w:hint="default"/>
+      </w:rPr>
+    </w:lvl>
+    <w:lvl w:ilvl="1" w:tplc="FFFFFFFF">
+      <w:start w:val="1"/>
+      <w:numFmt w:val="aiueoFullWidth"/>
+      <w:lvlText w:val="(%2)"/>
+      <w:lvlJc w:val="left"/>
+      <w:pPr>
+        <w:ind w:left="840" w:hanging="420"/>
+      </w:pPr>
+    </w:lvl>
+    <w:lvl w:ilvl="2" w:tplc="FFFFFFFF">
+      <w:start w:val="1"/>
+      <w:numFmt w:val="decimalEnclosedCircle"/>
+      <w:lvlText w:val="%3"/>
+      <w:lvlJc w:val="left"/>
+      <w:pPr>
+        <w:ind w:left="1260" w:hanging="420"/>
+      </w:pPr>
+    </w:lvl>
+    <w:lvl w:ilvl="3" w:tplc="FFFFFFFF" w:tentative="1">
+      <w:start w:val="1"/>
+      <w:numFmt w:val="decimal"/>
+      <w:lvlText w:val="%4."/>
+      <w:lvlJc w:val="left"/>
+      <w:pPr>
+        <w:ind w:left="1680" w:hanging="420"/>
+      </w:pPr>
+    </w:lvl>
+    <w:lvl w:ilvl="4" w:tplc="FFFFFFFF" w:tentative="1">
+      <w:start w:val="1"/>
+      <w:numFmt w:val="aiueoFullWidth"/>
+      <w:lvlText w:val="(%5)"/>
+      <w:lvlJc w:val="left"/>
+      <w:pPr>
+        <w:ind w:left="2100" w:hanging="420"/>
+      </w:pPr>
+    </w:lvl>
+    <w:lvl w:ilvl="5" w:tplc="FFFFFFFF" w:tentative="1">
+      <w:start w:val="1"/>
+      <w:numFmt w:val="decimalEnclosedCircle"/>
+      <w:lvlText w:val="%6"/>
+      <w:lvlJc w:val="left"/>
+      <w:pPr>
+        <w:ind w:left="2520" w:hanging="420"/>
+      </w:pPr>
+    </w:lvl>
+    <w:lvl w:ilvl="6" w:tplc="FFFFFFFF" w:tentative="1">
+      <w:start w:val="1"/>
+      <w:numFmt w:val="decimal"/>
+      <w:lvlText w:val="%7."/>
+      <w:lvlJc w:val="left"/>
+      <w:pPr>
+        <w:ind w:left="2940" w:hanging="420"/>
+      </w:pPr>
+    </w:lvl>
+    <w:lvl w:ilvl="7" w:tplc="FFFFFFFF" w:tentative="1">
+      <w:start w:val="1"/>
+      <w:numFmt w:val="aiueoFullWidth"/>
+      <w:lvlText w:val="(%8)"/>
+      <w:lvlJc w:val="left"/>
+      <w:pPr>
+        <w:ind w:left="3360" w:hanging="420"/>
+      </w:pPr>
+    </w:lvl>
+    <w:lvl w:ilvl="8" w:tplc="FFFFFFFF" w:tentative="1">
+      <w:start w:val="1"/>
+      <w:numFmt w:val="decimalEnclosedCircle"/>
+      <w:lvlText w:val="%9"/>
+      <w:lvlJc w:val="left"/>
+      <w:pPr>
+        <w:ind w:left="3780" w:hanging="420"/>
+      </w:pPr>
+    </w:lvl>
+  </w:abstractNum>
+  <w:abstractNum w:abstractNumId="7" w15:restartNumberingAfterBreak="0">
     <w:nsid w:val="67AF7542"/>
     <w:multiLevelType w:val="singleLevel"/>
     <w:tmpl w:val="EE26C868"/>
@@ -10418,7 +11838,96 @@
       </w:rPr>
     </w:lvl>
   </w:abstractNum>
-  <w:abstractNum w:abstractNumId="4" w15:restartNumberingAfterBreak="0">
+  <w:abstractNum w:abstractNumId="8" w15:restartNumberingAfterBreak="0">
+    <w:nsid w:val="680D0F4A"/>
+    <w:multiLevelType w:val="hybridMultilevel"/>
+    <w:tmpl w:val="7DA0F0F0"/>
+    <w:lvl w:ilvl="0" w:tplc="D0AE510A">
+      <w:start w:val="1"/>
+      <w:numFmt w:val="decimal"/>
+      <w:lvlText w:val="%1."/>
+      <w:lvlJc w:val="left"/>
+      <w:pPr>
+        <w:ind w:left="6480" w:hanging="360"/>
+      </w:pPr>
+      <w:rPr>
+        <w:rFonts w:hint="default"/>
+      </w:rPr>
+    </w:lvl>
+    <w:lvl w:ilvl="1" w:tplc="04090019" w:tentative="1">
+      <w:start w:val="1"/>
+      <w:numFmt w:val="lowerLetter"/>
+      <w:lvlText w:val="%2."/>
+      <w:lvlJc w:val="left"/>
+      <w:pPr>
+        <w:ind w:left="7200" w:hanging="360"/>
+      </w:pPr>
+    </w:lvl>
+    <w:lvl w:ilvl="2" w:tplc="0409001B" w:tentative="1">
+      <w:start w:val="1"/>
+      <w:numFmt w:val="lowerRoman"/>
+      <w:lvlText w:val="%3."/>
+      <w:lvlJc w:val="right"/>
+      <w:pPr>
+        <w:ind w:left="7920" w:hanging="180"/>
+      </w:pPr>
+    </w:lvl>
+    <w:lvl w:ilvl="3" w:tplc="0409000F" w:tentative="1">
+      <w:start w:val="1"/>
+      <w:numFmt w:val="decimal"/>
+      <w:lvlText w:val="%4."/>
+      <w:lvlJc w:val="left"/>
+      <w:pPr>
+        <w:ind w:left="8640" w:hanging="360"/>
+      </w:pPr>
+    </w:lvl>
+    <w:lvl w:ilvl="4" w:tplc="04090019" w:tentative="1">
+      <w:start w:val="1"/>
+      <w:numFmt w:val="lowerLetter"/>
+      <w:lvlText w:val="%5."/>
+      <w:lvlJc w:val="left"/>
+      <w:pPr>
+        <w:ind w:left="9360" w:hanging="360"/>
+      </w:pPr>
+    </w:lvl>
+    <w:lvl w:ilvl="5" w:tplc="0409001B" w:tentative="1">
+      <w:start w:val="1"/>
+      <w:numFmt w:val="lowerRoman"/>
+      <w:lvlText w:val="%6."/>
+      <w:lvlJc w:val="right"/>
+      <w:pPr>
+        <w:ind w:left="10080" w:hanging="180"/>
+      </w:pPr>
+    </w:lvl>
+    <w:lvl w:ilvl="6" w:tplc="0409000F" w:tentative="1">
+      <w:start w:val="1"/>
+      <w:numFmt w:val="decimal"/>
+      <w:lvlText w:val="%7."/>
+      <w:lvlJc w:val="left"/>
+      <w:pPr>
+        <w:ind w:left="10800" w:hanging="360"/>
+      </w:pPr>
+    </w:lvl>
+    <w:lvl w:ilvl="7" w:tplc="04090019" w:tentative="1">
+      <w:start w:val="1"/>
+      <w:numFmt w:val="lowerLetter"/>
+      <w:lvlText w:val="%8."/>
+      <w:lvlJc w:val="left"/>
+      <w:pPr>
+        <w:ind w:left="11520" w:hanging="360"/>
+      </w:pPr>
+    </w:lvl>
+    <w:lvl w:ilvl="8" w:tplc="0409001B" w:tentative="1">
+      <w:start w:val="1"/>
+      <w:numFmt w:val="lowerRoman"/>
+      <w:lvlText w:val="%9."/>
+      <w:lvlJc w:val="right"/>
+      <w:pPr>
+        <w:ind w:left="12240" w:hanging="180"/>
+      </w:pPr>
+    </w:lvl>
+  </w:abstractNum>
+  <w:abstractNum w:abstractNumId="9" w15:restartNumberingAfterBreak="0">
     <w:nsid w:val="693559CB"/>
     <w:multiLevelType w:val="hybridMultilevel"/>
     <w:tmpl w:val="F7867FB8"/>
@@ -10507,7 +12016,96 @@
       </w:pPr>
     </w:lvl>
   </w:abstractNum>
-  <w:abstractNum w:abstractNumId="5" w15:restartNumberingAfterBreak="0">
+  <w:abstractNum w:abstractNumId="10" w15:restartNumberingAfterBreak="0">
+    <w:nsid w:val="6C6F2086"/>
+    <w:multiLevelType w:val="hybridMultilevel"/>
+    <w:tmpl w:val="BC26AA40"/>
+    <w:lvl w:ilvl="0" w:tplc="D0AE510A">
+      <w:start w:val="1"/>
+      <w:numFmt w:val="decimal"/>
+      <w:lvlText w:val="%1."/>
+      <w:lvlJc w:val="left"/>
+      <w:pPr>
+        <w:ind w:left="3600" w:hanging="360"/>
+      </w:pPr>
+      <w:rPr>
+        <w:rFonts w:hint="default"/>
+      </w:rPr>
+    </w:lvl>
+    <w:lvl w:ilvl="1" w:tplc="04090019" w:tentative="1">
+      <w:start w:val="1"/>
+      <w:numFmt w:val="lowerLetter"/>
+      <w:lvlText w:val="%2."/>
+      <w:lvlJc w:val="left"/>
+      <w:pPr>
+        <w:ind w:left="4320" w:hanging="360"/>
+      </w:pPr>
+    </w:lvl>
+    <w:lvl w:ilvl="2" w:tplc="0409001B" w:tentative="1">
+      <w:start w:val="1"/>
+      <w:numFmt w:val="lowerRoman"/>
+      <w:lvlText w:val="%3."/>
+      <w:lvlJc w:val="right"/>
+      <w:pPr>
+        <w:ind w:left="5040" w:hanging="180"/>
+      </w:pPr>
+    </w:lvl>
+    <w:lvl w:ilvl="3" w:tplc="0409000F" w:tentative="1">
+      <w:start w:val="1"/>
+      <w:numFmt w:val="decimal"/>
+      <w:lvlText w:val="%4."/>
+      <w:lvlJc w:val="left"/>
+      <w:pPr>
+        <w:ind w:left="5760" w:hanging="360"/>
+      </w:pPr>
+    </w:lvl>
+    <w:lvl w:ilvl="4" w:tplc="04090019" w:tentative="1">
+      <w:start w:val="1"/>
+      <w:numFmt w:val="lowerLetter"/>
+      <w:lvlText w:val="%5."/>
+      <w:lvlJc w:val="left"/>
+      <w:pPr>
+        <w:ind w:left="6480" w:hanging="360"/>
+      </w:pPr>
+    </w:lvl>
+    <w:lvl w:ilvl="5" w:tplc="0409001B" w:tentative="1">
+      <w:start w:val="1"/>
+      <w:numFmt w:val="lowerRoman"/>
+      <w:lvlText w:val="%6."/>
+      <w:lvlJc w:val="right"/>
+      <w:pPr>
+        <w:ind w:left="7200" w:hanging="180"/>
+      </w:pPr>
+    </w:lvl>
+    <w:lvl w:ilvl="6" w:tplc="0409000F" w:tentative="1">
+      <w:start w:val="1"/>
+      <w:numFmt w:val="decimal"/>
+      <w:lvlText w:val="%7."/>
+      <w:lvlJc w:val="left"/>
+      <w:pPr>
+        <w:ind w:left="7920" w:hanging="360"/>
+      </w:pPr>
+    </w:lvl>
+    <w:lvl w:ilvl="7" w:tplc="04090019" w:tentative="1">
+      <w:start w:val="1"/>
+      <w:numFmt w:val="lowerLetter"/>
+      <w:lvlText w:val="%8."/>
+      <w:lvlJc w:val="left"/>
+      <w:pPr>
+        <w:ind w:left="8640" w:hanging="360"/>
+      </w:pPr>
+    </w:lvl>
+    <w:lvl w:ilvl="8" w:tplc="0409001B" w:tentative="1">
+      <w:start w:val="1"/>
+      <w:numFmt w:val="lowerRoman"/>
+      <w:lvlText w:val="%9."/>
+      <w:lvlJc w:val="right"/>
+      <w:pPr>
+        <w:ind w:left="9360" w:hanging="180"/>
+      </w:pPr>
+    </w:lvl>
+  </w:abstractNum>
+  <w:abstractNum w:abstractNumId="11" w15:restartNumberingAfterBreak="0">
     <w:nsid w:val="740C3256"/>
     <w:multiLevelType w:val="multilevel"/>
     <w:tmpl w:val="AA3ADD64"/>
@@ -10594,7 +12192,7 @@
       </w:pPr>
     </w:lvl>
   </w:abstractNum>
-  <w:abstractNum w:abstractNumId="6" w15:restartNumberingAfterBreak="0">
+  <w:abstractNum w:abstractNumId="12" w15:restartNumberingAfterBreak="0">
     <w:nsid w:val="748C768F"/>
     <w:multiLevelType w:val="hybridMultilevel"/>
     <w:tmpl w:val="4ABC87CC"/>
@@ -10680,26 +12278,136 @@
       </w:pPr>
     </w:lvl>
   </w:abstractNum>
+  <w:abstractNum w:abstractNumId="13" w15:restartNumberingAfterBreak="0">
+    <w:nsid w:val="7BF70761"/>
+    <w:multiLevelType w:val="hybridMultilevel"/>
+    <w:tmpl w:val="69CAE82E"/>
+    <w:lvl w:ilvl="0" w:tplc="D0AE510A">
+      <w:start w:val="1"/>
+      <w:numFmt w:val="decimal"/>
+      <w:lvlText w:val="%1."/>
+      <w:lvlJc w:val="left"/>
+      <w:pPr>
+        <w:ind w:left="9360" w:hanging="360"/>
+      </w:pPr>
+      <w:rPr>
+        <w:rFonts w:hint="default"/>
+      </w:rPr>
+    </w:lvl>
+    <w:lvl w:ilvl="1" w:tplc="04090019" w:tentative="1">
+      <w:start w:val="1"/>
+      <w:numFmt w:val="lowerLetter"/>
+      <w:lvlText w:val="%2."/>
+      <w:lvlJc w:val="left"/>
+      <w:pPr>
+        <w:ind w:left="10080" w:hanging="360"/>
+      </w:pPr>
+    </w:lvl>
+    <w:lvl w:ilvl="2" w:tplc="0409001B" w:tentative="1">
+      <w:start w:val="1"/>
+      <w:numFmt w:val="lowerRoman"/>
+      <w:lvlText w:val="%3."/>
+      <w:lvlJc w:val="right"/>
+      <w:pPr>
+        <w:ind w:left="10800" w:hanging="180"/>
+      </w:pPr>
+    </w:lvl>
+    <w:lvl w:ilvl="3" w:tplc="0409000F" w:tentative="1">
+      <w:start w:val="1"/>
+      <w:numFmt w:val="decimal"/>
+      <w:lvlText w:val="%4."/>
+      <w:lvlJc w:val="left"/>
+      <w:pPr>
+        <w:ind w:left="11520" w:hanging="360"/>
+      </w:pPr>
+    </w:lvl>
+    <w:lvl w:ilvl="4" w:tplc="04090019" w:tentative="1">
+      <w:start w:val="1"/>
+      <w:numFmt w:val="lowerLetter"/>
+      <w:lvlText w:val="%5."/>
+      <w:lvlJc w:val="left"/>
+      <w:pPr>
+        <w:ind w:left="12240" w:hanging="360"/>
+      </w:pPr>
+    </w:lvl>
+    <w:lvl w:ilvl="5" w:tplc="0409001B" w:tentative="1">
+      <w:start w:val="1"/>
+      <w:numFmt w:val="lowerRoman"/>
+      <w:lvlText w:val="%6."/>
+      <w:lvlJc w:val="right"/>
+      <w:pPr>
+        <w:ind w:left="12960" w:hanging="180"/>
+      </w:pPr>
+    </w:lvl>
+    <w:lvl w:ilvl="6" w:tplc="0409000F" w:tentative="1">
+      <w:start w:val="1"/>
+      <w:numFmt w:val="decimal"/>
+      <w:lvlText w:val="%7."/>
+      <w:lvlJc w:val="left"/>
+      <w:pPr>
+        <w:ind w:left="13680" w:hanging="360"/>
+      </w:pPr>
+    </w:lvl>
+    <w:lvl w:ilvl="7" w:tplc="04090019" w:tentative="1">
+      <w:start w:val="1"/>
+      <w:numFmt w:val="lowerLetter"/>
+      <w:lvlText w:val="%8."/>
+      <w:lvlJc w:val="left"/>
+      <w:pPr>
+        <w:ind w:left="14400" w:hanging="360"/>
+      </w:pPr>
+    </w:lvl>
+    <w:lvl w:ilvl="8" w:tplc="0409001B" w:tentative="1">
+      <w:start w:val="1"/>
+      <w:numFmt w:val="lowerRoman"/>
+      <w:lvlText w:val="%9."/>
+      <w:lvlJc w:val="right"/>
+      <w:pPr>
+        <w:ind w:left="15120" w:hanging="180"/>
+      </w:pPr>
+    </w:lvl>
+  </w:abstractNum>
   <w:num w:numId="1" w16cid:durableId="886720610">
-    <w:abstractNumId w:val="2"/>
+    <w:abstractNumId w:val="4"/>
   </w:num>
   <w:num w:numId="2" w16cid:durableId="1548640195">
-    <w:abstractNumId w:val="6"/>
+    <w:abstractNumId w:val="12"/>
   </w:num>
   <w:num w:numId="3" w16cid:durableId="1252815108">
     <w:abstractNumId w:val="0"/>
   </w:num>
   <w:num w:numId="4" w16cid:durableId="121314456">
-    <w:abstractNumId w:val="3"/>
+    <w:abstractNumId w:val="7"/>
   </w:num>
   <w:num w:numId="5" w16cid:durableId="1291277433">
-    <w:abstractNumId w:val="5"/>
+    <w:abstractNumId w:val="11"/>
   </w:num>
   <w:num w:numId="6" w16cid:durableId="866412570">
-    <w:abstractNumId w:val="4"/>
+    <w:abstractNumId w:val="9"/>
   </w:num>
   <w:num w:numId="7" w16cid:durableId="1964195322">
     <w:abstractNumId w:val="1"/>
+  </w:num>
+  <w:num w:numId="8" w16cid:durableId="2064134647">
+    <w:abstractNumId w:val="5"/>
+  </w:num>
+  <w:num w:numId="9" w16cid:durableId="2081517812">
+    <w:abstractNumId w:val="3"/>
+  </w:num>
+  <w:num w:numId="10" w16cid:durableId="1108700476">
+    <w:abstractNumId w:val="10"/>
+  </w:num>
+  <w:num w:numId="11" w16cid:durableId="1220625891">
+    <w:abstractNumId w:val="8"/>
+  </w:num>
+  <w:num w:numId="12" w16cid:durableId="1368989383">
+    <w:abstractNumId w:val="13"/>
+  </w:num>
+  <w:num w:numId="13" w16cid:durableId="1513301678">
+    <w:abstractNumId w:val="2"/>
+  </w:num>
+  <w:num w:numId="14" w16cid:durableId="172305198">
+    <w:abstractNumId w:val="6"/>
   </w:num>
 </w:numbering>
 </file>
@@ -11187,6 +12895,26 @@
       </w:numPr>
     </w:pPr>
   </w:style>
+  <w:style w:type="numbering" w:customStyle="1" w:styleId="CurrentList2">
+    <w:name w:val="Current List2"/>
+    <w:uiPriority w:val="99"/>
+    <w:rsid w:val="00BE4EDC"/>
+    <w:pPr>
+      <w:numPr>
+        <w:numId w:val="8"/>
+      </w:numPr>
+    </w:pPr>
+  </w:style>
+  <w:style w:type="numbering" w:customStyle="1" w:styleId="CurrentList3">
+    <w:name w:val="Current List3"/>
+    <w:uiPriority w:val="99"/>
+    <w:rsid w:val="00BE4EDC"/>
+    <w:pPr>
+      <w:numPr>
+        <w:numId w:val="9"/>
+      </w:numPr>
+    </w:pPr>
+  </w:style>
 </w:styles>
 </file>
 

</xml_diff>

<commit_message>
make new cods and picture for paper
</commit_message>
<xml_diff>
--- a/doc/redme.docx
+++ b/doc/redme.docx
@@ -185,7 +185,7 @@
           <w:noProof/>
         </w:rPr>
         <w:drawing>
-          <wp:anchor distT="0" distB="0" distL="114300" distR="114300" simplePos="0" relativeHeight="251659264" behindDoc="0" locked="0" layoutInCell="1" allowOverlap="1" wp14:anchorId="51A23E14" wp14:editId="23BCE84E">
+          <wp:anchor distT="0" distB="0" distL="114300" distR="114300" simplePos="0" relativeHeight="251658240" behindDoc="0" locked="0" layoutInCell="1" allowOverlap="1" wp14:anchorId="51A23E14" wp14:editId="23BCE84E">
             <wp:simplePos x="0" y="0"/>
             <wp:positionH relativeFrom="column">
               <wp:posOffset>3598</wp:posOffset>
@@ -196,7 +196,7 @@
             <wp:extent cx="2389921" cy="1981200"/>
             <wp:effectExtent l="0" t="0" r="0" b="0"/>
             <wp:wrapNone/>
-            <wp:docPr id="8" name="Picture 7" descr="グラフィカル ユーザー インターフェイス, アプリケーション&#10;&#10;自動的に生成された説明">
+            <wp:docPr id="8" name="Picture 8" descr="グラフィカル ユーザー インターフェイス, アプリケーション&#10;&#10;自動的に生成された説明">
               <a:extLst xmlns:a="http://schemas.openxmlformats.org/drawingml/2006/main">
                 <a:ext uri="{FF2B5EF4-FFF2-40B4-BE49-F238E27FC236}">
                   <a16:creationId xmlns:a16="http://schemas.microsoft.com/office/drawing/2014/main" id="{0257D1E5-7B4A-FF4D-926D-1051553987BD}"/>
@@ -264,7 +264,7 @@
           <w:noProof/>
         </w:rPr>
         <w:drawing>
-          <wp:anchor distT="0" distB="0" distL="114300" distR="114300" simplePos="0" relativeHeight="251660288" behindDoc="0" locked="0" layoutInCell="1" allowOverlap="1" wp14:anchorId="6B9BE734" wp14:editId="126E6E53">
+          <wp:anchor distT="0" distB="0" distL="114300" distR="114300" simplePos="0" relativeHeight="251658241" behindDoc="0" locked="0" layoutInCell="1" allowOverlap="1" wp14:anchorId="6B9BE734" wp14:editId="126E6E53">
             <wp:simplePos x="0" y="0"/>
             <wp:positionH relativeFrom="column">
               <wp:posOffset>2651508</wp:posOffset>
@@ -275,7 +275,7 @@
             <wp:extent cx="2945063" cy="1548721"/>
             <wp:effectExtent l="0" t="0" r="1905" b="1270"/>
             <wp:wrapNone/>
-            <wp:docPr id="10" name="Picture 9" descr="グラフィカル ユーザー インターフェイス, テキスト, アプリケーション, メール&#10;&#10;自動的に生成された説明">
+            <wp:docPr id="10" name="Picture 10" descr="グラフィカル ユーザー インターフェイス, テキスト, アプリケーション, メール&#10;&#10;自動的に生成された説明">
               <a:extLst xmlns:a="http://schemas.openxmlformats.org/drawingml/2006/main">
                 <a:ext uri="{FF2B5EF4-FFF2-40B4-BE49-F238E27FC236}">
                   <a16:creationId xmlns:a16="http://schemas.microsoft.com/office/drawing/2014/main" id="{7FDEE087-2B62-8A43-B9E9-0B12F143C351}"/>
@@ -355,7 +355,7 @@
         <mc:AlternateContent>
           <mc:Choice Requires="wps">
             <w:drawing>
-              <wp:anchor distT="0" distB="0" distL="114300" distR="114300" simplePos="0" relativeHeight="251664384" behindDoc="0" locked="0" layoutInCell="1" allowOverlap="1" wp14:anchorId="40113DA2" wp14:editId="759B063E">
+              <wp:anchor distT="0" distB="0" distL="114300" distR="114300" simplePos="0" relativeHeight="251658244" behindDoc="0" locked="0" layoutInCell="1" allowOverlap="1" wp14:anchorId="40113DA2" wp14:editId="759B063E">
                 <wp:simplePos x="0" y="0"/>
                 <wp:positionH relativeFrom="column">
                   <wp:posOffset>3498116</wp:posOffset>
@@ -366,7 +366,7 @@
                 <wp:extent cx="208331" cy="215408"/>
                 <wp:effectExtent l="25400" t="0" r="20320" b="38735"/>
                 <wp:wrapNone/>
-                <wp:docPr id="1" name="Straight Arrow Connector 11"/>
+                <wp:docPr id="1" name="Straight Arrow Connector 1"/>
                 <wp:cNvGraphicFramePr/>
                 <a:graphic xmlns:a="http://schemas.openxmlformats.org/drawingml/2006/main">
                   <a:graphicData uri="http://schemas.microsoft.com/office/word/2010/wordprocessingShape">
@@ -411,13 +411,13 @@
               </wp:anchor>
             </w:drawing>
           </mc:Choice>
-          <mc:Fallback>
+          <mc:Fallback xmlns:arto="http://schemas.microsoft.com/office/word/2006/arto">
             <w:pict>
               <v:shapetype w14:anchorId="449B3B3B" id="_x0000_t32" coordsize="21600,21600" o:spt="32" o:oned="t" path="m,l21600,21600e" filled="f">
                 <v:path arrowok="t" fillok="f" o:connecttype="none"/>
                 <o:lock v:ext="edit" shapetype="t"/>
               </v:shapetype>
-              <v:shape id="Straight Arrow Connector 11" o:spid="_x0000_s1026" type="#_x0000_t32" style="position:absolute;left:0;text-align:left;margin-left:275.45pt;margin-top:4.4pt;width:16.4pt;height:16.95pt;flip:x;z-index:251664384;visibility:visible;mso-wrap-style:square;mso-width-percent:0;mso-height-percent:0;mso-wrap-distance-left:9pt;mso-wrap-distance-top:0;mso-wrap-distance-right:9pt;mso-wrap-distance-bottom:0;mso-position-horizontal:absolute;mso-position-horizontal-relative:text;mso-position-vertical:absolute;mso-position-vertical-relative:text;mso-width-percent:0;mso-height-percent:0;mso-width-relative:margin;mso-height-relative:margin" o:gfxdata="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" strokecolor="#ed7d31 [3205]" strokeweight=".5pt">
+              <v:shape id="Straight Arrow Connector 11" o:spid="_x0000_s1026" type="#_x0000_t32" style="position:absolute;left:0;text-align:left;margin-left:275.45pt;margin-top:4.4pt;width:16.4pt;height:16.95pt;flip:x;z-index:251664384;visibility:visible;mso-wrap-style:square;mso-width-percent:0;mso-height-percent:0;mso-wrap-distance-left:9pt;mso-wrap-distance-top:0;mso-wrap-distance-right:9pt;mso-wrap-distance-bottom:0;mso-position-horizontal:absolute;mso-position-horizontal-relative:text;mso-position-vertical:absolute;mso-position-vertical-relative:text;mso-width-percent:0;mso-height-percent:0;mso-width-relative:margin;mso-height-relative:margin" o:gfxdata="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" strokecolor="#ed7d31 [3205]" strokeweight=".5pt">
                 <v:stroke endarrow="block" joinstyle="miter"/>
               </v:shape>
             </w:pict>
@@ -432,7 +432,7 @@
         <mc:AlternateContent>
           <mc:Choice Requires="wps">
             <w:drawing>
-              <wp:anchor distT="0" distB="0" distL="114300" distR="114300" simplePos="0" relativeHeight="251662336" behindDoc="0" locked="0" layoutInCell="1" allowOverlap="1" wp14:anchorId="348AA7C2" wp14:editId="6334CA02">
+              <wp:anchor distT="0" distB="0" distL="114300" distR="114300" simplePos="0" relativeHeight="251658243" behindDoc="0" locked="0" layoutInCell="1" allowOverlap="1" wp14:anchorId="348AA7C2" wp14:editId="6334CA02">
                 <wp:simplePos x="0" y="0"/>
                 <wp:positionH relativeFrom="column">
                   <wp:posOffset>7149465</wp:posOffset>
@@ -443,7 +443,7 @@
                 <wp:extent cx="208331" cy="215408"/>
                 <wp:effectExtent l="25400" t="0" r="20320" b="38735"/>
                 <wp:wrapNone/>
-                <wp:docPr id="13" name="Straight Arrow Connector 12">
+                <wp:docPr id="13" name="Straight Arrow Connector 13">
                   <a:extLst xmlns:a="http://schemas.openxmlformats.org/drawingml/2006/main">
                     <a:ext uri="{FF2B5EF4-FFF2-40B4-BE49-F238E27FC236}">
                       <a16:creationId xmlns:a16="http://schemas.microsoft.com/office/drawing/2014/main" id="{4248D684-427B-584C-9DC8-7DB2F9B32C4D}"/>
@@ -494,9 +494,9 @@
               </wp:anchor>
             </w:drawing>
           </mc:Choice>
-          <mc:Fallback>
+          <mc:Fallback xmlns:arto="http://schemas.microsoft.com/office/word/2006/arto">
             <w:pict>
-              <v:shape w14:anchorId="31DBEB3E" id="Straight Arrow Connector 12" o:spid="_x0000_s1026" type="#_x0000_t32" style="position:absolute;left:0;text-align:left;margin-left:562.95pt;margin-top:21.4pt;width:16.4pt;height:16.95pt;flip:x;z-index:251662336;visibility:visible;mso-wrap-style:square;mso-width-percent:0;mso-height-percent:0;mso-wrap-distance-left:9pt;mso-wrap-distance-top:0;mso-wrap-distance-right:9pt;mso-wrap-distance-bottom:0;mso-position-horizontal:absolute;mso-position-horizontal-relative:text;mso-position-vertical:absolute;mso-position-vertical-relative:text;mso-width-percent:0;mso-height-percent:0;mso-width-relative:margin;mso-height-relative:margin" o:gfxdata="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" strokecolor="#ed7d31 [3205]" strokeweight=".5pt">
+              <v:shape w14:anchorId="31DBEB3E" id="Straight Arrow Connector 12" o:spid="_x0000_s1026" type="#_x0000_t32" style="position:absolute;left:0;text-align:left;margin-left:562.95pt;margin-top:21.4pt;width:16.4pt;height:16.95pt;flip:x;z-index:251662336;visibility:visible;mso-wrap-style:square;mso-width-percent:0;mso-height-percent:0;mso-wrap-distance-left:9pt;mso-wrap-distance-top:0;mso-wrap-distance-right:9pt;mso-wrap-distance-bottom:0;mso-position-horizontal:absolute;mso-position-horizontal-relative:text;mso-position-vertical:absolute;mso-position-vertical-relative:text;mso-width-percent:0;mso-height-percent:0;mso-width-relative:margin;mso-height-relative:margin" o:gfxdata="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" strokecolor="#ed7d31 [3205]" strokeweight=".5pt">
                 <v:stroke endarrow="block" joinstyle="miter"/>
               </v:shape>
             </w:pict>
@@ -531,7 +531,7 @@
         <mc:AlternateContent>
           <mc:Choice Requires="wps">
             <w:drawing>
-              <wp:anchor distT="0" distB="0" distL="114300" distR="114300" simplePos="0" relativeHeight="251661312" behindDoc="0" locked="0" layoutInCell="1" allowOverlap="1" wp14:anchorId="7540E4A8" wp14:editId="47C5C44F">
+              <wp:anchor distT="0" distB="0" distL="114300" distR="114300" simplePos="0" relativeHeight="251658242" behindDoc="0" locked="0" layoutInCell="1" allowOverlap="1" wp14:anchorId="7540E4A8" wp14:editId="47C5C44F">
                 <wp:simplePos x="0" y="0"/>
                 <wp:positionH relativeFrom="column">
                   <wp:posOffset>356326</wp:posOffset>
@@ -542,7 +542,7 @@
                 <wp:extent cx="208331" cy="215408"/>
                 <wp:effectExtent l="25400" t="0" r="20320" b="38735"/>
                 <wp:wrapNone/>
-                <wp:docPr id="12" name="Straight Arrow Connector 11">
+                <wp:docPr id="12" name="Straight Arrow Connector 12">
                   <a:extLst xmlns:a="http://schemas.openxmlformats.org/drawingml/2006/main">
                     <a:ext uri="{FF2B5EF4-FFF2-40B4-BE49-F238E27FC236}">
                       <a16:creationId xmlns:a16="http://schemas.microsoft.com/office/drawing/2014/main" id="{6B08C2DE-A572-CF4D-9812-36E94A43C7BD}"/>
@@ -593,9 +593,9 @@
               </wp:anchor>
             </w:drawing>
           </mc:Choice>
-          <mc:Fallback>
+          <mc:Fallback xmlns:arto="http://schemas.microsoft.com/office/word/2006/arto">
             <w:pict>
-              <v:shape w14:anchorId="1DE2AB73" id="Straight Arrow Connector 11" o:spid="_x0000_s1026" type="#_x0000_t32" style="position:absolute;left:0;text-align:left;margin-left:28.05pt;margin-top:2.5pt;width:16.4pt;height:16.95pt;flip:x;z-index:251661312;visibility:visible;mso-wrap-style:square;mso-width-percent:0;mso-height-percent:0;mso-wrap-distance-left:9pt;mso-wrap-distance-top:0;mso-wrap-distance-right:9pt;mso-wrap-distance-bottom:0;mso-position-horizontal:absolute;mso-position-horizontal-relative:text;mso-position-vertical:absolute;mso-position-vertical-relative:text;mso-width-percent:0;mso-height-percent:0;mso-width-relative:margin;mso-height-relative:margin" o:gfxdata="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" strokecolor="#ed7d31 [3205]" strokeweight=".5pt">
+              <v:shape w14:anchorId="1DE2AB73" id="Straight Arrow Connector 11" o:spid="_x0000_s1026" type="#_x0000_t32" style="position:absolute;left:0;text-align:left;margin-left:28.05pt;margin-top:2.5pt;width:16.4pt;height:16.95pt;flip:x;z-index:251661312;visibility:visible;mso-wrap-style:square;mso-width-percent:0;mso-height-percent:0;mso-wrap-distance-left:9pt;mso-wrap-distance-top:0;mso-wrap-distance-right:9pt;mso-wrap-distance-bottom:0;mso-position-horizontal:absolute;mso-position-horizontal-relative:text;mso-position-vertical:absolute;mso-position-vertical-relative:text;mso-width-percent:0;mso-height-percent:0;mso-width-relative:margin;mso-height-relative:margin" o:gfxdata="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" strokecolor="#ed7d31 [3205]" strokeweight=".5pt">
                 <v:stroke endarrow="block" joinstyle="miter"/>
               </v:shape>
             </w:pict>
@@ -697,7 +697,7 @@
           <wp:inline distT="0" distB="0" distL="0" distR="0" wp14:anchorId="249D59E1" wp14:editId="34A2DB26">
             <wp:extent cx="5105400" cy="1511300"/>
             <wp:effectExtent l="0" t="0" r="0" b="0"/>
-            <wp:docPr id="3" name="図 3" descr="グラフィカル ユーザー インターフェイス, アプリケーション&#10;&#10;自動的に生成された説明"/>
+            <wp:docPr id="3" name="Picture 3" descr="グラフィカル ユーザー インターフェイス, アプリケーション&#10;&#10;自動的に生成された説明"/>
             <wp:cNvGraphicFramePr>
               <a:graphicFrameLocks xmlns:a="http://schemas.openxmlformats.org/drawingml/2006/main" noChangeAspect="1"/>
             </wp:cNvGraphicFramePr>
@@ -838,7 +838,7 @@
           <wp:inline distT="0" distB="0" distL="0" distR="0" wp14:anchorId="5282E171" wp14:editId="482A2447">
             <wp:extent cx="5400040" cy="554355"/>
             <wp:effectExtent l="0" t="0" r="0" b="4445"/>
-            <wp:docPr id="5" name="図 5"/>
+            <wp:docPr id="5" name="Picture 5"/>
             <wp:cNvGraphicFramePr>
               <a:graphicFrameLocks xmlns:a="http://schemas.openxmlformats.org/drawingml/2006/main" noChangeAspect="1"/>
             </wp:cNvGraphicFramePr>
@@ -896,7 +896,7 @@
           <w:noProof/>
         </w:rPr>
         <w:drawing>
-          <wp:anchor distT="0" distB="0" distL="114300" distR="114300" simplePos="0" relativeHeight="251666432" behindDoc="0" locked="0" layoutInCell="1" allowOverlap="1" wp14:anchorId="17261819" wp14:editId="355B1DA3">
+          <wp:anchor distT="0" distB="0" distL="114300" distR="114300" simplePos="0" relativeHeight="251658245" behindDoc="0" locked="0" layoutInCell="1" allowOverlap="1" wp14:anchorId="17261819" wp14:editId="355B1DA3">
             <wp:simplePos x="0" y="0"/>
             <wp:positionH relativeFrom="column">
               <wp:posOffset>-483</wp:posOffset>
@@ -907,7 +907,7 @@
             <wp:extent cx="5308147" cy="1311007"/>
             <wp:effectExtent l="0" t="0" r="635" b="0"/>
             <wp:wrapNone/>
-            <wp:docPr id="6" name="Picture 9" descr="グラフィカル ユーザー インターフェイス, テキスト, アプリケーション, メール&#10;&#10;自動的に生成された説明">
+            <wp:docPr id="6" name="Picture 6" descr="グラフィカル ユーザー インターフェイス, テキスト, アプリケーション, メール&#10;&#10;自動的に生成された説明">
               <a:extLst xmlns:a="http://schemas.openxmlformats.org/drawingml/2006/main">
                 <a:ext uri="{FF2B5EF4-FFF2-40B4-BE49-F238E27FC236}">
                   <a16:creationId xmlns:a16="http://schemas.microsoft.com/office/drawing/2014/main" id="{7FDEE087-2B62-8A43-B9E9-0B12F143C351}"/>
@@ -1030,7 +1030,7 @@
         <mc:AlternateContent>
           <mc:Choice Requires="wps">
             <w:drawing>
-              <wp:anchor distT="0" distB="0" distL="114300" distR="114300" simplePos="0" relativeHeight="251667456" behindDoc="0" locked="0" layoutInCell="1" allowOverlap="1" wp14:anchorId="4CC48A01" wp14:editId="43E98846">
+              <wp:anchor distT="0" distB="0" distL="114300" distR="114300" simplePos="0" relativeHeight="251658246" behindDoc="0" locked="0" layoutInCell="1" allowOverlap="1" wp14:anchorId="4CC48A01" wp14:editId="43E98846">
                 <wp:simplePos x="0" y="0"/>
                 <wp:positionH relativeFrom="column">
                   <wp:posOffset>1310525</wp:posOffset>
@@ -1041,7 +1041,7 @@
                 <wp:extent cx="159745" cy="203812"/>
                 <wp:effectExtent l="25400" t="0" r="18415" b="38100"/>
                 <wp:wrapNone/>
-                <wp:docPr id="7" name="直線矢印コネクタ 7"/>
+                <wp:docPr id="7" name="Straight Arrow Connector 7"/>
                 <wp:cNvGraphicFramePr/>
                 <a:graphic xmlns:a="http://schemas.openxmlformats.org/drawingml/2006/main">
                   <a:graphicData uri="http://schemas.microsoft.com/office/word/2010/wordprocessingShape">
@@ -1080,13 +1080,13 @@
               </wp:anchor>
             </w:drawing>
           </mc:Choice>
-          <mc:Fallback>
+          <mc:Fallback xmlns:arto="http://schemas.microsoft.com/office/word/2006/arto">
             <w:pict>
               <v:shapetype w14:anchorId="5E09991B" id="_x0000_t32" coordsize="21600,21600" o:spt="32" o:oned="t" path="m,l21600,21600e" filled="f">
                 <v:path arrowok="t" fillok="f" o:connecttype="none"/>
                 <o:lock v:ext="edit" shapetype="t"/>
               </v:shapetype>
-              <v:shape id="直線矢印コネクタ 7" o:spid="_x0000_s1026" type="#_x0000_t32" style="position:absolute;left:0;text-align:left;margin-left:103.2pt;margin-top:36.5pt;width:12.6pt;height:16.05pt;flip:x;z-index:251667456;visibility:visible;mso-wrap-style:square;mso-wrap-distance-left:9pt;mso-wrap-distance-top:0;mso-wrap-distance-right:9pt;mso-wrap-distance-bottom:0;mso-position-horizontal:absolute;mso-position-horizontal-relative:text;mso-position-vertical:absolute;mso-position-vertical-relative:text" o:gfxdata="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" strokecolor="#4472c4 [3204]" strokeweight=".5pt">
+              <v:shape id="直線矢印コネクタ 7" o:spid="_x0000_s1026" type="#_x0000_t32" style="position:absolute;left:0;text-align:left;margin-left:103.2pt;margin-top:36.5pt;width:12.6pt;height:16.05pt;flip:x;z-index:251667456;visibility:visible;mso-wrap-style:square;mso-wrap-distance-left:9pt;mso-wrap-distance-top:0;mso-wrap-distance-right:9pt;mso-wrap-distance-bottom:0;mso-position-horizontal:absolute;mso-position-horizontal-relative:text;mso-position-vertical:absolute;mso-position-vertical-relative:text" o:gfxdata="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" strokecolor="#4472c4 [3204]" strokeweight=".5pt">
                 <v:stroke endarrow="block" joinstyle="miter"/>
               </v:shape>
             </w:pict>
@@ -1264,7 +1264,7 @@
           <w:noProof/>
         </w:rPr>
         <w:drawing>
-          <wp:anchor distT="0" distB="0" distL="114300" distR="114300" simplePos="0" relativeHeight="251673600" behindDoc="0" locked="0" layoutInCell="1" allowOverlap="1" wp14:anchorId="17006BB4" wp14:editId="22D14C10">
+          <wp:anchor distT="0" distB="0" distL="114300" distR="114300" simplePos="0" relativeHeight="251658251" behindDoc="0" locked="0" layoutInCell="1" allowOverlap="1" wp14:anchorId="17006BB4" wp14:editId="22D14C10">
             <wp:simplePos x="0" y="0"/>
             <wp:positionH relativeFrom="column">
               <wp:posOffset>184785</wp:posOffset>
@@ -1800,7 +1800,7 @@
           <wp:inline distT="0" distB="0" distL="0" distR="0" wp14:anchorId="679C0C14" wp14:editId="095D3774">
             <wp:extent cx="3297802" cy="3406140"/>
             <wp:effectExtent l="0" t="0" r="4445" b="0"/>
-            <wp:docPr id="2" name="図 2" descr="ダイアグラム&#10;&#10;自動的に生成された説明"/>
+            <wp:docPr id="2" name="Picture 2" descr="ダイアグラム&#10;&#10;自動的に生成された説明"/>
             <wp:cNvGraphicFramePr>
               <a:graphicFrameLocks xmlns:a="http://schemas.openxmlformats.org/drawingml/2006/main" noChangeAspect="1"/>
             </wp:cNvGraphicFramePr>
@@ -1867,7 +1867,7 @@
         <mc:AlternateContent>
           <mc:Choice Requires="wps">
             <w:drawing>
-              <wp:anchor distT="0" distB="0" distL="114300" distR="114300" simplePos="0" relativeHeight="251671552" behindDoc="0" locked="0" layoutInCell="1" allowOverlap="1" wp14:anchorId="32961033" wp14:editId="3DF5846C">
+              <wp:anchor distT="0" distB="0" distL="114300" distR="114300" simplePos="0" relativeHeight="251658249" behindDoc="0" locked="0" layoutInCell="1" allowOverlap="1" wp14:anchorId="32961033" wp14:editId="3DF5846C">
                 <wp:simplePos x="0" y="0"/>
                 <wp:positionH relativeFrom="column">
                   <wp:posOffset>1591993</wp:posOffset>
@@ -1917,13 +1917,13 @@
               </wp:anchor>
             </w:drawing>
           </mc:Choice>
-          <mc:Fallback>
+          <mc:Fallback xmlns:arto="http://schemas.microsoft.com/office/word/2006/arto">
             <w:pict>
               <v:shapetype w14:anchorId="016FF3CD" id="_x0000_t32" coordsize="21600,21600" o:spt="32" o:oned="t" path="m,l21600,21600e" filled="f">
                 <v:path arrowok="t" fillok="f" o:connecttype="none"/>
                 <o:lock v:ext="edit" shapetype="t"/>
               </v:shapetype>
-              <v:shape id="Straight Arrow Connector 16" o:spid="_x0000_s1026" type="#_x0000_t32" style="position:absolute;margin-left:125.35pt;margin-top:205.05pt;width:206.65pt;height:97.5pt;z-index:251671552;visibility:visible;mso-wrap-style:square;mso-wrap-distance-left:9pt;mso-wrap-distance-top:0;mso-wrap-distance-right:9pt;mso-wrap-distance-bottom:0;mso-position-horizontal:absolute;mso-position-horizontal-relative:text;mso-position-vertical:absolute;mso-position-vertical-relative:text" o:gfxdata="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" strokecolor="#ed7d31 [3205]" strokeweight=".5pt">
+              <v:shape id="Straight Arrow Connector 16" o:spid="_x0000_s1026" type="#_x0000_t32" style="position:absolute;margin-left:125.35pt;margin-top:205.05pt;width:206.65pt;height:97.5pt;z-index:251671552;visibility:visible;mso-wrap-style:square;mso-wrap-distance-left:9pt;mso-wrap-distance-top:0;mso-wrap-distance-right:9pt;mso-wrap-distance-bottom:0;mso-position-horizontal:absolute;mso-position-horizontal-relative:text;mso-position-vertical:absolute;mso-position-vertical-relative:text" o:gfxdata="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" strokecolor="#ed7d31 [3205]" strokeweight=".5pt">
                 <v:stroke endarrow="block" joinstyle="miter"/>
               </v:shape>
             </w:pict>
@@ -1938,7 +1938,7 @@
         <mc:AlternateContent>
           <mc:Choice Requires="wps">
             <w:drawing>
-              <wp:anchor distT="0" distB="0" distL="114300" distR="114300" simplePos="0" relativeHeight="251670528" behindDoc="0" locked="0" layoutInCell="1" allowOverlap="1" wp14:anchorId="49FF496A" wp14:editId="5F261BC4">
+              <wp:anchor distT="0" distB="0" distL="114300" distR="114300" simplePos="0" relativeHeight="251658248" behindDoc="0" locked="0" layoutInCell="1" allowOverlap="1" wp14:anchorId="49FF496A" wp14:editId="5F261BC4">
                 <wp:simplePos x="0" y="0"/>
                 <wp:positionH relativeFrom="column">
                   <wp:posOffset>1212899</wp:posOffset>
@@ -2004,9 +2004,9 @@
               </wp:anchor>
             </w:drawing>
           </mc:Choice>
-          <mc:Fallback>
+          <mc:Fallback xmlns:arto="http://schemas.microsoft.com/office/word/2006/arto">
             <w:pict>
-              <v:oval w14:anchorId="08D3B7AF" id="Oval 15" o:spid="_x0000_s1026" style="position:absolute;margin-left:95.5pt;margin-top:195.1pt;width:29.85pt;height:9.95pt;z-index:251670528;visibility:visible;mso-wrap-style:square;mso-width-percent:0;mso-height-percent:0;mso-wrap-distance-left:9pt;mso-wrap-distance-top:0;mso-wrap-distance-right:9pt;mso-wrap-distance-bottom:0;mso-position-horizontal:absolute;mso-position-horizontal-relative:text;mso-position-vertical:absolute;mso-position-vertical-relative:text;mso-width-percent:0;mso-height-percent:0;mso-width-relative:margin;mso-height-relative:margin;v-text-anchor:middle" o:gfxdata="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" filled="f" strokecolor="#ed7d31 [3205]" strokeweight="1pt">
+              <v:oval w14:anchorId="08D3B7AF" id="Oval 15" o:spid="_x0000_s1026" style="position:absolute;margin-left:95.5pt;margin-top:195.1pt;width:29.85pt;height:9.95pt;z-index:251670528;visibility:visible;mso-wrap-style:square;mso-width-percent:0;mso-height-percent:0;mso-wrap-distance-left:9pt;mso-wrap-distance-top:0;mso-wrap-distance-right:9pt;mso-wrap-distance-bottom:0;mso-position-horizontal:absolute;mso-position-horizontal-relative:text;mso-position-vertical:absolute;mso-position-vertical-relative:text;mso-width-percent:0;mso-height-percent:0;mso-width-relative:margin;mso-height-relative:margin;v-text-anchor:middle" o:gfxdata="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" filled="f" strokecolor="#ed7d31 [3205]" strokeweight="1pt">
                 <v:stroke joinstyle="miter"/>
               </v:oval>
             </w:pict>
@@ -2021,7 +2021,7 @@
         <mc:AlternateContent>
           <mc:Choice Requires="wps">
             <w:drawing>
-              <wp:anchor distT="0" distB="0" distL="114300" distR="114300" simplePos="0" relativeHeight="251669504" behindDoc="0" locked="0" layoutInCell="1" allowOverlap="1" wp14:anchorId="4A6BE971" wp14:editId="6A2284C4">
+              <wp:anchor distT="0" distB="0" distL="114300" distR="114300" simplePos="0" relativeHeight="251658247" behindDoc="0" locked="0" layoutInCell="1" allowOverlap="1" wp14:anchorId="4A6BE971" wp14:editId="6A2284C4">
                 <wp:simplePos x="0" y="0"/>
                 <wp:positionH relativeFrom="column">
                   <wp:posOffset>1388745</wp:posOffset>
@@ -2068,9 +2068,9 @@
               </wp:anchor>
             </w:drawing>
           </mc:Choice>
-          <mc:Fallback>
+          <mc:Fallback xmlns:arto="http://schemas.microsoft.com/office/word/2006/arto">
             <w:pict>
-              <v:line w14:anchorId="51CBEFBD" id="Straight Connector 14" o:spid="_x0000_s1026" style="position:absolute;flip:y;z-index:251669504;visibility:visible;mso-wrap-style:square;mso-wrap-distance-left:9pt;mso-wrap-distance-top:0;mso-wrap-distance-right:9pt;mso-wrap-distance-bottom:0;mso-position-horizontal:absolute;mso-position-horizontal-relative:text;mso-position-vertical:absolute;mso-position-vertical-relative:text" from="109.35pt,48.9pt" to="109.35pt,199.55pt" o:gfxdata="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" strokecolor="#ed7d31 [3205]" strokeweight=".5pt">
+              <v:line w14:anchorId="51CBEFBD" id="Straight Connector 14" o:spid="_x0000_s1026" style="position:absolute;flip:y;z-index:251669504;visibility:visible;mso-wrap-style:square;mso-wrap-distance-left:9pt;mso-wrap-distance-top:0;mso-wrap-distance-right:9pt;mso-wrap-distance-bottom:0;mso-position-horizontal:absolute;mso-position-horizontal-relative:text;mso-position-vertical:absolute;mso-position-vertical-relative:text" from="109.35pt,48.9pt" to="109.35pt,199.55pt" o:gfxdata="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" strokecolor="#ed7d31 [3205]" strokeweight=".5pt">
                 <v:stroke joinstyle="miter"/>
               </v:line>
             </w:pict>
@@ -2488,7 +2488,7 @@
         <mc:AlternateContent>
           <mc:Choice Requires="wps">
             <w:drawing>
-              <wp:anchor distT="0" distB="0" distL="114300" distR="114300" simplePos="0" relativeHeight="251672576" behindDoc="0" locked="0" layoutInCell="1" allowOverlap="1" wp14:anchorId="2E89AE6C" wp14:editId="05E5EA41">
+              <wp:anchor distT="0" distB="0" distL="114300" distR="114300" simplePos="0" relativeHeight="251658250" behindDoc="0" locked="0" layoutInCell="1" allowOverlap="1" wp14:anchorId="2E89AE6C" wp14:editId="05E5EA41">
                 <wp:simplePos x="0" y="0"/>
                 <wp:positionH relativeFrom="column">
                   <wp:posOffset>4286250</wp:posOffset>
@@ -2548,9 +2548,9 @@
               </wp:anchor>
             </w:drawing>
           </mc:Choice>
-          <mc:Fallback>
+          <mc:Fallback xmlns:arto="http://schemas.microsoft.com/office/word/2006/arto">
             <w:pict>
-              <v:oval w14:anchorId="5A04DF55" id="Oval 19" o:spid="_x0000_s1026" style="position:absolute;margin-left:337.5pt;margin-top:38.6pt;width:23.25pt;height:26.05pt;z-index:251672576;visibility:visible;mso-wrap-style:square;mso-wrap-distance-left:9pt;mso-wrap-distance-top:0;mso-wrap-distance-right:9pt;mso-wrap-distance-bottom:0;mso-position-horizontal:absolute;mso-position-horizontal-relative:text;mso-position-vertical:absolute;mso-position-vertical-relative:text;v-text-anchor:middle" o:gfxdata="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" filled="f" strokecolor="#ed7d31 [3205]" strokeweight="1pt">
+              <v:oval w14:anchorId="5A04DF55" id="Oval 19" o:spid="_x0000_s1026" style="position:absolute;margin-left:337.5pt;margin-top:38.6pt;width:23.25pt;height:26.05pt;z-index:251672576;visibility:visible;mso-wrap-style:square;mso-wrap-distance-left:9pt;mso-wrap-distance-top:0;mso-wrap-distance-right:9pt;mso-wrap-distance-bottom:0;mso-position-horizontal:absolute;mso-position-horizontal-relative:text;mso-position-vertical:absolute;mso-position-vertical-relative:text;v-text-anchor:middle" o:gfxdata="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" filled="f" strokecolor="#ed7d31 [3205]" strokeweight="1pt">
                 <v:stroke joinstyle="miter"/>
               </v:oval>
             </w:pict>
@@ -7091,7 +7091,6 @@
       <w:r>
         <w:rPr>
           <w:rFonts w:eastAsiaTheme="minorHAnsi"/>
-          <w:noProof/>
           <w:lang w:val="en-JP"/>
         </w:rPr>
         <w:lastRenderedPageBreak/>
@@ -9350,7 +9349,7 @@
         </w:rPr>
         <w:t>（</w:t>
       </w:r>
-      <w:hyperlink r:id="rId19" w:history="1">
+      <w:hyperlink r:id="rId19" w:anchor="StateVector" w:history="1">
         <w:r>
           <w:rPr>
             <w:rStyle w:val="Hyperlink"/>
@@ -9384,6 +9383,7 @@
       <w:r>
         <w:rPr>
           <w:rFonts w:asciiTheme="minorEastAsia" w:hAnsiTheme="minorEastAsia"/>
+          <w:noProof/>
         </w:rPr>
         <w:drawing>
           <wp:inline distT="0" distB="0" distL="0" distR="0" wp14:anchorId="393DE956" wp14:editId="618089C6">
@@ -9435,7 +9435,7 @@
         <w:ind w:leftChars="0" w:left="720"/>
         <w:jc w:val="left"/>
         <w:rPr>
-          <w:rFonts w:asciiTheme="minorEastAsia" w:hAnsiTheme="minorEastAsia" w:hint="eastAsia"/>
+          <w:rFonts w:asciiTheme="minorEastAsia" w:hAnsiTheme="minorEastAsia"/>
         </w:rPr>
       </w:pPr>
       <w:r>
@@ -9578,13 +9578,7 @@
         <w:rPr>
           <w:rFonts w:asciiTheme="minorEastAsia" w:hAnsiTheme="minorEastAsia" w:hint="eastAsia"/>
         </w:rPr>
-        <w:t xml:space="preserve">　</w:t>
-      </w:r>
-      <w:r>
-        <w:rPr>
-          <w:rFonts w:asciiTheme="minorEastAsia" w:hAnsiTheme="minorEastAsia" w:hint="eastAsia"/>
-        </w:rPr>
-        <w:t>に記入</w:t>
+        <w:t xml:space="preserve">　に記入</w:t>
       </w:r>
     </w:p>
     <w:p>
@@ -9608,7 +9602,7 @@
         <mc:AlternateContent>
           <mc:Choice Requires="wps">
             <w:drawing>
-              <wp:anchor distT="0" distB="0" distL="114300" distR="114300" simplePos="0" relativeHeight="251675648" behindDoc="0" locked="0" layoutInCell="1" allowOverlap="1" wp14:anchorId="1155EA6D" wp14:editId="564D58EE">
+              <wp:anchor distT="0" distB="0" distL="114300" distR="114300" simplePos="0" relativeHeight="251658253" behindDoc="0" locked="0" layoutInCell="1" allowOverlap="1" wp14:anchorId="1155EA6D" wp14:editId="564D58EE">
                 <wp:simplePos x="0" y="0"/>
                 <wp:positionH relativeFrom="column">
                   <wp:posOffset>2130898</wp:posOffset>
@@ -9663,9 +9657,9 @@
               </wp:anchor>
             </w:drawing>
           </mc:Choice>
-          <mc:Fallback>
+          <mc:Fallback xmlns:arto="http://schemas.microsoft.com/office/word/2006/arto">
             <w:pict>
-              <v:roundrect w14:anchorId="552BC2ED" id="Rounded Rectangle 25" o:spid="_x0000_s1026" style="position:absolute;margin-left:167.8pt;margin-top:12.95pt;width:149.85pt;height:46.05pt;z-index:251675648;visibility:visible;mso-wrap-style:square;mso-wrap-distance-left:9pt;mso-wrap-distance-top:0;mso-wrap-distance-right:9pt;mso-wrap-distance-bottom:0;mso-position-horizontal:absolute;mso-position-horizontal-relative:text;mso-position-vertical:absolute;mso-position-vertical-relative:text;v-text-anchor:middle" arcsize="10923f" o:gfxdata="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" filled="f" strokecolor="#1f3763 [1604]" strokeweight="1pt">
+              <v:roundrect w14:anchorId="552BC2ED" id="Rounded Rectangle 25" o:spid="_x0000_s1026" style="position:absolute;margin-left:167.8pt;margin-top:12.95pt;width:149.85pt;height:46.05pt;z-index:251675648;visibility:visible;mso-wrap-style:square;mso-wrap-distance-left:9pt;mso-wrap-distance-top:0;mso-wrap-distance-right:9pt;mso-wrap-distance-bottom:0;mso-position-horizontal:absolute;mso-position-horizontal-relative:text;mso-position-vertical:absolute;mso-position-vertical-relative:text;v-text-anchor:middle" arcsize="10923f" o:gfxdata="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" filled="f" strokecolor="#1f3763 [1604]" strokeweight="1pt">
                 <v:stroke joinstyle="miter"/>
               </v:roundrect>
             </w:pict>
@@ -9680,7 +9674,7 @@
         <mc:AlternateContent>
           <mc:Choice Requires="wps">
             <w:drawing>
-              <wp:anchor distT="0" distB="0" distL="114300" distR="114300" simplePos="0" relativeHeight="251674624" behindDoc="0" locked="0" layoutInCell="1" allowOverlap="1" wp14:anchorId="70DEC34C" wp14:editId="7CDC6669">
+              <wp:anchor distT="0" distB="0" distL="114300" distR="114300" simplePos="0" relativeHeight="251658252" behindDoc="0" locked="0" layoutInCell="1" allowOverlap="1" wp14:anchorId="70DEC34C" wp14:editId="7CDC6669">
                 <wp:simplePos x="0" y="0"/>
                 <wp:positionH relativeFrom="column">
                   <wp:posOffset>3949065</wp:posOffset>
@@ -9733,13 +9727,13 @@
               </wp:anchor>
             </w:drawing>
           </mc:Choice>
-          <mc:Fallback>
+          <mc:Fallback xmlns:arto="http://schemas.microsoft.com/office/word/2006/arto">
             <w:pict>
               <v:shapetype w14:anchorId="7B8FE9D8" id="_x0000_t32" coordsize="21600,21600" o:spt="32" o:oned="t" path="m,l21600,21600e" filled="f">
                 <v:path arrowok="t" fillok="f" o:connecttype="none"/>
                 <o:lock v:ext="edit" shapetype="t"/>
               </v:shapetype>
-              <v:shape id="Straight Arrow Connector 24" o:spid="_x0000_s1026" type="#_x0000_t32" style="position:absolute;margin-left:310.95pt;margin-top:7.9pt;width:41.85pt;height:15.9pt;flip:x;z-index:251674624;visibility:visible;mso-wrap-style:square;mso-wrap-distance-left:9pt;mso-wrap-distance-top:0;mso-wrap-distance-right:9pt;mso-wrap-distance-bottom:0;mso-position-horizontal:absolute;mso-position-horizontal-relative:text;mso-position-vertical:absolute;mso-position-vertical-relative:text" o:gfxdata="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" strokecolor="red" strokeweight=".5pt">
+              <v:shape id="Straight Arrow Connector 24" o:spid="_x0000_s1026" type="#_x0000_t32" style="position:absolute;margin-left:310.95pt;margin-top:7.9pt;width:41.85pt;height:15.9pt;flip:x;z-index:251674624;visibility:visible;mso-wrap-style:square;mso-wrap-distance-left:9pt;mso-wrap-distance-top:0;mso-wrap-distance-right:9pt;mso-wrap-distance-bottom:0;mso-position-horizontal:absolute;mso-position-horizontal-relative:text;mso-position-vertical:absolute;mso-position-vertical-relative:text" o:gfxdata="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" strokecolor="red" strokeweight=".5pt">
                 <v:stroke endarrow="block" joinstyle="miter"/>
               </v:shape>
             </w:pict>
@@ -9818,39 +9812,67 @@
         <w:rPr>
           <w:rFonts w:asciiTheme="minorEastAsia" w:hAnsiTheme="minorEastAsia"/>
         </w:rPr>
-        <w:t>/Users/yasudarikuto/research/icymoon_raytracing/tools/</w:t>
-      </w:r>
-      <w:proofErr w:type="gramStart"/>
+        <w:t xml:space="preserve">/Users/yasudarikuto/research/icymoon_raytracing/tools/python_for_yasudaetal2022/tangential_position_revised.py </w:t>
+      </w:r>
+      <w:r>
+        <w:rPr>
+          <w:rFonts w:asciiTheme="minorEastAsia" w:hAnsiTheme="minorEastAsia" w:hint="eastAsia"/>
+        </w:rPr>
+        <w:t>に天体名・</w:t>
+      </w:r>
+      <w:r>
+        <w:rPr>
+          <w:rFonts w:asciiTheme="minorEastAsia" w:hAnsiTheme="minorEastAsia" w:hint="eastAsia"/>
+        </w:rPr>
+        <w:t>探査機名・フライバイ回数</w:t>
+      </w:r>
+      <w:r>
+        <w:rPr>
+          <w:rFonts w:asciiTheme="minorEastAsia" w:hAnsiTheme="minorEastAsia" w:hint="eastAsia"/>
+        </w:rPr>
+        <w:t>・該当フライバイ時の掩蔽開始</w:t>
+      </w:r>
       <w:r>
         <w:rPr>
           <w:rFonts w:asciiTheme="minorEastAsia" w:hAnsiTheme="minorEastAsia"/>
         </w:rPr>
-        <w:t>p</w:t>
-      </w:r>
-      <w:proofErr w:type="gramEnd"/>
+        <w:t xml:space="preserve"> </w:t>
+      </w:r>
+      <w:r>
+        <w:rPr>
+          <w:rFonts w:asciiTheme="minorEastAsia" w:hAnsiTheme="minorEastAsia" w:hint="eastAsia"/>
+        </w:rPr>
+        <w:t>&amp;</w:t>
+      </w:r>
       <w:r>
         <w:rPr>
           <w:rFonts w:asciiTheme="minorEastAsia" w:hAnsiTheme="minorEastAsia"/>
         </w:rPr>
-        <w:t>ython_for_yasudaetal2022/tangential_position_revised.py</w:t>
-      </w:r>
-      <w:r>
-        <w:rPr>
-          <w:rFonts w:asciiTheme="minorEastAsia" w:hAnsiTheme="minorEastAsia"/>
-        </w:rPr>
         <w:t xml:space="preserve"> </w:t>
       </w:r>
       <w:r>
         <w:rPr>
           <w:rFonts w:asciiTheme="minorEastAsia" w:hAnsiTheme="minorEastAsia" w:hint="eastAsia"/>
         </w:rPr>
-        <w:t>に天体名・</w:t>
+        <w:t>終了時刻</w:t>
       </w:r>
       <w:r>
         <w:rPr>
           <w:rFonts w:asciiTheme="minorEastAsia" w:hAnsiTheme="minorEastAsia" w:hint="eastAsia"/>
         </w:rPr>
-        <w:t>探査機名・フライバイ回数を記入して</w:t>
+        <w:t>・</w:t>
+      </w:r>
+      <w:r>
+        <w:rPr>
+          <w:rFonts w:asciiTheme="minorEastAsia" w:hAnsiTheme="minorEastAsia" w:hint="eastAsia"/>
+        </w:rPr>
+        <w:t>電波源</w:t>
+      </w:r>
+      <w:r>
+        <w:rPr>
+          <w:rFonts w:asciiTheme="minorEastAsia" w:hAnsiTheme="minorEastAsia" w:hint="eastAsia"/>
+        </w:rPr>
+        <w:t>を記入して</w:t>
       </w:r>
       <w:r>
         <w:rPr>
@@ -9978,19 +10000,7 @@
         <w:rPr>
           <w:rFonts w:asciiTheme="minorEastAsia" w:hAnsiTheme="minorEastAsia" w:hint="eastAsia"/>
         </w:rPr>
-        <w:t>に</w:t>
-      </w:r>
-      <w:r>
-        <w:rPr>
-          <w:rFonts w:asciiTheme="minorEastAsia" w:hAnsiTheme="minorEastAsia" w:hint="eastAsia"/>
-        </w:rPr>
-        <w:t>掩蔽観測の観測地点</w:t>
-      </w:r>
-      <w:r>
-        <w:rPr>
-          <w:rFonts w:asciiTheme="minorEastAsia" w:hAnsiTheme="minorEastAsia" w:hint="eastAsia"/>
-        </w:rPr>
-        <w:t>を含む情報が</w:t>
+        <w:t>に掩蔽観測の観測地点を含む情報が</w:t>
       </w:r>
       <w:r>
         <w:rPr>
@@ -10028,6 +10038,7 @@
         <w:rPr>
           <w:rFonts w:asciiTheme="minorEastAsia" w:hAnsiTheme="minorEastAsia" w:hint="eastAsia"/>
         </w:rPr>
+        <w:lastRenderedPageBreak/>
         <w:t>ここでいう観測地点というのは、探査機と電波源を直線で結んだ時の</w:t>
       </w:r>
       <w:r>
@@ -10054,7 +10065,6 @@
         <w:rPr>
           <w:rFonts w:asciiTheme="minorEastAsia" w:hAnsiTheme="minorEastAsia" w:hint="eastAsia"/>
         </w:rPr>
-        <w:lastRenderedPageBreak/>
         <w:t>衛星座標とは</w:t>
       </w:r>
       <w:r>
@@ -10127,84 +10137,104 @@
         <w:pStyle w:val="ListParagraph"/>
         <w:ind w:leftChars="0" w:left="1260"/>
         <w:rPr>
+          <w:rFonts w:asciiTheme="minorEastAsia" w:hAnsiTheme="minorEastAsia"/>
+        </w:rPr>
+      </w:pPr>
+      <w:r>
+        <w:rPr>
+          <w:rFonts w:asciiTheme="minorEastAsia" w:hAnsiTheme="minorEastAsia"/>
+        </w:rPr>
+        <w:t>[hour, min, frequency(MHz), 電波源データの磁力線(根本)の経度  orイオの場合は(-1000), 電波源の南北, tangential pointの</w:t>
+      </w:r>
+      <w:proofErr w:type="spellStart"/>
+      <w:r>
+        <w:rPr>
+          <w:rFonts w:asciiTheme="minorEastAsia" w:hAnsiTheme="minorEastAsia"/>
+        </w:rPr>
+        <w:t>IAUmoon</w:t>
+      </w:r>
+      <w:proofErr w:type="spellEnd"/>
+      <w:r>
+        <w:rPr>
+          <w:rFonts w:asciiTheme="minorEastAsia" w:hAnsiTheme="minorEastAsia"/>
+        </w:rPr>
+        <w:t xml:space="preserve">経度, tangential </w:t>
+      </w:r>
+      <w:proofErr w:type="spellStart"/>
+      <w:r>
+        <w:rPr>
+          <w:rFonts w:asciiTheme="minorEastAsia" w:hAnsiTheme="minorEastAsia"/>
+        </w:rPr>
+        <w:t>pointno</w:t>
+      </w:r>
+      <w:proofErr w:type="spellEnd"/>
+      <w:r>
+        <w:rPr>
+          <w:rFonts w:asciiTheme="minorEastAsia" w:hAnsiTheme="minorEastAsia"/>
+        </w:rPr>
+        <w:t>の</w:t>
+      </w:r>
+      <w:proofErr w:type="spellStart"/>
+      <w:r>
+        <w:rPr>
+          <w:rFonts w:asciiTheme="minorEastAsia" w:hAnsiTheme="minorEastAsia"/>
+        </w:rPr>
+        <w:t>IAUmoon</w:t>
+      </w:r>
+      <w:proofErr w:type="spellEnd"/>
+      <w:r>
+        <w:rPr>
+          <w:rFonts w:asciiTheme="minorEastAsia" w:hAnsiTheme="minorEastAsia"/>
+        </w:rPr>
+        <w:t>緯度, tangential pointからの探査機方向（tangential から90度回転）の</w:t>
+      </w:r>
+      <w:proofErr w:type="spellStart"/>
+      <w:r>
+        <w:rPr>
+          <w:rFonts w:asciiTheme="minorEastAsia" w:hAnsiTheme="minorEastAsia"/>
+        </w:rPr>
+        <w:t>IAUmoon</w:t>
+      </w:r>
+      <w:proofErr w:type="spellEnd"/>
+      <w:r>
+        <w:rPr>
+          <w:rFonts w:asciiTheme="minorEastAsia" w:hAnsiTheme="minorEastAsia"/>
+        </w:rPr>
+        <w:t>経度, tangential pointからの探査機方向（tangential から90度回転）の</w:t>
+      </w:r>
+      <w:proofErr w:type="spellStart"/>
+      <w:r>
+        <w:rPr>
+          <w:rFonts w:asciiTheme="minorEastAsia" w:hAnsiTheme="minorEastAsia"/>
+        </w:rPr>
+        <w:t>IAUmoon</w:t>
+      </w:r>
+      <w:proofErr w:type="spellEnd"/>
+      <w:r>
+        <w:rPr>
+          <w:rFonts w:asciiTheme="minorEastAsia" w:hAnsiTheme="minorEastAsia"/>
+        </w:rPr>
+        <w:t>緯度,座標変換した時のy(tangential pointからの高さ方向の距離)]</w:t>
+      </w:r>
+      <w:r>
+        <w:rPr>
+          <w:rFonts w:asciiTheme="minorEastAsia" w:hAnsiTheme="minorEastAsia"/>
+        </w:rPr>
+        <w:t xml:space="preserve"> west </w:t>
+      </w:r>
+      <w:proofErr w:type="spellStart"/>
+      <w:r>
+        <w:rPr>
           <w:rFonts w:asciiTheme="minorEastAsia" w:hAnsiTheme="minorEastAsia" w:hint="eastAsia"/>
         </w:rPr>
-      </w:pPr>
-      <w:r>
-        <w:rPr>
-          <w:rFonts w:asciiTheme="minorEastAsia" w:hAnsiTheme="minorEastAsia"/>
-        </w:rPr>
-        <w:t>[hour, min, frequency(MHz), 電波源データの磁力線(根本)の経度  orイオの場合は(-1000), 電波源の南北, tangential pointの</w:t>
-      </w:r>
-      <w:proofErr w:type="spellStart"/>
-      <w:r>
-        <w:rPr>
-          <w:rFonts w:asciiTheme="minorEastAsia" w:hAnsiTheme="minorEastAsia"/>
-        </w:rPr>
-        <w:t>IAUmoon</w:t>
+        <w:t>longitud</w:t>
       </w:r>
       <w:proofErr w:type="spellEnd"/>
       <w:r>
         <w:rPr>
-          <w:rFonts w:asciiTheme="minorEastAsia" w:hAnsiTheme="minorEastAsia"/>
-        </w:rPr>
-        <w:t xml:space="preserve">経度, tangential </w:t>
-      </w:r>
-      <w:proofErr w:type="spellStart"/>
-      <w:r>
-        <w:rPr>
-          <w:rFonts w:asciiTheme="minorEastAsia" w:hAnsiTheme="minorEastAsia"/>
-        </w:rPr>
-        <w:t>pointno</w:t>
-      </w:r>
-      <w:proofErr w:type="spellEnd"/>
-      <w:r>
-        <w:rPr>
-          <w:rFonts w:asciiTheme="minorEastAsia" w:hAnsiTheme="minorEastAsia"/>
-        </w:rPr>
-        <w:t>の</w:t>
-      </w:r>
-      <w:proofErr w:type="spellStart"/>
-      <w:r>
-        <w:rPr>
-          <w:rFonts w:asciiTheme="minorEastAsia" w:hAnsiTheme="minorEastAsia"/>
-        </w:rPr>
-        <w:t>IAUmoon</w:t>
-      </w:r>
-      <w:proofErr w:type="spellEnd"/>
-      <w:r>
-        <w:rPr>
-          <w:rFonts w:asciiTheme="minorEastAsia" w:hAnsiTheme="minorEastAsia"/>
-        </w:rPr>
-        <w:t>緯度, tangential pointからの探査機方向（tangential から90度回転）の</w:t>
-      </w:r>
-      <w:proofErr w:type="spellStart"/>
-      <w:r>
-        <w:rPr>
-          <w:rFonts w:asciiTheme="minorEastAsia" w:hAnsiTheme="minorEastAsia"/>
-        </w:rPr>
-        <w:t>IAUmoon</w:t>
-      </w:r>
-      <w:proofErr w:type="spellEnd"/>
-      <w:r>
-        <w:rPr>
-          <w:rFonts w:asciiTheme="minorEastAsia" w:hAnsiTheme="minorEastAsia"/>
-        </w:rPr>
-        <w:t>経度, tangential pointからの探査機方向（tangential から90度回転）の</w:t>
-      </w:r>
-      <w:proofErr w:type="spellStart"/>
-      <w:r>
-        <w:rPr>
-          <w:rFonts w:asciiTheme="minorEastAsia" w:hAnsiTheme="minorEastAsia"/>
-        </w:rPr>
-        <w:t>IAUmoon</w:t>
-      </w:r>
-      <w:proofErr w:type="spellEnd"/>
-      <w:r>
-        <w:rPr>
-          <w:rFonts w:asciiTheme="minorEastAsia" w:hAnsiTheme="minorEastAsia"/>
-        </w:rPr>
-        <w:t>緯度,座標変換した時のy(tangential pointからの高さ方向の距離)]</w:t>
+          <w:rFonts w:asciiTheme="minorEastAsia" w:hAnsiTheme="minorEastAsia" w:hint="eastAsia"/>
+        </w:rPr>
+        <w:t>で経度は出力されている</w:t>
       </w:r>
     </w:p>
     <w:p>
@@ -10217,14 +10247,46 @@
         <w:ind w:leftChars="0"/>
         <w:jc w:val="left"/>
         <w:rPr>
+          <w:rFonts w:asciiTheme="minorEastAsia" w:hAnsiTheme="minorEastAsia"/>
+        </w:rPr>
+      </w:pPr>
+      <w:r>
+        <w:rPr>
           <w:rFonts w:asciiTheme="minorEastAsia" w:hAnsiTheme="minorEastAsia" w:hint="eastAsia"/>
         </w:rPr>
-      </w:pPr>
-      <w:r>
+        <w:t>この結果には電波の屈折によって受信できなくなると予想される電波も含まれていることを留意すること</w:t>
+      </w:r>
+    </w:p>
+    <w:p>
+      <w:pPr>
+        <w:pStyle w:val="ListParagraph"/>
+        <w:numPr>
+          <w:ilvl w:val="0"/>
+          <w:numId w:val="14"/>
+        </w:numPr>
+        <w:ind w:leftChars="0"/>
+        <w:jc w:val="left"/>
         <w:rPr>
           <w:rFonts w:asciiTheme="minorEastAsia" w:hAnsiTheme="minorEastAsia" w:hint="eastAsia"/>
         </w:rPr>
-        <w:t>この結果には電波の屈折によって受信できなくなると予想される電波も含まれていることを留意すること</w:t>
+      </w:pPr>
+      <w:r>
+        <w:rPr>
+          <w:rFonts w:asciiTheme="minorEastAsia" w:hAnsiTheme="minorEastAsia" w:hint="eastAsia"/>
+        </w:rPr>
+        <w:t>コマンド上での</w:t>
+      </w:r>
+      <w:r>
+        <w:rPr>
+          <w:rFonts w:asciiTheme="minorEastAsia" w:hAnsiTheme="minorEastAsia" w:hint="eastAsia"/>
+        </w:rPr>
+        <w:t>出力として</w:t>
+      </w:r>
+      <w:r>
+        <w:rPr>
+          <w:rFonts w:asciiTheme="minorEastAsia" w:hAnsiTheme="minorEastAsia" w:hint="eastAsia"/>
+        </w:rPr>
+        <w:t>該当事項での最大・最小・平均緯度・経度が出力される</w:t>
       </w:r>
     </w:p>
     <w:p>
@@ -10233,7 +10295,7 @@
         <w:ind w:leftChars="0" w:left="720"/>
         <w:jc w:val="left"/>
         <w:rPr>
-          <w:rFonts w:asciiTheme="minorEastAsia" w:hAnsiTheme="minorEastAsia" w:hint="eastAsia"/>
+          <w:rFonts w:asciiTheme="minorEastAsia" w:hAnsiTheme="minorEastAsia"/>
         </w:rPr>
       </w:pPr>
     </w:p>
@@ -10247,9 +10309,6 @@
         </w:numPr>
         <w:ind w:leftChars="0"/>
         <w:jc w:val="left"/>
-        <w:rPr>
-          <w:rFonts w:hint="eastAsia"/>
-        </w:rPr>
       </w:pPr>
       <w:r>
         <w:rPr>

</xml_diff>

<commit_message>
complete G1 flyby interpolation
</commit_message>
<xml_diff>
--- a/doc/redme.docx
+++ b/doc/redme.docx
@@ -1518,6 +1518,15 @@
         </w:rPr>
         <w:t>⇨</w:t>
       </w:r>
+    </w:p>
+    <w:p>
+      <w:pPr>
+        <w:pStyle w:val="ListParagraph"/>
+        <w:jc w:val="left"/>
+        <w:rPr>
+          <w:rFonts w:eastAsiaTheme="minorHAnsi"/>
+        </w:rPr>
+      </w:pPr>
       <w:proofErr w:type="gramStart"/>
       <w:r>
         <w:rPr>
@@ -1530,65 +1539,92 @@
         <w:rPr>
           <w:rFonts w:eastAsiaTheme="minorHAnsi"/>
         </w:rPr>
-        <w:t>esult_for_yasudaetal2022/expres_detectable_radio_data_of_each_flyby</w:t>
-      </w:r>
-      <w:r>
-        <w:rPr>
-          <w:rFonts w:eastAsiaTheme="minorHAnsi" w:hint="eastAsia"/>
-        </w:rPr>
-        <w:t xml:space="preserve">　に</w:t>
-      </w:r>
-      <w:r>
-        <w:rPr>
-          <w:rFonts w:eastAsiaTheme="minorHAnsi" w:hint="eastAsia"/>
-        </w:rPr>
-        <w:t>“</w:t>
+        <w:t>esult_for_yasudaetal2022/expres_detectable_radio_data_of_each_flyby　に“</w:t>
       </w:r>
       <w:proofErr w:type="spellStart"/>
       <w:r>
         <w:rPr>
-          <w:rFonts w:eastAsiaTheme="minorHAnsi" w:hint="eastAsia"/>
-        </w:rPr>
-        <w:t>E</w:t>
-      </w:r>
-      <w:r>
-        <w:rPr>
-          <w:rFonts w:eastAsiaTheme="minorHAnsi"/>
-        </w:rPr>
-        <w:t>xpres</w:t>
+          <w:rFonts w:eastAsiaTheme="minorHAnsi"/>
+        </w:rPr>
+        <w:t>Expres</w:t>
       </w:r>
       <w:proofErr w:type="spellEnd"/>
       <w:r>
         <w:rPr>
-          <w:rFonts w:eastAsiaTheme="minorHAnsi" w:hint="eastAsia"/>
-        </w:rPr>
-        <w:t>で観測可能とされている電波の情報が</w:t>
-      </w:r>
-      <w:r>
-        <w:rPr>
-          <w:rFonts w:eastAsiaTheme="minorHAnsi"/>
-        </w:rPr>
-        <w:t>[0 年、1 月、2 日、3 時間、4 分、5 秒、◯、○、◯、9 周波数（MHz)、10 磁力線の経度(0~360)orイオの場合は(-1000)</w:t>
+          <w:rFonts w:eastAsiaTheme="minorHAnsi"/>
+        </w:rPr>
+        <w:t xml:space="preserve">で観測可能とされている電波の情報が 0 年、1 月、2 日、3 時間、4 分、5 秒、◯、○、◯、9 周波数（MHz)、10 磁力線の経度(0~360)orイオの場合は(-1000)、11 極（北:1 南:-1)、12 </w:t>
       </w:r>
       <w:proofErr w:type="gramStart"/>
       <w:r>
         <w:rPr>
           <w:rFonts w:eastAsiaTheme="minorHAnsi"/>
         </w:rPr>
-        <w:t>、</w:t>
+        <w:t>x</w:t>
       </w:r>
       <w:proofErr w:type="gramEnd"/>
       <w:r>
         <w:rPr>
           <w:rFonts w:eastAsiaTheme="minorHAnsi"/>
         </w:rPr>
-        <w:t xml:space="preserve">11 極（北:1 南:-1)、12 </w:t>
+        <w:t xml:space="preserve">座標,13 </w:t>
       </w:r>
       <w:proofErr w:type="gramStart"/>
       <w:r>
         <w:rPr>
           <w:rFonts w:eastAsiaTheme="minorHAnsi"/>
         </w:rPr>
+        <w:t>y</w:t>
+      </w:r>
+      <w:proofErr w:type="gramEnd"/>
+      <w:r>
+        <w:rPr>
+          <w:rFonts w:eastAsiaTheme="minorHAnsi"/>
+        </w:rPr>
+        <w:t xml:space="preserve">座標,14 </w:t>
+      </w:r>
+      <w:proofErr w:type="gramStart"/>
+      <w:r>
+        <w:rPr>
+          <w:rFonts w:eastAsiaTheme="minorHAnsi"/>
+        </w:rPr>
+        <w:t>z</w:t>
+      </w:r>
+      <w:proofErr w:type="gramEnd"/>
+      <w:r>
+        <w:rPr>
+          <w:rFonts w:eastAsiaTheme="minorHAnsi"/>
+        </w:rPr>
+        <w:t>座標 を受かるパターン分だけ格納されたもの” が保存される (All_galileo_ganymede_1_Radio_data.txtのように)</w:t>
+      </w:r>
+    </w:p>
+    <w:p>
+      <w:pPr>
+        <w:pStyle w:val="ListParagraph"/>
+        <w:jc w:val="left"/>
+        <w:rPr>
+          <w:rFonts w:eastAsiaTheme="minorHAnsi"/>
+        </w:rPr>
+      </w:pPr>
+      <w:proofErr w:type="gramStart"/>
+      <w:r>
+        <w:rPr>
+          <w:rFonts w:eastAsiaTheme="minorHAnsi"/>
+        </w:rPr>
+        <w:t>r</w:t>
+      </w:r>
+      <w:proofErr w:type="gramEnd"/>
+      <w:r>
+        <w:rPr>
+          <w:rFonts w:eastAsiaTheme="minorHAnsi"/>
+        </w:rPr>
+        <w:t xml:space="preserve">esult_for_yasudaetal2022/expres_detectable_radio_data_of_each_flybyに、時間分解能を1秒に補間した電波源の位置情報が保存される、0 時間, 1 分, 2 秒, 3 周波数(MHz),  4 (0~360)orイオの場合は(-1000), 5 極（北:1 南:-1), 6 </w:t>
+      </w:r>
+      <w:proofErr w:type="gramStart"/>
+      <w:r>
+        <w:rPr>
+          <w:rFonts w:eastAsiaTheme="minorHAnsi"/>
+        </w:rPr>
         <w:t>x</w:t>
       </w:r>
       <w:proofErr w:type="gramEnd"/>
@@ -1596,7 +1632,7 @@
         <w:rPr>
           <w:rFonts w:eastAsiaTheme="minorHAnsi"/>
         </w:rPr>
-        <w:t xml:space="preserve">座標,13 </w:t>
+        <w:t xml:space="preserve">座標,  7 </w:t>
       </w:r>
       <w:proofErr w:type="gramStart"/>
       <w:r>
@@ -1610,7 +1646,7 @@
         <w:rPr>
           <w:rFonts w:eastAsiaTheme="minorHAnsi"/>
         </w:rPr>
-        <w:t xml:space="preserve">座標,14 </w:t>
+        <w:t xml:space="preserve">座標, 8 </w:t>
       </w:r>
       <w:proofErr w:type="gramStart"/>
       <w:r>
@@ -1624,54 +1660,34 @@
         <w:rPr>
           <w:rFonts w:eastAsiaTheme="minorHAnsi"/>
         </w:rPr>
-        <w:t>座標]を受かるパターン分だけ</w:t>
-      </w:r>
-      <w:r>
-        <w:rPr>
-          <w:rFonts w:eastAsiaTheme="minorHAnsi" w:hint="eastAsia"/>
-        </w:rPr>
-        <w:t>格納されたもの</w:t>
-      </w:r>
-      <w:r>
-        <w:rPr>
-          <w:rFonts w:eastAsiaTheme="minorHAnsi" w:hint="eastAsia"/>
-        </w:rPr>
-        <w:t>” が保存され</w:t>
-      </w:r>
-      <w:r>
-        <w:rPr>
-          <w:rFonts w:eastAsiaTheme="minorHAnsi" w:hint="eastAsia"/>
-        </w:rPr>
-        <w:t xml:space="preserve"> </w:t>
-      </w:r>
-      <w:r>
-        <w:rPr>
-          <w:rFonts w:eastAsiaTheme="minorHAnsi"/>
-        </w:rPr>
-        <w:t>(All_galileo_ganymede_1_Radio</w:t>
-      </w:r>
-      <w:r>
-        <w:rPr>
-          <w:rFonts w:eastAsiaTheme="minorHAnsi"/>
-        </w:rPr>
-        <w:t>_data.txt</w:t>
-      </w:r>
-      <w:r>
-        <w:rPr>
-          <w:rFonts w:eastAsiaTheme="minorHAnsi" w:hint="eastAsia"/>
-        </w:rPr>
-        <w:t>のように)</w:t>
-      </w:r>
-      <w:r>
-        <w:rPr>
-          <w:rFonts w:eastAsiaTheme="minorHAnsi" w:hint="eastAsia"/>
-        </w:rPr>
-        <w:t>、</w:t>
+        <w:t>座標, 9 電波源経度, 10 探査機経度, 11 電波源タイプ（A,C:1 B,D:-1)]　 (lnterpolated_all_galileo_ganymede_1_Radio_data.txtのように)</w:t>
+      </w:r>
+    </w:p>
+    <w:p>
+      <w:pPr>
+        <w:pStyle w:val="ListParagraph"/>
+        <w:ind w:leftChars="0" w:left="720"/>
+        <w:jc w:val="left"/>
+        <w:rPr>
+          <w:rFonts w:eastAsiaTheme="minorHAnsi"/>
+        </w:rPr>
+      </w:pPr>
+      <w:r>
+        <w:rPr>
+          <w:rFonts w:eastAsiaTheme="minorHAnsi"/>
+        </w:rPr>
+        <w:tab/>
+      </w:r>
+      <w:r>
+        <w:rPr>
+          <w:rFonts w:eastAsiaTheme="minorHAnsi"/>
+        </w:rPr>
+        <w:tab/>
       </w:r>
       <w:proofErr w:type="gramStart"/>
       <w:r>
         <w:rPr>
-          <w:rFonts w:eastAsiaTheme="minorHAnsi" w:hint="eastAsia"/>
+          <w:rFonts w:eastAsiaTheme="minorHAnsi"/>
         </w:rPr>
         <w:t>r</w:t>
       </w:r>
@@ -1684,113 +1700,51 @@
       </w:r>
       <w:r>
         <w:rPr>
-          <w:rFonts w:eastAsiaTheme="minorHAnsi" w:hint="eastAsia"/>
-        </w:rPr>
-        <w:t>に</w:t>
-      </w:r>
-      <w:r>
-        <w:rPr>
-          <w:rFonts w:eastAsiaTheme="minorHAnsi" w:hint="eastAsia"/>
-        </w:rPr>
-        <w:t>は“上記の結果と探査機・月の位置情報を使って</w:t>
-      </w:r>
-      <w:r>
-        <w:rPr>
-          <w:rFonts w:eastAsiaTheme="minorHAnsi" w:hint="eastAsia"/>
-        </w:rPr>
-        <w:t>掩蔽の判定ができるように</w:t>
-      </w:r>
-      <w:r>
-        <w:rPr>
-          <w:rFonts w:eastAsiaTheme="minorHAnsi" w:hint="eastAsia"/>
-        </w:rPr>
-        <w:t>探査機の位置情報を</w:t>
-      </w:r>
-      <w:r>
-        <w:rPr>
-          <w:rFonts w:eastAsiaTheme="minorHAnsi" w:hint="eastAsia"/>
-        </w:rPr>
-        <w:t>座標変換した</w:t>
-      </w:r>
-      <w:r>
-        <w:rPr>
-          <w:rFonts w:eastAsiaTheme="minorHAnsi" w:hint="eastAsia"/>
-        </w:rPr>
-        <w:t>もの</w:t>
-      </w:r>
-      <w:r>
-        <w:rPr>
-          <w:rFonts w:eastAsiaTheme="minorHAnsi"/>
-        </w:rPr>
-        <w:t>[hour,</w:t>
-      </w:r>
-      <w:r>
-        <w:rPr>
-          <w:rFonts w:eastAsiaTheme="minorHAnsi"/>
-        </w:rPr>
-        <w:t xml:space="preserve"> </w:t>
-      </w:r>
-      <w:r>
-        <w:rPr>
-          <w:rFonts w:eastAsiaTheme="minorHAnsi"/>
-        </w:rPr>
-        <w:t>min,</w:t>
-      </w:r>
-      <w:r>
-        <w:rPr>
-          <w:rFonts w:eastAsiaTheme="minorHAnsi"/>
-        </w:rPr>
-        <w:t xml:space="preserve"> </w:t>
-      </w:r>
-      <w:r>
-        <w:rPr>
-          <w:rFonts w:eastAsiaTheme="minorHAnsi"/>
-        </w:rPr>
-        <w:t>frequency(MHz),</w:t>
-      </w:r>
-      <w:r>
-        <w:rPr>
-          <w:rFonts w:eastAsiaTheme="minorHAnsi"/>
-        </w:rPr>
-        <w:t xml:space="preserve"> </w:t>
-      </w:r>
-      <w:r>
-        <w:rPr>
-          <w:rFonts w:eastAsiaTheme="minorHAnsi"/>
-        </w:rPr>
-        <w:t>電波源データの磁力線(根本)の経度  orイオの場合は(-1000),電波源の南北,座標変換した時のx(tangential point との水平方向の距離),</w:t>
-      </w:r>
-      <w:r>
-        <w:rPr>
-          <w:rFonts w:eastAsiaTheme="minorHAnsi"/>
-        </w:rPr>
-        <w:t xml:space="preserve"> </w:t>
-      </w:r>
-      <w:r>
-        <w:rPr>
-          <w:rFonts w:eastAsiaTheme="minorHAnsi"/>
-        </w:rPr>
-        <w:t>座標変換した時のy(tangential pointからの高さ方向の距離),電波源の実際の経度]</w:t>
-      </w:r>
-      <w:r>
-        <w:rPr>
-          <w:rFonts w:eastAsiaTheme="minorHAnsi" w:hint="eastAsia"/>
-        </w:rPr>
-        <w:t>”が保存される。</w:t>
-      </w:r>
-      <w:r>
-        <w:rPr>
-          <w:rFonts w:eastAsiaTheme="minorHAnsi" w:hint="eastAsia"/>
-        </w:rPr>
-        <w:t>座標変換の詳細は以下参</w:t>
-      </w:r>
-      <w:r>
-        <w:rPr>
-          <w:rFonts w:eastAsiaTheme="minorHAnsi" w:hint="eastAsia"/>
+          <w:rFonts w:eastAsiaTheme="minorHAnsi"/>
         </w:rPr>
         <w:lastRenderedPageBreak/>
-        <w:t>照。</w:t>
-      </w:r>
+        <w:t>には"時間方向に補間した電波源の結果と探査機・月の位置情報を使って掩蔽の判定ができるように探査機の位置情報を座標変換したもの 0 時間, 1 分, 2 秒, 3 周波数(MHz),  4 (0~360)orイオの場合は(-1000), 5 極（北:1 南:-1), 6 座標変換した時のx(tangential point との水平方向の距離)</w:t>
+      </w:r>
+      <w:proofErr w:type="gramStart"/>
+      <w:r>
+        <w:rPr>
+          <w:rFonts w:eastAsiaTheme="minorHAnsi"/>
+        </w:rPr>
+        <w:t>,</w:t>
+      </w:r>
+      <w:proofErr w:type="gramEnd"/>
+      <w:r>
+        <w:rPr>
+          <w:rFonts w:eastAsiaTheme="minorHAnsi"/>
+        </w:rPr>
+        <w:t xml:space="preserve"> 7座標変換した時のy(tangential pointからの高さ方向の距離), 8 電波源経度, 9 探査機経度, 10 電波源タイプ（A,C:1 B,D:-1)]が保存される。(interpolated_calculated_all_galileo_ganymede_1_Radio_data.txtのように)</w:t>
+      </w:r>
+    </w:p>
+    <w:p>
+      <w:pPr>
+        <w:pStyle w:val="ListParagraph"/>
+        <w:ind w:leftChars="0" w:left="720"/>
+        <w:jc w:val="left"/>
+        <w:rPr>
+          <w:rFonts w:eastAsiaTheme="minorHAnsi" w:hint="eastAsia"/>
+        </w:rPr>
+      </w:pPr>
+      <w:r>
+        <w:rPr>
+          <w:rFonts w:eastAsiaTheme="minorHAnsi" w:hint="eastAsia"/>
+        </w:rPr>
+        <w:t>座標変換の方法は以下の図を参照</w:t>
+      </w:r>
+    </w:p>
+    <w:p>
+      <w:pPr>
+        <w:pStyle w:val="ListParagraph"/>
+        <w:ind w:leftChars="0" w:left="720"/>
+        <w:jc w:val="left"/>
+        <w:rPr>
+          <w:rFonts w:eastAsiaTheme="minorHAnsi"/>
+        </w:rPr>
+      </w:pPr>
       <w:r>
         <w:rPr>
           <w:rFonts w:eastAsiaTheme="minorHAnsi"/>
@@ -6271,70 +6225,10 @@
       </w:r>
       <w:r>
         <w:rPr>
-          <w:rFonts w:eastAsiaTheme="minorHAnsi" w:hint="eastAsia"/>
-          <w:lang w:val="en-JP"/>
-        </w:rPr>
-        <w:t>探査対象天体、探査機名、</w:t>
-      </w:r>
-      <w:r>
-        <w:rPr>
-          <w:rFonts w:eastAsiaTheme="minorHAnsi" w:hint="eastAsia"/>
-        </w:rPr>
-        <w:t>フライバイ</w:t>
-      </w:r>
-      <w:r>
-        <w:rPr>
-          <w:rFonts w:eastAsiaTheme="minorHAnsi" w:hint="eastAsia"/>
-          <w:lang w:val="en-JP"/>
-        </w:rPr>
-        <w:t>回数、最大電子密度、</w:t>
-      </w:r>
-      <w:r>
-        <w:rPr>
-          <w:rFonts w:eastAsiaTheme="minorHAnsi" w:hint="eastAsia"/>
-        </w:rPr>
-        <w:t>スケールハイトを</w:t>
-      </w:r>
-      <w:r>
-        <w:rPr>
-          <w:rFonts w:eastAsiaTheme="minorHAnsi" w:hint="eastAsia"/>
-          <w:lang w:val="en-JP"/>
-        </w:rPr>
-        <w:t>記入</w:t>
-      </w:r>
-      <w:r>
-        <w:rPr>
-          <w:rFonts w:eastAsiaTheme="minorHAnsi" w:hint="eastAsia"/>
-        </w:rPr>
-        <w:t>して</w:t>
-      </w:r>
-      <w:r>
-        <w:rPr>
-          <w:rFonts w:eastAsiaTheme="minorHAnsi" w:hint="eastAsia"/>
-          <w:lang w:val="en-JP"/>
-        </w:rPr>
-        <w:t>実行</w:t>
-      </w:r>
-      <w:r>
-        <w:rPr>
-          <w:rFonts w:eastAsiaTheme="minorHAnsi" w:hint="eastAsia"/>
-          <w:lang w:val="en-JP"/>
-        </w:rPr>
-        <w:t>。その</w:t>
-      </w:r>
-      <w:r>
-        <w:rPr>
-          <w:rFonts w:eastAsiaTheme="minorHAnsi" w:hint="eastAsia"/>
-          <w:lang w:val="en-JP"/>
-        </w:rPr>
-        <w:t>結果が</w:t>
-      </w:r>
-      <w:r>
-        <w:rPr>
-          <w:rFonts w:eastAsiaTheme="minorHAnsi" w:hint="eastAsia"/>
-          <w:lang w:val="en-JP"/>
-        </w:rPr>
-        <w:t xml:space="preserve">　</w:t>
+          <w:rFonts w:eastAsiaTheme="minorHAnsi"/>
+          <w:lang w:val="en-JP"/>
+        </w:rPr>
+        <w:t xml:space="preserve">探査対象天体、探査機名、フライバイ回数、最大電子密度、スケールハイトを記入して実行。その結果が　</w:t>
       </w:r>
       <w:proofErr w:type="gramStart"/>
       <w:r>
@@ -6350,154 +6244,7 @@
           <w:rFonts w:eastAsiaTheme="minorHAnsi"/>
           <w:lang w:val="en-JP"/>
         </w:rPr>
-        <w:t>esult_for_yasudaetal2022/raytracing_'</w:t>
-      </w:r>
-      <w:r>
-        <w:rPr>
-          <w:rFonts w:eastAsiaTheme="minorHAnsi" w:hint="eastAsia"/>
-          <w:lang w:val="en-JP"/>
-        </w:rPr>
-        <w:t>天体名</w:t>
-      </w:r>
-      <w:r>
-        <w:rPr>
-          <w:rFonts w:eastAsiaTheme="minorHAnsi"/>
-          <w:lang w:val="en-JP"/>
-        </w:rPr>
-        <w:t>'_results/'</w:t>
-      </w:r>
-      <w:r>
-        <w:rPr>
-          <w:rFonts w:eastAsiaTheme="minorHAnsi" w:hint="eastAsia"/>
-          <w:lang w:val="en-JP"/>
-        </w:rPr>
-        <w:t>天体名</w:t>
-      </w:r>
-      <w:r>
-        <w:rPr>
-          <w:rFonts w:eastAsiaTheme="minorHAnsi"/>
-          <w:lang w:val="en-JP"/>
-        </w:rPr>
-        <w:t>'_'</w:t>
-      </w:r>
-      <w:r>
-        <w:rPr>
-          <w:rFonts w:eastAsiaTheme="minorHAnsi" w:hint="eastAsia"/>
-          <w:lang w:val="en-JP"/>
-        </w:rPr>
-        <w:t>最大電子密度</w:t>
-      </w:r>
-      <w:r>
-        <w:rPr>
-          <w:rFonts w:eastAsiaTheme="minorHAnsi" w:hint="eastAsia"/>
-          <w:lang w:val="en-JP"/>
-        </w:rPr>
-        <w:t>'</w:t>
-      </w:r>
-      <w:r>
-        <w:rPr>
-          <w:rFonts w:eastAsiaTheme="minorHAnsi"/>
-          <w:lang w:val="en-JP"/>
-        </w:rPr>
-        <w:t>_'</w:t>
-      </w:r>
-      <w:r>
-        <w:rPr>
-          <w:rFonts w:eastAsiaTheme="minorHAnsi" w:hint="eastAsia"/>
-          <w:lang w:val="en-JP"/>
-        </w:rPr>
-        <w:t>スケールハイト</w:t>
-      </w:r>
-      <w:r>
-        <w:rPr>
-          <w:rFonts w:eastAsiaTheme="minorHAnsi"/>
-          <w:lang w:val="en-JP"/>
-        </w:rPr>
-        <w:t>'/'</w:t>
-      </w:r>
-      <w:r>
-        <w:rPr>
-          <w:rFonts w:eastAsiaTheme="minorHAnsi" w:hint="eastAsia"/>
-          <w:lang w:val="en-JP"/>
-        </w:rPr>
-        <w:t>天体名</w:t>
-      </w:r>
-      <w:r>
-        <w:rPr>
-          <w:rFonts w:eastAsiaTheme="minorHAnsi" w:hint="eastAsia"/>
-          <w:lang w:val="en-JP"/>
-        </w:rPr>
-        <w:t>'</w:t>
-      </w:r>
-      <w:r>
-        <w:rPr>
-          <w:rFonts w:eastAsiaTheme="minorHAnsi"/>
-          <w:lang w:val="en-JP"/>
-        </w:rPr>
-        <w:t>_'</w:t>
-      </w:r>
-      <w:r>
-        <w:rPr>
-          <w:rFonts w:eastAsiaTheme="minorHAnsi" w:hint="eastAsia"/>
-          <w:lang w:val="en-JP"/>
-        </w:rPr>
-        <w:t>探査機名</w:t>
-      </w:r>
-      <w:r>
-        <w:rPr>
-          <w:rFonts w:eastAsiaTheme="minorHAnsi"/>
-          <w:lang w:val="en-JP"/>
-        </w:rPr>
-        <w:t>'_'</w:t>
-      </w:r>
-      <w:r>
-        <w:rPr>
-          <w:rFonts w:eastAsiaTheme="minorHAnsi" w:hint="eastAsia"/>
-          <w:lang w:val="en-JP"/>
-        </w:rPr>
-        <w:t>フライバイ数</w:t>
-      </w:r>
-      <w:r>
-        <w:rPr>
-          <w:rFonts w:eastAsiaTheme="minorHAnsi"/>
-          <w:lang w:val="en-JP"/>
-        </w:rPr>
-        <w:t>'_'</w:t>
-      </w:r>
-      <w:r>
-        <w:rPr>
-          <w:rFonts w:eastAsiaTheme="minorHAnsi" w:hint="eastAsia"/>
-          <w:lang w:val="en-JP"/>
-        </w:rPr>
-        <w:t>最大電子密度</w:t>
-      </w:r>
-      <w:r>
-        <w:rPr>
-          <w:rFonts w:eastAsiaTheme="minorHAnsi"/>
-          <w:lang w:val="en-JP"/>
-        </w:rPr>
-        <w:t xml:space="preserve"> '_'</w:t>
-      </w:r>
-      <w:r>
-        <w:rPr>
-          <w:rFonts w:eastAsiaTheme="minorHAnsi" w:hint="eastAsia"/>
-          <w:lang w:val="en-JP"/>
-        </w:rPr>
-        <w:t>スケールハイト</w:t>
-      </w:r>
-      <w:r>
-        <w:rPr>
-          <w:rFonts w:eastAsiaTheme="minorHAnsi"/>
-          <w:lang w:val="en-JP"/>
-        </w:rPr>
-        <w:t>'_dectable_radio_data.txt',</w:t>
-      </w:r>
-      <w:r>
-        <w:rPr>
-          <w:rFonts w:eastAsiaTheme="minorHAnsi" w:hint="eastAsia"/>
-          <w:lang w:val="en-JP"/>
-        </w:rPr>
-        <w:t>に格納される</w:t>
+        <w:t>esult_for_yasudaetal2022/raytracing_'天体名'_results/'天体名'_'最大電子密度'_'スケールハイト'/Interpolated_'天体名'_'探査機名'_'フライバイ数'_'最大電子密度 '_'スケールハイト'_dectable_radio_data.txt',に格納される</w:t>
       </w:r>
     </w:p>
     <w:p>
@@ -7091,6 +6838,7 @@
       <w:r>
         <w:rPr>
           <w:rFonts w:eastAsiaTheme="minorHAnsi"/>
+          <w:noProof/>
           <w:lang w:val="en-JP"/>
         </w:rPr>
         <w:lastRenderedPageBreak/>
@@ -7172,91 +6920,7 @@
           <w:rFonts w:eastAsiaTheme="minorHAnsi"/>
           <w:lang w:val="en-JP"/>
         </w:rPr>
-        <w:t>esult_for_yasudaetal2022/raytracing_'+</w:t>
-      </w:r>
-      <w:r>
-        <w:rPr>
-          <w:rFonts w:eastAsiaTheme="minorHAnsi" w:hint="eastAsia"/>
-          <w:lang w:val="en-JP"/>
-        </w:rPr>
-        <w:t>天体名</w:t>
-      </w:r>
-      <w:r>
-        <w:rPr>
-          <w:rFonts w:eastAsiaTheme="minorHAnsi"/>
-          <w:lang w:val="en-JP"/>
-        </w:rPr>
-        <w:t>+'_results/' +</w:t>
-      </w:r>
-      <w:r>
-        <w:rPr>
-          <w:rFonts w:eastAsiaTheme="minorHAnsi" w:hint="eastAsia"/>
-          <w:lang w:val="en-JP"/>
-        </w:rPr>
-        <w:t>天体名</w:t>
-      </w:r>
-      <w:r>
-        <w:rPr>
-          <w:rFonts w:eastAsiaTheme="minorHAnsi" w:hint="eastAsia"/>
-          <w:lang w:val="en-JP"/>
-        </w:rPr>
-        <w:t>+</w:t>
-      </w:r>
-      <w:r>
-        <w:rPr>
-          <w:rFonts w:eastAsiaTheme="minorHAnsi"/>
-          <w:lang w:val="en-JP"/>
-        </w:rPr>
-        <w:t>'_'+</w:t>
-      </w:r>
-      <w:r>
-        <w:rPr>
-          <w:rFonts w:eastAsiaTheme="minorHAnsi" w:hint="eastAsia"/>
-          <w:lang w:val="en-JP"/>
-        </w:rPr>
-        <w:t>最大電子密度</w:t>
-      </w:r>
-      <w:r>
-        <w:rPr>
-          <w:rFonts w:eastAsiaTheme="minorHAnsi"/>
-          <w:lang w:val="en-JP"/>
-        </w:rPr>
-        <w:t>+</w:t>
-      </w:r>
-      <w:r>
-        <w:rPr>
-          <w:rFonts w:eastAsiaTheme="minorHAnsi"/>
-          <w:lang w:val="en-JP"/>
-        </w:rPr>
-        <w:t>'_'+</w:t>
-      </w:r>
-      <w:r>
-        <w:rPr>
-          <w:rFonts w:eastAsiaTheme="minorHAnsi" w:hint="eastAsia"/>
-          <w:lang w:val="en-JP"/>
-        </w:rPr>
-        <w:t>スケールハイト</w:t>
-      </w:r>
-      <w:r>
-        <w:rPr>
-          <w:rFonts w:eastAsiaTheme="minorHAnsi"/>
-          <w:lang w:val="en-JP"/>
-        </w:rPr>
-        <w:t>+'/</w:t>
-      </w:r>
-      <w:r>
-        <w:rPr>
-          <w:rFonts w:eastAsiaTheme="minorHAnsi" w:hint="eastAsia"/>
-          <w:lang w:val="en-JP"/>
-        </w:rPr>
-        <w:t>と</w:t>
-      </w:r>
-      <w:r>
-        <w:rPr>
-          <w:rFonts w:eastAsiaTheme="minorHAnsi"/>
-          <w:lang w:val="en-JP"/>
-        </w:rPr>
-        <w:t>'</w:t>
+        <w:t>esult_for_yasudaetal2022/raytracing_'+天体名+'_results/' +天体名+'_'+最大電子密度+'_'+スケールハイト+'/と'</w:t>
       </w:r>
       <w:proofErr w:type="gramStart"/>
       <w:r>
@@ -7288,163 +6952,23 @@
           <w:rFonts w:eastAsiaTheme="minorHAnsi"/>
           <w:lang w:val="en-JP"/>
         </w:rPr>
-        <w:t>esult_for_yasudaetal2022/f</w:t>
-      </w:r>
-      <w:r>
-        <w:rPr>
-          <w:rFonts w:eastAsiaTheme="minorHAnsi"/>
-          <w:lang w:val="en-JP"/>
-        </w:rPr>
-        <w:t>-</w:t>
-      </w:r>
-      <w:r>
-        <w:rPr>
-          <w:rFonts w:eastAsiaTheme="minorHAnsi" w:hint="eastAsia"/>
+        <w:t>esult_for_yasudaetal2022/f-t_plot_'+探査機名+'_'+天体名+'_'+フライバイ数+'_flyby/radio_boundary_intensity_'+閾値となる電波強度, にf-</w:t>
+      </w:r>
+      <w:proofErr w:type="gramStart"/>
+      <w:r>
+        <w:rPr>
+          <w:rFonts w:eastAsiaTheme="minorHAnsi"/>
           <w:lang w:val="en-JP"/>
         </w:rPr>
         <w:t>t</w:t>
       </w:r>
-      <w:r>
-        <w:rPr>
-          <w:rFonts w:eastAsiaTheme="minorHAnsi"/>
-          <w:lang w:val="en-JP"/>
-        </w:rPr>
-        <w:t>_plot_'+</w:t>
-      </w:r>
-      <w:r>
-        <w:rPr>
-          <w:rFonts w:eastAsiaTheme="minorHAnsi" w:hint="eastAsia"/>
-          <w:lang w:val="en-JP"/>
-        </w:rPr>
-        <w:t>探査機名</w:t>
-      </w:r>
-      <w:r>
-        <w:rPr>
-          <w:rFonts w:eastAsiaTheme="minorHAnsi"/>
-          <w:lang w:val="en-JP"/>
-        </w:rPr>
-        <w:t>+'_'+</w:t>
-      </w:r>
-      <w:r>
-        <w:rPr>
-          <w:rFonts w:eastAsiaTheme="minorHAnsi" w:hint="eastAsia"/>
-          <w:lang w:val="en-JP"/>
-        </w:rPr>
-        <w:t>天体名</w:t>
-      </w:r>
-      <w:r>
-        <w:rPr>
-          <w:rFonts w:eastAsiaTheme="minorHAnsi"/>
-          <w:lang w:val="en-JP"/>
-        </w:rPr>
-        <w:t>+'_'+</w:t>
-      </w:r>
-      <w:r>
-        <w:rPr>
-          <w:rFonts w:eastAsiaTheme="minorHAnsi" w:hint="eastAsia"/>
-          <w:lang w:val="en-JP"/>
-        </w:rPr>
-        <w:t>フライバイ数</w:t>
-      </w:r>
-      <w:r>
-        <w:rPr>
-          <w:rFonts w:eastAsiaTheme="minorHAnsi"/>
-          <w:lang w:val="en-JP"/>
-        </w:rPr>
-        <w:t>+'_flyby/radio_boundary_intensity_'+</w:t>
-      </w:r>
-      <w:r>
-        <w:rPr>
-          <w:rFonts w:eastAsiaTheme="minorHAnsi" w:hint="eastAsia"/>
-          <w:lang w:val="en-JP"/>
-        </w:rPr>
-        <w:t>閾値となる電波強度</w:t>
-      </w:r>
-      <w:r>
-        <w:rPr>
-          <w:rFonts w:eastAsiaTheme="minorHAnsi" w:hint="eastAsia"/>
-          <w:lang w:val="en-JP"/>
-        </w:rPr>
-        <w:t>,</w:t>
-      </w:r>
-      <w:r>
-        <w:rPr>
-          <w:rFonts w:eastAsiaTheme="minorHAnsi"/>
-          <w:lang w:val="en-JP"/>
-        </w:rPr>
-        <w:t xml:space="preserve"> </w:t>
-      </w:r>
-      <w:r>
-        <w:rPr>
-          <w:rFonts w:eastAsiaTheme="minorHAnsi" w:hint="eastAsia"/>
-          <w:lang w:val="en-JP"/>
-        </w:rPr>
-        <w:t>に</w:t>
-      </w:r>
-      <w:r>
-        <w:rPr>
-          <w:rFonts w:eastAsiaTheme="minorHAnsi"/>
-          <w:lang w:val="en-JP"/>
-        </w:rPr>
-        <w:t>f</w:t>
-      </w:r>
-      <w:r>
-        <w:rPr>
-          <w:rFonts w:eastAsiaTheme="minorHAnsi"/>
-          <w:lang w:val="en-JP"/>
-        </w:rPr>
-        <w:t>-</w:t>
-      </w:r>
-      <w:proofErr w:type="gramStart"/>
-      <w:r>
-        <w:rPr>
-          <w:rFonts w:eastAsiaTheme="minorHAnsi"/>
-          <w:lang w:val="en-JP"/>
-        </w:rPr>
-        <w:t>t</w:t>
-      </w:r>
       <w:proofErr w:type="gramEnd"/>
       <w:r>
         <w:rPr>
-          <w:rFonts w:eastAsiaTheme="minorHAnsi" w:hint="eastAsia"/>
-          <w:lang w:val="en-JP"/>
-        </w:rPr>
-        <w:t>ダイアグラム（</w:t>
-      </w:r>
-      <w:r>
-        <w:rPr>
-          <w:rFonts w:eastAsiaTheme="minorHAnsi"/>
-          <w:lang w:val="en-JP"/>
-        </w:rPr>
-        <w:t>full, ingress. Egress</w:t>
-      </w:r>
-      <w:r>
-        <w:rPr>
-          <w:rFonts w:eastAsiaTheme="minorHAnsi" w:hint="eastAsia"/>
-          <w:lang w:val="en-JP"/>
-        </w:rPr>
-        <w:t>）の３つが</w:t>
-      </w:r>
-      <w:r>
-        <w:rPr>
-          <w:rFonts w:eastAsiaTheme="minorHAnsi" w:hint="eastAsia"/>
-          <w:lang w:val="en-JP"/>
-        </w:rPr>
-        <w:t>それぞれ</w:t>
-      </w:r>
-      <w:r>
-        <w:rPr>
-          <w:rFonts w:eastAsiaTheme="minorHAnsi" w:hint="eastAsia"/>
-          <w:lang w:val="en-JP"/>
-        </w:rPr>
-        <w:t>保存される</w:t>
-      </w:r>
-      <w:r>
-        <w:rPr>
-          <w:rFonts w:eastAsiaTheme="minorHAnsi" w:hint="eastAsia"/>
-          <w:lang w:val="en-JP"/>
-        </w:rPr>
-        <w:t>。</w:t>
+          <w:rFonts w:eastAsiaTheme="minorHAnsi"/>
+          <w:lang w:val="en-JP"/>
+        </w:rPr>
+        <w:t>ダイアグラム（full, ingress. Egress）の３つがそれぞれ保存される。(  "interpolated_"探査機名"_"天体名"_"フライバイ数"_"最大電子密度"_"スケールハイト"_"電波強度の閾値"_"full or ingress or egress"のような名前で）</w:t>
       </w:r>
     </w:p>
     <w:p>
@@ -7459,17 +6983,13 @@
         <w:rPr>
           <w:rFonts w:eastAsiaTheme="minorHAnsi"/>
           <w:color w:val="000000" w:themeColor="text1"/>
-          <w:sz w:val="24"/>
-          <w:szCs w:val="32"/>
-          <w:lang w:val="en-JP"/>
-        </w:rPr>
-      </w:pPr>
-      <w:r>
-        <w:rPr>
-          <w:rFonts w:eastAsiaTheme="minorHAnsi" w:cs="Menlo"/>
+          <w:lang w:val="en-JP"/>
+        </w:rPr>
+      </w:pPr>
+      <w:r>
+        <w:rPr>
+          <w:rFonts w:eastAsiaTheme="minorHAnsi"/>
           <w:color w:val="000000" w:themeColor="text1"/>
-          <w:kern w:val="0"/>
-          <w:szCs w:val="21"/>
           <w:lang w:val="en-JP"/>
         </w:rPr>
         <w:t>'../</w:t>
@@ -7477,10 +6997,8 @@
       <w:proofErr w:type="gramStart"/>
       <w:r>
         <w:rPr>
-          <w:rFonts w:eastAsiaTheme="minorHAnsi" w:cs="Menlo"/>
+          <w:rFonts w:eastAsiaTheme="minorHAnsi"/>
           <w:color w:val="000000" w:themeColor="text1"/>
-          <w:kern w:val="0"/>
-          <w:szCs w:val="21"/>
           <w:lang w:val="en-JP"/>
         </w:rPr>
         <w:t>r</w:t>
@@ -7488,223 +7006,11 @@
       <w:proofErr w:type="gramEnd"/>
       <w:r>
         <w:rPr>
-          <w:rFonts w:eastAsiaTheme="minorHAnsi" w:cs="Menlo"/>
+          <w:rFonts w:eastAsiaTheme="minorHAnsi"/>
           <w:color w:val="000000" w:themeColor="text1"/>
-          <w:kern w:val="0"/>
-          <w:szCs w:val="21"/>
-          <w:lang w:val="en-JP"/>
-        </w:rPr>
-        <w:t>esult_for_yasudaetal2022/radio_data_occultation_timing_'+</w:t>
-      </w:r>
-      <w:r>
-        <w:rPr>
-          <w:rFonts w:eastAsiaTheme="minorHAnsi" w:cs="Menlo" w:hint="eastAsia"/>
-          <w:color w:val="000000" w:themeColor="text1"/>
-          <w:kern w:val="0"/>
-          <w:szCs w:val="21"/>
-          <w:lang w:val="en-JP"/>
-        </w:rPr>
-        <w:t>探査機名</w:t>
-      </w:r>
-      <w:r>
-        <w:rPr>
-          <w:rFonts w:eastAsiaTheme="minorHAnsi" w:cs="Menlo"/>
-          <w:color w:val="000000" w:themeColor="text1"/>
-          <w:kern w:val="0"/>
-          <w:szCs w:val="21"/>
-          <w:lang w:val="en-JP"/>
-        </w:rPr>
-        <w:t>+'_'+</w:t>
-      </w:r>
-      <w:r>
-        <w:rPr>
-          <w:rFonts w:eastAsiaTheme="minorHAnsi" w:cs="Menlo" w:hint="eastAsia"/>
-          <w:color w:val="000000" w:themeColor="text1"/>
-          <w:kern w:val="0"/>
-          <w:szCs w:val="21"/>
-          <w:lang w:val="en-JP"/>
-        </w:rPr>
-        <w:t>天体名</w:t>
-      </w:r>
-      <w:r>
-        <w:rPr>
-          <w:rFonts w:eastAsiaTheme="minorHAnsi" w:cs="Menlo"/>
-          <w:color w:val="000000" w:themeColor="text1"/>
-          <w:kern w:val="0"/>
-          <w:szCs w:val="21"/>
-          <w:lang w:val="en-JP"/>
-        </w:rPr>
-        <w:t>+'_'+</w:t>
-      </w:r>
-      <w:r>
-        <w:rPr>
-          <w:rFonts w:eastAsiaTheme="minorHAnsi" w:cs="Menlo" w:hint="eastAsia"/>
-          <w:color w:val="000000" w:themeColor="text1"/>
-          <w:kern w:val="0"/>
-          <w:szCs w:val="21"/>
-          <w:lang w:val="en-JP"/>
-        </w:rPr>
-        <w:t>フライバイ数</w:t>
-      </w:r>
-      <w:r>
-        <w:rPr>
-          <w:rFonts w:eastAsiaTheme="minorHAnsi" w:cs="Menlo"/>
-          <w:color w:val="000000" w:themeColor="text1"/>
-          <w:kern w:val="0"/>
-          <w:szCs w:val="21"/>
-          <w:lang w:val="en-JP"/>
-        </w:rPr>
-        <w:t xml:space="preserve"> </w:t>
-      </w:r>
-      <w:r>
-        <w:rPr>
-          <w:rFonts w:eastAsiaTheme="minorHAnsi" w:cs="Menlo"/>
-          <w:color w:val="000000" w:themeColor="text1"/>
-          <w:kern w:val="0"/>
-          <w:szCs w:val="21"/>
-          <w:lang w:val="en-JP"/>
-        </w:rPr>
-        <w:t>'_flyby/'+</w:t>
-      </w:r>
-      <w:r>
-        <w:rPr>
-          <w:rFonts w:eastAsiaTheme="minorHAnsi" w:cs="Menlo" w:hint="eastAsia"/>
-          <w:color w:val="000000" w:themeColor="text1"/>
-          <w:kern w:val="0"/>
-          <w:szCs w:val="21"/>
-          <w:lang w:val="en-JP"/>
-        </w:rPr>
-        <w:t>天体名</w:t>
-      </w:r>
-      <w:r>
-        <w:rPr>
-          <w:rFonts w:eastAsiaTheme="minorHAnsi" w:cs="Menlo"/>
-          <w:color w:val="000000" w:themeColor="text1"/>
-          <w:kern w:val="0"/>
-          <w:szCs w:val="21"/>
-          <w:lang w:val="en-JP"/>
-        </w:rPr>
-        <w:t>+ '_'+</w:t>
-      </w:r>
-      <w:r>
-        <w:rPr>
-          <w:rFonts w:eastAsiaTheme="minorHAnsi" w:cs="Menlo" w:hint="eastAsia"/>
-          <w:color w:val="000000" w:themeColor="text1"/>
-          <w:kern w:val="0"/>
-          <w:szCs w:val="21"/>
-          <w:lang w:val="en-JP"/>
-        </w:rPr>
-        <w:t>電波の閾値</w:t>
-      </w:r>
-      <w:r>
-        <w:rPr>
-          <w:rFonts w:eastAsiaTheme="minorHAnsi" w:cs="Menlo"/>
-          <w:color w:val="000000" w:themeColor="text1"/>
-          <w:kern w:val="0"/>
-          <w:szCs w:val="21"/>
-          <w:lang w:val="en-JP"/>
-        </w:rPr>
-        <w:t xml:space="preserve"> </w:t>
-      </w:r>
-      <w:r>
-        <w:rPr>
-          <w:rFonts w:eastAsiaTheme="minorHAnsi" w:cs="Menlo"/>
-          <w:color w:val="000000" w:themeColor="text1"/>
-          <w:kern w:val="0"/>
-          <w:szCs w:val="21"/>
-          <w:lang w:val="en-JP"/>
-        </w:rPr>
-        <w:t xml:space="preserve">+'_ingress_time_data.txt', </w:t>
-      </w:r>
-      <w:r>
-        <w:rPr>
-          <w:rFonts w:eastAsiaTheme="minorHAnsi" w:cs="MS Mincho" w:hint="eastAsia"/>
-          <w:color w:val="000000" w:themeColor="text1"/>
-          <w:kern w:val="0"/>
-          <w:szCs w:val="21"/>
-          <w:lang w:val="en-JP"/>
-        </w:rPr>
-        <w:t>のように</w:t>
-      </w:r>
-      <w:r>
-        <w:rPr>
-          <w:rFonts w:eastAsiaTheme="minorHAnsi" w:cs="MS Mincho"/>
-          <w:color w:val="000000" w:themeColor="text1"/>
-          <w:kern w:val="0"/>
-          <w:szCs w:val="21"/>
-          <w:lang w:val="en-JP"/>
-        </w:rPr>
-        <w:t>ingress</w:t>
-      </w:r>
-      <w:r>
-        <w:rPr>
-          <w:rFonts w:eastAsiaTheme="minorHAnsi" w:cs="MS Mincho" w:hint="eastAsia"/>
-          <w:color w:val="000000" w:themeColor="text1"/>
-          <w:kern w:val="0"/>
-          <w:szCs w:val="21"/>
-          <w:lang w:val="en-JP"/>
-        </w:rPr>
-        <w:t>と</w:t>
-      </w:r>
-      <w:r>
-        <w:rPr>
-          <w:rFonts w:eastAsiaTheme="minorHAnsi" w:cs="MS Mincho"/>
-          <w:color w:val="000000" w:themeColor="text1"/>
-          <w:kern w:val="0"/>
-          <w:szCs w:val="21"/>
-          <w:lang w:val="en-JP"/>
-        </w:rPr>
-        <w:t>egress</w:t>
-      </w:r>
-      <w:r>
-        <w:rPr>
-          <w:rFonts w:eastAsiaTheme="minorHAnsi" w:cs="MS Mincho" w:hint="eastAsia"/>
-          <w:color w:val="000000" w:themeColor="text1"/>
-          <w:kern w:val="0"/>
-          <w:szCs w:val="21"/>
-          <w:lang w:val="en-JP"/>
-        </w:rPr>
-        <w:t>のそれぞれの時に</w:t>
-      </w:r>
-      <w:r>
-        <w:rPr>
-          <w:rFonts w:eastAsiaTheme="minorHAnsi" w:cs="MS Mincho" w:hint="eastAsia"/>
-          <w:color w:val="000000" w:themeColor="text1"/>
-          <w:kern w:val="0"/>
-          <w:szCs w:val="21"/>
-          <w:lang w:val="en-JP"/>
-        </w:rPr>
-        <w:t>、電波データから閾値を超えるタイミングを周波数ごとに調べた配列が保存される。</w:t>
-      </w:r>
-      <w:r>
-        <w:rPr>
-          <w:rFonts w:eastAsiaTheme="minorHAnsi" w:cs="MS Mincho" w:hint="eastAsia"/>
-          <w:color w:val="000000" w:themeColor="text1"/>
-          <w:kern w:val="0"/>
-          <w:szCs w:val="21"/>
-          <w:lang w:val="en-JP"/>
-        </w:rPr>
-        <w:t>（</w:t>
-      </w:r>
-      <w:r>
-        <w:rPr>
-          <w:rFonts w:eastAsiaTheme="minorHAnsi" w:cs="MS Mincho"/>
-          <w:color w:val="000000" w:themeColor="text1"/>
-          <w:kern w:val="0"/>
-          <w:szCs w:val="21"/>
-          <w:lang w:val="en-JP"/>
-        </w:rPr>
-        <w:t>結果は[[周波数一覧][掩蔽開始時刻一覧]]の二次元データ 掩蔽開始時刻…レイトレーシング開始時刻からの秒数で出力</w:t>
-      </w:r>
-      <w:r>
-        <w:rPr>
-          <w:rFonts w:eastAsiaTheme="minorHAnsi" w:cs="MS Mincho" w:hint="eastAsia"/>
-          <w:color w:val="000000" w:themeColor="text1"/>
-          <w:kern w:val="0"/>
-          <w:szCs w:val="21"/>
-          <w:lang w:val="en-JP"/>
-        </w:rPr>
-        <w:t>）</w:t>
+          <w:lang w:val="en-JP"/>
+        </w:rPr>
+        <w:t>esult_for_yasudaetal2022/radio_data_occultation_timing_'+探査機名+'_'+天体名+'_'+フライバイ数 '_flyby/'+天体名+ '_'+電波の閾値 +'_ingress_time_data.txt', のようにingressとegressのそれぞれの時に、電波データから閾値を超えるタイミングを周波数ごとに調べた配列が保存される。（結果は[[周波数一覧][掩蔽開始時刻一覧]]の二次元データ 掩蔽開始時刻…レイトレーシング開始時刻からの秒数で出力）</w:t>
       </w:r>
     </w:p>
     <w:p>
@@ -7723,31 +7029,10 @@
       </w:pPr>
       <w:r>
         <w:rPr>
-          <w:rFonts w:eastAsiaTheme="minorHAnsi" w:hint="eastAsia"/>
-          <w:lang w:val="en-JP"/>
-        </w:rPr>
-        <w:t>レイトレーシングにおける掩蔽開始時刻・終了時刻を周波数ごとに</w:t>
-      </w:r>
-      <w:r>
-        <w:rPr>
-          <w:rFonts w:eastAsiaTheme="minorHAnsi" w:hint="eastAsia"/>
-          <w:lang w:val="en-JP"/>
-        </w:rPr>
-        <w:t>計算したものが保存される</w:t>
-      </w:r>
-      <w:r>
-        <w:rPr>
-          <w:rFonts w:eastAsiaTheme="minorHAnsi" w:hint="eastAsia"/>
-          <w:lang w:val="en-JP"/>
-        </w:rPr>
-        <w:t xml:space="preserve">　</w:t>
-      </w:r>
-      <w:r>
-        <w:rPr>
-          <w:rFonts w:eastAsiaTheme="minorHAnsi"/>
-          <w:lang w:val="en-JP"/>
-        </w:rPr>
-        <w:t>'</w:t>
+          <w:rFonts w:eastAsiaTheme="minorHAnsi"/>
+          <w:lang w:val="en-JP"/>
+        </w:rPr>
+        <w:t>レイトレーシングにおける掩蔽開始時刻・終了時刻を周波数ごとに計算したものが保存される　'</w:t>
       </w:r>
       <w:proofErr w:type="gramStart"/>
       <w:r>
@@ -7779,133 +7064,7 @@
           <w:rFonts w:eastAsiaTheme="minorHAnsi"/>
           <w:lang w:val="en-JP"/>
         </w:rPr>
-        <w:t>esult_for_yasudaetal2022/raytracing_occultation_timing_'+</w:t>
-      </w:r>
-      <w:r>
-        <w:rPr>
-          <w:rFonts w:eastAsiaTheme="minorHAnsi" w:hint="eastAsia"/>
-          <w:lang w:val="en-JP"/>
-        </w:rPr>
-        <w:t>探査機名</w:t>
-      </w:r>
-      <w:r>
-        <w:rPr>
-          <w:rFonts w:eastAsiaTheme="minorHAnsi"/>
-          <w:lang w:val="en-JP"/>
-        </w:rPr>
-        <w:t>+'_'+</w:t>
-      </w:r>
-      <w:r>
-        <w:rPr>
-          <w:rFonts w:eastAsiaTheme="minorHAnsi" w:hint="eastAsia"/>
-          <w:lang w:val="en-JP"/>
-        </w:rPr>
-        <w:t>天体名</w:t>
-      </w:r>
-      <w:r>
-        <w:rPr>
-          <w:rFonts w:eastAsiaTheme="minorHAnsi" w:hint="eastAsia"/>
-          <w:lang w:val="en-JP"/>
-        </w:rPr>
-        <w:t>+</w:t>
-      </w:r>
-      <w:r>
-        <w:rPr>
-          <w:rFonts w:eastAsiaTheme="minorHAnsi"/>
-          <w:lang w:val="en-JP"/>
-        </w:rPr>
-        <w:t>'_'+</w:t>
-      </w:r>
-      <w:r>
-        <w:rPr>
-          <w:rFonts w:eastAsiaTheme="minorHAnsi" w:hint="eastAsia"/>
-          <w:lang w:val="en-JP"/>
-        </w:rPr>
-        <w:t>フライバイ数</w:t>
-      </w:r>
-      <w:r>
-        <w:rPr>
-          <w:rFonts w:eastAsiaTheme="minorHAnsi"/>
-          <w:lang w:val="en-JP"/>
-        </w:rPr>
-        <w:t>+'_flyby/'+</w:t>
-      </w:r>
-      <w:r>
-        <w:rPr>
-          <w:rFonts w:eastAsiaTheme="minorHAnsi" w:hint="eastAsia"/>
-          <w:lang w:val="en-JP"/>
-        </w:rPr>
-        <w:t>探査機名</w:t>
-      </w:r>
-      <w:r>
-        <w:rPr>
-          <w:rFonts w:eastAsiaTheme="minorHAnsi"/>
-          <w:lang w:val="en-JP"/>
-        </w:rPr>
-        <w:t>+'_'+</w:t>
-      </w:r>
-      <w:r>
-        <w:rPr>
-          <w:rFonts w:eastAsiaTheme="minorHAnsi" w:hint="eastAsia"/>
-          <w:lang w:val="en-JP"/>
-        </w:rPr>
-        <w:t>天体名</w:t>
-      </w:r>
-      <w:r>
-        <w:rPr>
-          <w:rFonts w:eastAsiaTheme="minorHAnsi"/>
-          <w:lang w:val="en-JP"/>
-        </w:rPr>
-        <w:t>+'_'+</w:t>
-      </w:r>
-      <w:r>
-        <w:rPr>
-          <w:rFonts w:eastAsiaTheme="minorHAnsi" w:hint="eastAsia"/>
-          <w:lang w:val="en-JP"/>
-        </w:rPr>
-        <w:t>フライバイ数</w:t>
-      </w:r>
-      <w:r>
-        <w:rPr>
-          <w:rFonts w:eastAsiaTheme="minorHAnsi" w:hint="eastAsia"/>
-          <w:lang w:val="en-JP"/>
-        </w:rPr>
-        <w:t>+</w:t>
-      </w:r>
-      <w:r>
-        <w:rPr>
-          <w:rFonts w:eastAsiaTheme="minorHAnsi"/>
-          <w:lang w:val="en-JP"/>
-        </w:rPr>
-        <w:t>'_'+</w:t>
-      </w:r>
-      <w:r>
-        <w:rPr>
-          <w:rFonts w:eastAsiaTheme="minorHAnsi" w:hint="eastAsia"/>
-          <w:lang w:val="en-JP"/>
-        </w:rPr>
-        <w:t>最大電子密度</w:t>
-      </w:r>
-      <w:r>
-        <w:rPr>
-          <w:rFonts w:eastAsiaTheme="minorHAnsi"/>
-          <w:lang w:val="en-JP"/>
-        </w:rPr>
-        <w:t>+'_'+</w:t>
-      </w:r>
-      <w:r>
-        <w:rPr>
-          <w:rFonts w:eastAsiaTheme="minorHAnsi" w:hint="eastAsia"/>
-          <w:lang w:val="en-JP"/>
-        </w:rPr>
-        <w:t>スケールハイト</w:t>
-      </w:r>
-      <w:r>
-        <w:rPr>
-          <w:rFonts w:eastAsiaTheme="minorHAnsi"/>
-          <w:lang w:val="en-JP"/>
-        </w:rPr>
-        <w:t>+'_ingress_time_list.txt'</w:t>
+        <w:t>esult_for_yasudaetal2022/raytracing_occultation_timing_'+探査機名+'_'+天体名+'_'+フライバイ数+'_flyby/interpolated_'+探査機名+'_'+天体名+'_'+フライバイ数+'_'+最大電子密度+'_'+スケールハイト+'_ingress_time_list.txt'</w:t>
       </w:r>
     </w:p>
     <w:p>
@@ -7924,10 +7083,7 @@
       </w:pPr>
       <w:r>
         <w:rPr>
-          <w:rFonts w:eastAsiaTheme="minorHAnsi" w:cs="Menlo"/>
-          <w:color w:val="000000" w:themeColor="text1"/>
-          <w:kern w:val="0"/>
-          <w:szCs w:val="21"/>
+          <w:rFonts w:eastAsiaTheme="minorHAnsi"/>
           <w:lang w:val="en-JP"/>
         </w:rPr>
         <w:t>'../</w:t>
@@ -7935,10 +7091,7 @@
       <w:proofErr w:type="gramStart"/>
       <w:r>
         <w:rPr>
-          <w:rFonts w:eastAsiaTheme="minorHAnsi" w:cs="Menlo"/>
-          <w:color w:val="000000" w:themeColor="text1"/>
-          <w:kern w:val="0"/>
-          <w:szCs w:val="21"/>
+          <w:rFonts w:eastAsiaTheme="minorHAnsi"/>
           <w:lang w:val="en-JP"/>
         </w:rPr>
         <w:t>r</w:t>
@@ -7946,331 +7099,17 @@
       <w:proofErr w:type="gramEnd"/>
       <w:r>
         <w:rPr>
-          <w:rFonts w:eastAsiaTheme="minorHAnsi" w:cs="Menlo"/>
-          <w:color w:val="000000" w:themeColor="text1"/>
-          <w:kern w:val="0"/>
-          <w:szCs w:val="21"/>
-          <w:lang w:val="en-JP"/>
-        </w:rPr>
-        <w:t>esult_for_yasudaetal2022/radio_raytracing_occultation_timing_def_'+</w:t>
-      </w:r>
-      <w:r>
-        <w:rPr>
-          <w:rFonts w:eastAsiaTheme="minorHAnsi" w:cs="Menlo" w:hint="eastAsia"/>
-          <w:color w:val="000000" w:themeColor="text1"/>
-          <w:kern w:val="0"/>
-          <w:szCs w:val="21"/>
-          <w:lang w:val="en-JP"/>
-        </w:rPr>
-        <w:t>探査機</w:t>
-      </w:r>
-      <w:r>
-        <w:rPr>
-          <w:rFonts w:eastAsiaTheme="minorHAnsi" w:cs="Menlo" w:hint="eastAsia"/>
-          <w:color w:val="000000" w:themeColor="text1"/>
-          <w:kern w:val="0"/>
-          <w:szCs w:val="21"/>
-          <w:lang w:val="en-JP"/>
-        </w:rPr>
-        <w:t>名</w:t>
-      </w:r>
-      <w:r>
-        <w:rPr>
-          <w:rFonts w:eastAsiaTheme="minorHAnsi" w:cs="Menlo" w:hint="eastAsia"/>
-          <w:color w:val="000000" w:themeColor="text1"/>
-          <w:kern w:val="0"/>
-          <w:szCs w:val="21"/>
-          <w:lang w:val="en-JP"/>
-        </w:rPr>
-        <w:t>+</w:t>
-      </w:r>
-      <w:r>
-        <w:rPr>
-          <w:rFonts w:eastAsiaTheme="minorHAnsi" w:cs="Menlo"/>
-          <w:color w:val="000000" w:themeColor="text1"/>
-          <w:kern w:val="0"/>
-          <w:szCs w:val="21"/>
-          <w:lang w:val="en-JP"/>
-        </w:rPr>
-        <w:t>'_'+</w:t>
-      </w:r>
-      <w:r>
-        <w:rPr>
-          <w:rFonts w:eastAsiaTheme="minorHAnsi" w:cs="Menlo" w:hint="eastAsia"/>
-          <w:color w:val="000000" w:themeColor="text1"/>
-          <w:kern w:val="0"/>
-          <w:szCs w:val="21"/>
-          <w:lang w:val="en-JP"/>
-        </w:rPr>
-        <w:t>天体名</w:t>
-      </w:r>
-      <w:r>
-        <w:rPr>
-          <w:rFonts w:eastAsiaTheme="minorHAnsi" w:cs="Menlo"/>
-          <w:color w:val="000000" w:themeColor="text1"/>
-          <w:kern w:val="0"/>
-          <w:szCs w:val="21"/>
-          <w:lang w:val="en-JP"/>
-        </w:rPr>
-        <w:t>+'_'+</w:t>
-      </w:r>
-      <w:r>
-        <w:rPr>
-          <w:rFonts w:eastAsiaTheme="minorHAnsi" w:cs="Menlo" w:hint="eastAsia"/>
-          <w:color w:val="000000" w:themeColor="text1"/>
-          <w:kern w:val="0"/>
-          <w:szCs w:val="21"/>
-          <w:lang w:val="en-JP"/>
-        </w:rPr>
-        <w:t>フライバイ数</w:t>
-      </w:r>
-      <w:r>
-        <w:rPr>
-          <w:rFonts w:eastAsiaTheme="minorHAnsi" w:cs="Menlo"/>
-          <w:color w:val="000000" w:themeColor="text1"/>
-          <w:kern w:val="0"/>
-          <w:szCs w:val="21"/>
-          <w:lang w:val="en-JP"/>
-        </w:rPr>
-        <w:t>+'_flyby_radioint_'+</w:t>
-      </w:r>
-      <w:r>
-        <w:rPr>
-          <w:rFonts w:eastAsiaTheme="minorHAnsi" w:cs="Menlo" w:hint="eastAsia"/>
-          <w:color w:val="000000" w:themeColor="text1"/>
-          <w:kern w:val="0"/>
-          <w:szCs w:val="21"/>
-          <w:lang w:val="en-JP"/>
-        </w:rPr>
-        <w:t>電波の閾値</w:t>
-      </w:r>
-      <w:r>
-        <w:rPr>
-          <w:rFonts w:eastAsiaTheme="minorHAnsi" w:cs="Menlo"/>
-          <w:color w:val="000000" w:themeColor="text1"/>
-          <w:kern w:val="0"/>
-          <w:szCs w:val="21"/>
+          <w:rFonts w:eastAsiaTheme="minorHAnsi"/>
+          <w:lang w:val="en-JP"/>
+        </w:rPr>
+        <w:t>esult_for_yasudaetal2022/radio_raytracing_occultation_timing_def_'+探査機名+'_'+天体名+'_'+フライバイ数+'_flyby_radioint_'+電波の閾値 +'/interpolated_’+天体名+’_’+最大電子密度+'_'+スケールハイト+'_ingress_defference_time_'+電波の種類（A~D）+'_'+電波の閾値+'.txt'にレイトレーシングと観測結果の掩蔽開始時刻・終了時刻の差分を周波数ごとに計算したものが保存される。</w:t>
+      </w:r>
+      <w:r>
+        <w:rPr>
+          <w:rFonts w:eastAsiaTheme="minorHAnsi"/>
           <w:lang w:val="en-JP"/>
         </w:rPr>
         <w:t xml:space="preserve"> </w:t>
-      </w:r>
-      <w:r>
-        <w:rPr>
-          <w:rFonts w:eastAsiaTheme="minorHAnsi" w:cs="Menlo"/>
-          <w:color w:val="000000" w:themeColor="text1"/>
-          <w:kern w:val="0"/>
-          <w:szCs w:val="21"/>
-          <w:lang w:val="en-JP"/>
-        </w:rPr>
-        <w:t>+'/</w:t>
-      </w:r>
-      <w:r>
-        <w:rPr>
-          <w:rFonts w:eastAsiaTheme="minorHAnsi" w:cs="Menlo"/>
-          <w:color w:val="000000" w:themeColor="text1"/>
-          <w:kern w:val="0"/>
-          <w:szCs w:val="21"/>
-          <w:lang w:val="en-JP"/>
-        </w:rPr>
-        <w:t>’+</w:t>
-      </w:r>
-      <w:r>
-        <w:rPr>
-          <w:rFonts w:eastAsiaTheme="minorHAnsi" w:cs="Menlo" w:hint="eastAsia"/>
-          <w:color w:val="000000" w:themeColor="text1"/>
-          <w:kern w:val="0"/>
-          <w:szCs w:val="21"/>
-          <w:lang w:val="en-JP"/>
-        </w:rPr>
-        <w:t>天体名</w:t>
-      </w:r>
-      <w:r>
-        <w:rPr>
-          <w:rFonts w:eastAsiaTheme="minorHAnsi" w:cs="Menlo"/>
-          <w:color w:val="000000" w:themeColor="text1"/>
-          <w:kern w:val="0"/>
-          <w:szCs w:val="21"/>
-          <w:lang w:val="en-JP"/>
-        </w:rPr>
-        <w:t>+’_’</w:t>
-      </w:r>
-      <w:r>
-        <w:rPr>
-          <w:rFonts w:eastAsiaTheme="minorHAnsi" w:cs="Menlo"/>
-          <w:color w:val="000000" w:themeColor="text1"/>
-          <w:kern w:val="0"/>
-          <w:szCs w:val="21"/>
-          <w:lang w:val="en-JP"/>
-        </w:rPr>
-        <w:t>+</w:t>
-      </w:r>
-      <w:r>
-        <w:rPr>
-          <w:rFonts w:hint="eastAsia"/>
-          <w:lang w:val="en-JP"/>
-        </w:rPr>
-        <w:t>最大電子密度</w:t>
-      </w:r>
-      <w:r>
-        <w:rPr>
-          <w:rFonts w:eastAsiaTheme="minorHAnsi" w:cs="Menlo"/>
-          <w:color w:val="000000" w:themeColor="text1"/>
-          <w:kern w:val="0"/>
-          <w:szCs w:val="21"/>
-          <w:lang w:val="en-JP"/>
-        </w:rPr>
-        <w:t>+'_'+</w:t>
-      </w:r>
-      <w:r>
-        <w:rPr>
-          <w:rFonts w:eastAsiaTheme="minorHAnsi" w:cs="Menlo" w:hint="eastAsia"/>
-          <w:color w:val="000000" w:themeColor="text1"/>
-          <w:kern w:val="0"/>
-          <w:szCs w:val="21"/>
-          <w:lang w:val="en-JP"/>
-        </w:rPr>
-        <w:t>スケールハイ</w:t>
-      </w:r>
-      <w:r>
-        <w:rPr>
-          <w:rFonts w:eastAsiaTheme="minorHAnsi" w:cs="Menlo" w:hint="eastAsia"/>
-          <w:color w:val="000000" w:themeColor="text1"/>
-          <w:kern w:val="0"/>
-          <w:szCs w:val="21"/>
-          <w:lang w:val="en-JP"/>
-        </w:rPr>
-        <w:t>ト</w:t>
-      </w:r>
-      <w:r>
-        <w:rPr>
-          <w:rFonts w:eastAsiaTheme="minorHAnsi" w:cs="Menlo"/>
-          <w:color w:val="000000" w:themeColor="text1"/>
-          <w:kern w:val="0"/>
-          <w:szCs w:val="21"/>
-          <w:lang w:val="en-JP"/>
-        </w:rPr>
-        <w:t>+'_ingress_defference_time_'+</w:t>
-      </w:r>
-      <w:r>
-        <w:rPr>
-          <w:rFonts w:eastAsiaTheme="minorHAnsi" w:cs="Menlo" w:hint="eastAsia"/>
-          <w:color w:val="000000" w:themeColor="text1"/>
-          <w:kern w:val="0"/>
-          <w:szCs w:val="21"/>
-          <w:lang w:val="en-JP"/>
-        </w:rPr>
-        <w:t>電波の種類（A</w:t>
-      </w:r>
-      <w:r>
-        <w:rPr>
-          <w:rFonts w:eastAsiaTheme="minorHAnsi" w:cs="Menlo"/>
-          <w:color w:val="000000" w:themeColor="text1"/>
-          <w:kern w:val="0"/>
-          <w:szCs w:val="21"/>
-          <w:lang w:val="en-JP"/>
-        </w:rPr>
-        <w:t>~D</w:t>
-      </w:r>
-      <w:r>
-        <w:rPr>
-          <w:rFonts w:eastAsiaTheme="minorHAnsi" w:cs="Menlo" w:hint="eastAsia"/>
-          <w:color w:val="000000" w:themeColor="text1"/>
-          <w:kern w:val="0"/>
-          <w:szCs w:val="21"/>
-          <w:lang w:val="en-JP"/>
-        </w:rPr>
-        <w:t>）</w:t>
-      </w:r>
-      <w:r>
-        <w:rPr>
-          <w:rFonts w:eastAsiaTheme="minorHAnsi" w:cs="Menlo"/>
-          <w:color w:val="000000" w:themeColor="text1"/>
-          <w:kern w:val="0"/>
-          <w:szCs w:val="21"/>
-          <w:lang w:val="en-JP"/>
-        </w:rPr>
-        <w:t>+</w:t>
-      </w:r>
-      <w:r>
-        <w:rPr>
-          <w:rFonts w:eastAsiaTheme="minorHAnsi" w:cs="Menlo"/>
-          <w:color w:val="000000" w:themeColor="text1"/>
-          <w:kern w:val="0"/>
-          <w:szCs w:val="21"/>
-          <w:lang w:val="en-JP"/>
-        </w:rPr>
-        <w:t>'_'+</w:t>
-      </w:r>
-      <w:r>
-        <w:rPr>
-          <w:rFonts w:eastAsiaTheme="minorHAnsi" w:cs="Menlo" w:hint="eastAsia"/>
-          <w:color w:val="000000" w:themeColor="text1"/>
-          <w:kern w:val="0"/>
-          <w:szCs w:val="21"/>
-          <w:lang w:val="en-JP"/>
-        </w:rPr>
-        <w:t>電波の閾値</w:t>
-      </w:r>
-      <w:r>
-        <w:rPr>
-          <w:rFonts w:eastAsiaTheme="minorHAnsi" w:cs="Menlo"/>
-          <w:color w:val="000000" w:themeColor="text1"/>
-          <w:kern w:val="0"/>
-          <w:szCs w:val="21"/>
-          <w:lang w:val="en-JP"/>
-        </w:rPr>
-        <w:t>+'.txt'</w:t>
-      </w:r>
-      <w:r>
-        <w:rPr>
-          <w:rFonts w:eastAsiaTheme="minorHAnsi" w:cs="Menlo" w:hint="eastAsia"/>
-          <w:color w:val="000000" w:themeColor="text1"/>
-          <w:kern w:val="0"/>
-          <w:szCs w:val="21"/>
-          <w:lang w:val="en-JP"/>
-        </w:rPr>
-        <w:t>に</w:t>
-      </w:r>
-      <w:r>
-        <w:rPr>
-          <w:rFonts w:eastAsiaTheme="minorHAnsi" w:cs="Menlo" w:hint="eastAsia"/>
-          <w:color w:val="000000" w:themeColor="text1"/>
-          <w:kern w:val="0"/>
-          <w:szCs w:val="21"/>
-          <w:lang w:val="en-JP"/>
-        </w:rPr>
-        <w:t>レイトレーシングと</w:t>
-      </w:r>
-      <w:r>
-        <w:rPr>
-          <w:rFonts w:eastAsiaTheme="minorHAnsi" w:cs="Menlo" w:hint="eastAsia"/>
-          <w:color w:val="000000" w:themeColor="text1"/>
-          <w:kern w:val="0"/>
-          <w:szCs w:val="21"/>
-          <w:lang w:val="en-JP"/>
-        </w:rPr>
-        <w:t>観測結果の</w:t>
-      </w:r>
-      <w:r>
-        <w:rPr>
-          <w:rFonts w:eastAsiaTheme="minorHAnsi" w:hint="eastAsia"/>
-          <w:lang w:val="en-JP"/>
-        </w:rPr>
-        <w:t>掩蔽開始時刻・終了時刻</w:t>
-      </w:r>
-      <w:r>
-        <w:rPr>
-          <w:rFonts w:eastAsiaTheme="minorHAnsi" w:hint="eastAsia"/>
-          <w:lang w:val="en-JP"/>
-        </w:rPr>
-        <w:t>の差分</w:t>
-      </w:r>
-      <w:r>
-        <w:rPr>
-          <w:rFonts w:eastAsiaTheme="minorHAnsi" w:hint="eastAsia"/>
-          <w:lang w:val="en-JP"/>
-        </w:rPr>
-        <w:t>を周波数ごとに計算したものが保存される。</w:t>
       </w:r>
     </w:p>
     <w:p>
@@ -8303,6 +7142,7 @@
           <w:rFonts w:eastAsiaTheme="minorHAnsi"/>
           <w:lang w:val="en-JP"/>
         </w:rPr>
+        <w:lastRenderedPageBreak/>
         <w:t>tools/</w:t>
       </w:r>
       <w:r>
@@ -8340,7 +7180,21 @@
           <w:rFonts w:eastAsiaTheme="minorHAnsi"/>
           <w:lang w:val="en-JP"/>
         </w:rPr>
-        <w:t>_ft.py</w:t>
+        <w:t>_ft</w:t>
+      </w:r>
+      <w:r>
+        <w:rPr>
+          <w:rFonts w:eastAsiaTheme="minorHAnsi"/>
+          <w:lang w:val="en-JP"/>
+        </w:rPr>
+        <w:t>_2</w:t>
+      </w:r>
+      <w:r>
+        <w:rPr>
+          <w:rFonts w:eastAsiaTheme="minorHAnsi"/>
+          <w:lang w:val="en-JP"/>
+        </w:rPr>
+        <w:t>.py</w:t>
       </w:r>
       <w:r>
         <w:rPr>
@@ -8510,17 +7364,7 @@
           <w:kern w:val="0"/>
           <w:szCs w:val="21"/>
         </w:rPr>
-        <w:t>テキストで出力され</w:t>
-      </w:r>
-      <w:r>
-        <w:rPr>
-          <w:rFonts w:eastAsiaTheme="minorHAnsi" w:cs="Menlo" w:hint="eastAsia"/>
-          <w:color w:val="000000" w:themeColor="text1"/>
-          <w:kern w:val="0"/>
-          <w:szCs w:val="21"/>
-        </w:rPr>
-        <w:lastRenderedPageBreak/>
-        <w:t>る</w:t>
+        <w:t>テキストで出力される</w:t>
       </w:r>
       <w:r>
         <w:rPr>
@@ -10267,7 +9111,7 @@
         <w:ind w:leftChars="0"/>
         <w:jc w:val="left"/>
         <w:rPr>
-          <w:rFonts w:asciiTheme="minorEastAsia" w:hAnsiTheme="minorEastAsia" w:hint="eastAsia"/>
+          <w:rFonts w:asciiTheme="minorEastAsia" w:hAnsiTheme="minorEastAsia"/>
         </w:rPr>
       </w:pPr>
       <w:r>

</xml_diff>